<commit_message>
22. Next JS Intro - 75 %
</commit_message>
<xml_diff>
--- a/22. Next JS - Intro/Notes.docx
+++ b/22. Next JS - Intro/Notes.docx
@@ -280,12 +280,21 @@
       <w:r>
         <w:t xml:space="preserve">Static JS is sent to the client =&gt; </w:t>
       </w:r>
-      <w:r>
-        <w:rPr>
-          <w:b/>
-          <w:bCs/>
-        </w:rPr>
-        <w:t xml:space="preserve">HYDARATIOn </w:t>
+      <w:proofErr w:type="spellStart"/>
+      <w:r>
+        <w:rPr>
+          <w:b/>
+          <w:bCs/>
+        </w:rPr>
+        <w:t>HYDARATIOn</w:t>
+      </w:r>
+      <w:proofErr w:type="spellEnd"/>
+      <w:r>
+        <w:rPr>
+          <w:b/>
+          <w:bCs/>
+        </w:rPr>
+        <w:t xml:space="preserve"> </w:t>
       </w:r>
       <w:r>
         <w:t>happens where static JS is enhanced and transformed into Dynamic JS</w:t>
@@ -365,44 +374,69 @@
           <w:numId w:val="1"/>
         </w:numPr>
       </w:pPr>
-      <w:r>
-        <w:t>Npm init</w:t>
-      </w:r>
-    </w:p>
-    <w:p>
-      <w:pPr>
-        <w:pStyle w:val="ListParagraph"/>
-        <w:numPr>
-          <w:ilvl w:val="0"/>
-          <w:numId w:val="1"/>
-        </w:numPr>
-      </w:pPr>
-      <w:r>
-        <w:t>createServer from http module</w:t>
-      </w:r>
-    </w:p>
-    <w:p>
-      <w:pPr>
-        <w:pStyle w:val="ListParagraph"/>
-        <w:numPr>
-          <w:ilvl w:val="0"/>
-          <w:numId w:val="1"/>
-        </w:numPr>
-      </w:pPr>
+      <w:proofErr w:type="spellStart"/>
+      <w:r>
+        <w:t>Npm</w:t>
+      </w:r>
+      <w:proofErr w:type="spellEnd"/>
+      <w:r>
+        <w:t xml:space="preserve"> </w:t>
+      </w:r>
+      <w:proofErr w:type="spellStart"/>
+      <w:r>
+        <w:t>init</w:t>
+      </w:r>
+      <w:proofErr w:type="spellEnd"/>
+    </w:p>
+    <w:p>
+      <w:pPr>
+        <w:pStyle w:val="ListParagraph"/>
+        <w:numPr>
+          <w:ilvl w:val="0"/>
+          <w:numId w:val="1"/>
+        </w:numPr>
+      </w:pPr>
+      <w:proofErr w:type="spellStart"/>
+      <w:r>
+        <w:t>createServer</w:t>
+      </w:r>
+      <w:proofErr w:type="spellEnd"/>
+      <w:r>
+        <w:t xml:space="preserve"> from http module</w:t>
+      </w:r>
+    </w:p>
+    <w:p>
+      <w:pPr>
+        <w:pStyle w:val="ListParagraph"/>
+        <w:numPr>
+          <w:ilvl w:val="0"/>
+          <w:numId w:val="1"/>
+        </w:numPr>
+      </w:pPr>
+      <w:proofErr w:type="spellStart"/>
       <w:r>
         <w:t>server.listen</w:t>
       </w:r>
-    </w:p>
-    <w:p>
-      <w:pPr>
-        <w:pStyle w:val="ListParagraph"/>
-        <w:numPr>
-          <w:ilvl w:val="0"/>
-          <w:numId w:val="1"/>
-        </w:numPr>
-      </w:pPr>
-      <w:r>
-        <w:t>We copy/paste the JSX js code into the server</w:t>
+      <w:proofErr w:type="spellEnd"/>
+    </w:p>
+    <w:p>
+      <w:pPr>
+        <w:pStyle w:val="ListParagraph"/>
+        <w:numPr>
+          <w:ilvl w:val="0"/>
+          <w:numId w:val="1"/>
+        </w:numPr>
+      </w:pPr>
+      <w:r>
+        <w:t xml:space="preserve">We copy/paste the JSX </w:t>
+      </w:r>
+      <w:proofErr w:type="spellStart"/>
+      <w:r>
+        <w:t>js</w:t>
+      </w:r>
+      <w:proofErr w:type="spellEnd"/>
+      <w:r>
+        <w:t xml:space="preserve"> code into the server</w:t>
       </w:r>
     </w:p>
     <w:p>
@@ -425,27 +459,44 @@
           <w:numId w:val="1"/>
         </w:numPr>
       </w:pPr>
-      <w:r>
-        <w:t>Npm I -D @babel/core @babel/preset-env @babel/preset-react @babel/register</w:t>
-      </w:r>
-    </w:p>
-    <w:p>
-      <w:pPr>
-        <w:pStyle w:val="ListParagraph"/>
-        <w:numPr>
-          <w:ilvl w:val="1"/>
-          <w:numId w:val="1"/>
-        </w:numPr>
-      </w:pPr>
+      <w:proofErr w:type="spellStart"/>
       <w:r>
         <w:t>Npm</w:t>
       </w:r>
-      <w:r>
-        <w:t xml:space="preserve"> i</w:t>
-      </w:r>
-      <w:r>
-        <w:t xml:space="preserve"> react react-dom</w:t>
-      </w:r>
+      <w:proofErr w:type="spellEnd"/>
+      <w:r>
+        <w:t xml:space="preserve"> I -D @babel/core @babel/preset-env @babel/preset-react @babel/register</w:t>
+      </w:r>
+    </w:p>
+    <w:p>
+      <w:pPr>
+        <w:pStyle w:val="ListParagraph"/>
+        <w:numPr>
+          <w:ilvl w:val="1"/>
+          <w:numId w:val="1"/>
+        </w:numPr>
+      </w:pPr>
+      <w:proofErr w:type="spellStart"/>
+      <w:r>
+        <w:t>Npm</w:t>
+      </w:r>
+      <w:proofErr w:type="spellEnd"/>
+      <w:r>
+        <w:t xml:space="preserve"> </w:t>
+      </w:r>
+      <w:proofErr w:type="spellStart"/>
+      <w:r>
+        <w:t>i</w:t>
+      </w:r>
+      <w:proofErr w:type="spellEnd"/>
+      <w:r>
+        <w:t xml:space="preserve"> react react-</w:t>
+      </w:r>
+      <w:proofErr w:type="spellStart"/>
+      <w:r>
+        <w:t>dom</w:t>
+      </w:r>
+      <w:proofErr w:type="spellEnd"/>
     </w:p>
     <w:p>
       <w:pPr>
@@ -491,9 +542,19 @@
           <w:numId w:val="1"/>
         </w:numPr>
       </w:pPr>
-      <w:r>
-        <w:t>renderToString from react-dom</w:t>
-      </w:r>
+      <w:proofErr w:type="spellStart"/>
+      <w:r>
+        <w:t>renderToString</w:t>
+      </w:r>
+      <w:proofErr w:type="spellEnd"/>
+      <w:r>
+        <w:t xml:space="preserve"> from react-</w:t>
+      </w:r>
+      <w:proofErr w:type="spellStart"/>
+      <w:r>
+        <w:t>dom</w:t>
+      </w:r>
+      <w:proofErr w:type="spellEnd"/>
       <w:r>
         <w:t>/server</w:t>
       </w:r>
@@ -519,7 +580,23 @@
         </w:numPr>
       </w:pPr>
       <w:r>
-        <w:t>Const renderHtml = renderTOString(React component)</w:t>
+        <w:t xml:space="preserve">Const </w:t>
+      </w:r>
+      <w:proofErr w:type="spellStart"/>
+      <w:r>
+        <w:t>renderHtml</w:t>
+      </w:r>
+      <w:proofErr w:type="spellEnd"/>
+      <w:r>
+        <w:t xml:space="preserve"> = </w:t>
+      </w:r>
+      <w:proofErr w:type="spellStart"/>
+      <w:r>
+        <w:t>renderTOString</w:t>
+      </w:r>
+      <w:proofErr w:type="spellEnd"/>
+      <w:r>
+        <w:t>(React component)</w:t>
       </w:r>
     </w:p>
     <w:p>
@@ -591,8 +668,17 @@
           <w:b/>
           <w:bCs/>
         </w:rPr>
-        <w:t>React component from renderToString</w:t>
-      </w:r>
+        <w:t xml:space="preserve">React component from </w:t>
+      </w:r>
+      <w:proofErr w:type="spellStart"/>
+      <w:r>
+        <w:rPr>
+          <w:b/>
+          <w:bCs/>
+        </w:rPr>
+        <w:t>renderToString</w:t>
+      </w:r>
+      <w:proofErr w:type="spellEnd"/>
     </w:p>
     <w:p>
       <w:r>
@@ -719,8 +805,11 @@
         <w:pStyle w:val="Heading3"/>
       </w:pPr>
       <w:r>
+        <w:rPr>
+          <w:noProof/>
+        </w:rPr>
         <w:drawing>
-          <wp:anchor distT="0" distB="0" distL="114300" distR="114300" simplePos="0" relativeHeight="251658240" behindDoc="0" locked="0" layoutInCell="1" allowOverlap="1" wp14:anchorId="046671FB" wp14:editId="3323DA14">
+          <wp:anchor distT="0" distB="0" distL="114300" distR="114300" simplePos="0" relativeHeight="251658240" behindDoc="0" locked="0" layoutInCell="1" allowOverlap="1" wp14:anchorId="046671FB" wp14:editId="190AF2DB">
             <wp:simplePos x="0" y="0"/>
             <wp:positionH relativeFrom="page">
               <wp:align>right</wp:align>
@@ -822,6 +911,7 @@
       <w:r>
         <w:t xml:space="preserve">The process is called </w:t>
       </w:r>
+      <w:proofErr w:type="spellStart"/>
       <w:r>
         <w:rPr>
           <w:b/>
@@ -829,17 +919,26 @@
         </w:rPr>
         <w:t>HYDRATIOn</w:t>
       </w:r>
-    </w:p>
-    <w:p>
-      <w:pPr>
-        <w:pStyle w:val="ListParagraph"/>
-        <w:numPr>
-          <w:ilvl w:val="0"/>
-          <w:numId w:val="1"/>
-        </w:numPr>
-      </w:pPr>
-      <w:r>
-        <w:t xml:space="preserve">React will build back the component tree and compares it with the actual SSRd DOM. </w:t>
+      <w:proofErr w:type="spellEnd"/>
+    </w:p>
+    <w:p>
+      <w:pPr>
+        <w:pStyle w:val="ListParagraph"/>
+        <w:numPr>
+          <w:ilvl w:val="0"/>
+          <w:numId w:val="1"/>
+        </w:numPr>
+      </w:pPr>
+      <w:r>
+        <w:t xml:space="preserve">React will build back the component tree and compares it with the actual </w:t>
+      </w:r>
+      <w:proofErr w:type="spellStart"/>
+      <w:r>
+        <w:t>SSRd</w:t>
+      </w:r>
+      <w:proofErr w:type="spellEnd"/>
+      <w:r>
+        <w:t xml:space="preserve"> DOM. </w:t>
       </w:r>
       <w:r>
         <w:rPr>
@@ -1010,7 +1109,15 @@
         </w:numPr>
       </w:pPr>
       <w:r>
-        <w:t xml:space="preserve">We read the file with readFileSync </w:t>
+        <w:t xml:space="preserve">We read the file with </w:t>
+      </w:r>
+      <w:proofErr w:type="spellStart"/>
+      <w:r>
+        <w:t>readFileSync</w:t>
+      </w:r>
+      <w:proofErr w:type="spellEnd"/>
+      <w:r>
+        <w:t xml:space="preserve"> </w:t>
       </w:r>
     </w:p>
     <w:p>
@@ -1087,7 +1194,15 @@
         </w:numPr>
       </w:pPr>
       <w:r>
-        <w:t>&lt;script src="https://unpkg.com/@babel/standalone/babel.min.js"&gt;&lt;/script&gt;</w:t>
+        <w:t xml:space="preserve">&lt;script </w:t>
+      </w:r>
+      <w:proofErr w:type="spellStart"/>
+      <w:r>
+        <w:t>src</w:t>
+      </w:r>
+      <w:proofErr w:type="spellEnd"/>
+      <w:r>
+        <w:t>="https://unpkg.com/@babel/standalone/babel.min.js"&gt;&lt;/script&gt;</w:t>
       </w:r>
     </w:p>
     <w:p>
@@ -1151,20 +1266,38 @@
           <w:numId w:val="1"/>
         </w:numPr>
       </w:pPr>
-      <w:r>
-        <w:t>ReactDOM (is a global variable from the CDN)</w:t>
-      </w:r>
-    </w:p>
-    <w:p>
-      <w:pPr>
-        <w:pStyle w:val="ListParagraph"/>
-        <w:numPr>
-          <w:ilvl w:val="1"/>
-          <w:numId w:val="1"/>
-        </w:numPr>
-      </w:pPr>
-      <w:r>
-        <w:t>ReactDOM.hydrateRoot(document.getElementById(“root”),&lt;Home/&gt;);</w:t>
+      <w:proofErr w:type="spellStart"/>
+      <w:r>
+        <w:t>ReactDOM</w:t>
+      </w:r>
+      <w:proofErr w:type="spellEnd"/>
+      <w:r>
+        <w:t xml:space="preserve"> (is a global variable from the CDN)</w:t>
+      </w:r>
+    </w:p>
+    <w:p>
+      <w:pPr>
+        <w:pStyle w:val="ListParagraph"/>
+        <w:numPr>
+          <w:ilvl w:val="1"/>
+          <w:numId w:val="1"/>
+        </w:numPr>
+      </w:pPr>
+      <w:proofErr w:type="spellStart"/>
+      <w:r>
+        <w:t>ReactDOM.hydrateRoot</w:t>
+      </w:r>
+      <w:proofErr w:type="spellEnd"/>
+      <w:r>
+        <w:t>(</w:t>
+      </w:r>
+      <w:proofErr w:type="spellStart"/>
+      <w:r>
+        <w:t>document.getElementById</w:t>
+      </w:r>
+      <w:proofErr w:type="spellEnd"/>
+      <w:r>
+        <w:t>(“root”),&lt;Home/&gt;);</w:t>
       </w:r>
     </w:p>
     <w:p/>
@@ -1172,9 +1305,11 @@
       <w:pPr>
         <w:pStyle w:val="Heading1"/>
       </w:pPr>
+      <w:proofErr w:type="spellStart"/>
       <w:r>
         <w:t>NEXT.jS</w:t>
       </w:r>
+      <w:proofErr w:type="spellEnd"/>
     </w:p>
     <w:p>
       <w:pPr>
@@ -1657,20 +1792,38 @@
           <w:numId w:val="1"/>
         </w:numPr>
       </w:pPr>
-      <w:r>
-        <w:t>Npx create-next-app@14</w:t>
-      </w:r>
-    </w:p>
-    <w:p>
-      <w:pPr>
-        <w:pStyle w:val="ListParagraph"/>
-        <w:numPr>
-          <w:ilvl w:val="1"/>
-          <w:numId w:val="1"/>
-        </w:numPr>
-      </w:pPr>
-      <w:r>
-        <w:t>Npx create-next-app@latest – to get the latest version</w:t>
+      <w:proofErr w:type="spellStart"/>
+      <w:r>
+        <w:t>Npx</w:t>
+      </w:r>
+      <w:proofErr w:type="spellEnd"/>
+      <w:r>
+        <w:t xml:space="preserve"> create-next-app@14</w:t>
+      </w:r>
+    </w:p>
+    <w:p>
+      <w:pPr>
+        <w:pStyle w:val="ListParagraph"/>
+        <w:numPr>
+          <w:ilvl w:val="1"/>
+          <w:numId w:val="1"/>
+        </w:numPr>
+      </w:pPr>
+      <w:proofErr w:type="spellStart"/>
+      <w:r>
+        <w:t>Npx</w:t>
+      </w:r>
+      <w:proofErr w:type="spellEnd"/>
+      <w:r>
+        <w:t xml:space="preserve"> </w:t>
+      </w:r>
+      <w:proofErr w:type="spellStart"/>
+      <w:r>
+        <w:t>create-next-app@latest</w:t>
+      </w:r>
+      <w:proofErr w:type="spellEnd"/>
+      <w:r>
+        <w:t xml:space="preserve"> – to get the latest version</w:t>
       </w:r>
     </w:p>
     <w:p/>
@@ -1753,7 +1906,15 @@
         </w:numPr>
       </w:pPr>
       <w:r>
-        <w:t>Inside each folder we have to add a js file</w:t>
+        <w:t xml:space="preserve">Inside each folder we have to add a </w:t>
+      </w:r>
+      <w:proofErr w:type="spellStart"/>
+      <w:r>
+        <w:t>js</w:t>
+      </w:r>
+      <w:proofErr w:type="spellEnd"/>
+      <w:r>
+        <w:t xml:space="preserve"> file</w:t>
       </w:r>
     </w:p>
     <w:p>
@@ -1788,7 +1949,15 @@
         </w:numPr>
       </w:pPr>
       <w:r>
-        <w:t xml:space="preserve">An anchor element with a href will </w:t>
+        <w:t xml:space="preserve">An anchor element with a </w:t>
+      </w:r>
+      <w:proofErr w:type="spellStart"/>
+      <w:r>
+        <w:t>href</w:t>
+      </w:r>
+      <w:proofErr w:type="spellEnd"/>
+      <w:r>
+        <w:t xml:space="preserve"> will </w:t>
       </w:r>
       <w:r>
         <w:rPr>
@@ -1875,6 +2044,7 @@
         </w:rPr>
         <w:t xml:space="preserve"> </w:t>
       </w:r>
+      <w:proofErr w:type="spellStart"/>
       <w:r>
         <w:rPr>
           <w:rFonts w:ascii="Consolas" w:eastAsia="Times New Roman" w:hAnsi="Consolas" w:cs="Times New Roman"/>
@@ -1886,6 +2056,7 @@
         </w:rPr>
         <w:t>href</w:t>
       </w:r>
+      <w:proofErr w:type="spellEnd"/>
       <w:r>
         <w:rPr>
           <w:rFonts w:ascii="Consolas" w:eastAsia="Times New Roman" w:hAnsi="Consolas" w:cs="Times New Roman"/>
@@ -2013,7 +2184,15 @@
         </w:numPr>
       </w:pPr>
       <w:r>
-        <w:t>the RootLayout will wrap the whole application</w:t>
+        <w:t xml:space="preserve">the </w:t>
+      </w:r>
+      <w:proofErr w:type="spellStart"/>
+      <w:r>
+        <w:t>RootLayout</w:t>
+      </w:r>
+      <w:proofErr w:type="spellEnd"/>
+      <w:r>
+        <w:t xml:space="preserve"> will wrap the whole application</w:t>
       </w:r>
     </w:p>
     <w:p>
@@ -2080,21 +2259,31 @@
           <w:numId w:val="1"/>
         </w:numPr>
       </w:pPr>
-      <w:r>
-        <w:t>RootLayout({children})</w:t>
-      </w:r>
-    </w:p>
-    <w:p>
-      <w:pPr>
-        <w:pStyle w:val="ListParagraph"/>
-        <w:numPr>
-          <w:ilvl w:val="1"/>
-          <w:numId w:val="1"/>
-        </w:numPr>
-      </w:pPr>
-      <w:r>
-        <w:t>We use the {children}inside the RootLayout</w:t>
-      </w:r>
+      <w:proofErr w:type="spellStart"/>
+      <w:r>
+        <w:t>RootLayout</w:t>
+      </w:r>
+      <w:proofErr w:type="spellEnd"/>
+      <w:r>
+        <w:t>({children})</w:t>
+      </w:r>
+    </w:p>
+    <w:p>
+      <w:pPr>
+        <w:pStyle w:val="ListParagraph"/>
+        <w:numPr>
+          <w:ilvl w:val="1"/>
+          <w:numId w:val="1"/>
+        </w:numPr>
+      </w:pPr>
+      <w:r>
+        <w:t xml:space="preserve">We use the {children}inside the </w:t>
+      </w:r>
+      <w:proofErr w:type="spellStart"/>
+      <w:r>
+        <w:t>RootLayout</w:t>
+      </w:r>
+      <w:proofErr w:type="spellEnd"/>
     </w:p>
     <w:p>
       <w:pPr>
@@ -2144,9 +2333,520 @@
         </w:numPr>
       </w:pPr>
       <w:r>
-        <w:t>Export const metadata = {title:”what ever title we want”})</w:t>
-      </w:r>
-    </w:p>
+        <w:t>Export const metadata = {title:”</w:t>
+      </w:r>
+      <w:proofErr w:type="spellStart"/>
+      <w:r>
+        <w:t>what ever</w:t>
+      </w:r>
+      <w:proofErr w:type="spellEnd"/>
+      <w:r>
+        <w:t xml:space="preserve"> title we want”})</w:t>
+      </w:r>
+    </w:p>
+    <w:p/>
+    <w:p/>
+    <w:p/>
+    <w:p>
+      <w:pPr>
+        <w:pStyle w:val="Heading1"/>
+      </w:pPr>
+      <w:r>
+        <w:lastRenderedPageBreak/>
+        <w:t>Server Components – What are?</w:t>
+      </w:r>
+    </w:p>
+    <w:p>
+      <w:pPr>
+        <w:pStyle w:val="ListParagraph"/>
+        <w:numPr>
+          <w:ilvl w:val="0"/>
+          <w:numId w:val="1"/>
+        </w:numPr>
+      </w:pPr>
+      <w:r>
+        <w:t>A completely new Full Stack Architecture for React Apps</w:t>
+      </w:r>
+    </w:p>
+    <w:p>
+      <w:pPr>
+        <w:pStyle w:val="ListParagraph"/>
+        <w:numPr>
+          <w:ilvl w:val="0"/>
+          <w:numId w:val="1"/>
+        </w:numPr>
+      </w:pPr>
+      <w:r>
+        <w:t xml:space="preserve">Introduces the </w:t>
+      </w:r>
+      <w:r>
+        <w:rPr>
+          <w:b/>
+          <w:bCs/>
+        </w:rPr>
+        <w:t>server</w:t>
+      </w:r>
+      <w:r>
+        <w:t xml:space="preserve"> as a </w:t>
+      </w:r>
+      <w:r>
+        <w:rPr>
+          <w:b/>
+          <w:bCs/>
+        </w:rPr>
+        <w:t>integral part of the component tree</w:t>
+      </w:r>
+    </w:p>
+    <w:p>
+      <w:pPr>
+        <w:pStyle w:val="ListParagraph"/>
+        <w:numPr>
+          <w:ilvl w:val="1"/>
+          <w:numId w:val="1"/>
+        </w:numPr>
+      </w:pPr>
+      <w:r>
+        <w:t>React Tree extends to the server</w:t>
+      </w:r>
+    </w:p>
+    <w:p>
+      <w:pPr>
+        <w:pStyle w:val="ListParagraph"/>
+        <w:numPr>
+          <w:ilvl w:val="0"/>
+          <w:numId w:val="1"/>
+        </w:numPr>
+      </w:pPr>
+      <w:r>
+        <w:rPr>
+          <w:b/>
+          <w:bCs/>
+        </w:rPr>
+        <w:t xml:space="preserve">RSC =&gt; </w:t>
+      </w:r>
+      <w:r>
+        <w:t>the name of the new architecture</w:t>
+      </w:r>
+    </w:p>
+    <w:p>
+      <w:pPr>
+        <w:pStyle w:val="ListParagraph"/>
+        <w:numPr>
+          <w:ilvl w:val="0"/>
+          <w:numId w:val="1"/>
+        </w:numPr>
+        <w:rPr>
+          <w:b/>
+          <w:bCs/>
+        </w:rPr>
+      </w:pPr>
+      <w:r>
+        <w:rPr>
+          <w:b/>
+          <w:bCs/>
+        </w:rPr>
+        <w:t>Server Component</w:t>
+      </w:r>
+      <w:r>
+        <w:rPr>
+          <w:b/>
+          <w:bCs/>
+        </w:rPr>
+        <w:t xml:space="preserve"> =&gt;</w:t>
+      </w:r>
+      <w:r>
+        <w:t xml:space="preserve"> the new Component type</w:t>
+      </w:r>
+    </w:p>
+    <w:p>
+      <w:pPr>
+        <w:pStyle w:val="ListParagraph"/>
+        <w:numPr>
+          <w:ilvl w:val="1"/>
+          <w:numId w:val="1"/>
+        </w:numPr>
+        <w:rPr>
+          <w:b/>
+          <w:bCs/>
+        </w:rPr>
+      </w:pPr>
+      <w:r>
+        <w:t xml:space="preserve">Used to fetch data from the server </w:t>
+      </w:r>
+    </w:p>
+    <w:p>
+      <w:pPr>
+        <w:pStyle w:val="ListParagraph"/>
+        <w:numPr>
+          <w:ilvl w:val="1"/>
+          <w:numId w:val="1"/>
+        </w:numPr>
+        <w:rPr>
+          <w:b/>
+          <w:bCs/>
+        </w:rPr>
+      </w:pPr>
+      <w:r>
+        <w:t>Components that are only rendered on the server</w:t>
+      </w:r>
+    </w:p>
+    <w:p>
+      <w:pPr>
+        <w:pStyle w:val="ListParagraph"/>
+        <w:numPr>
+          <w:ilvl w:val="1"/>
+          <w:numId w:val="1"/>
+        </w:numPr>
+      </w:pPr>
+      <w:r>
+        <w:t>No interactivity</w:t>
+      </w:r>
+    </w:p>
+    <w:p>
+      <w:pPr>
+        <w:pStyle w:val="ListParagraph"/>
+        <w:numPr>
+          <w:ilvl w:val="1"/>
+          <w:numId w:val="1"/>
+        </w:numPr>
+      </w:pPr>
+      <w:r>
+        <w:t>No state</w:t>
+      </w:r>
+    </w:p>
+    <w:p>
+      <w:pPr>
+        <w:pStyle w:val="ListParagraph"/>
+        <w:numPr>
+          <w:ilvl w:val="1"/>
+          <w:numId w:val="1"/>
+        </w:numPr>
+      </w:pPr>
+      <w:r>
+        <w:t>No JS for dynamic things</w:t>
+      </w:r>
+    </w:p>
+    <w:p>
+      <w:pPr>
+        <w:pStyle w:val="ListParagraph"/>
+        <w:numPr>
+          <w:ilvl w:val="0"/>
+          <w:numId w:val="1"/>
+        </w:numPr>
+      </w:pPr>
+      <w:r>
+        <w:rPr>
+          <w:b/>
+          <w:bCs/>
+        </w:rPr>
+        <w:t>Client Components</w:t>
+      </w:r>
+    </w:p>
+    <w:p>
+      <w:pPr>
+        <w:pStyle w:val="ListParagraph"/>
+        <w:numPr>
+          <w:ilvl w:val="1"/>
+          <w:numId w:val="1"/>
+        </w:numPr>
+      </w:pPr>
+      <w:r>
+        <w:t xml:space="preserve">The “old” components that have state and interactivity </w:t>
+      </w:r>
+    </w:p>
+    <w:p>
+      <w:pPr>
+        <w:pStyle w:val="ListParagraph"/>
+        <w:numPr>
+          <w:ilvl w:val="1"/>
+          <w:numId w:val="1"/>
+        </w:numPr>
+      </w:pPr>
+      <w:r>
+        <w:t>On the Client Side</w:t>
+      </w:r>
+    </w:p>
+    <w:p>
+      <w:pPr>
+        <w:pStyle w:val="ListParagraph"/>
+        <w:numPr>
+          <w:ilvl w:val="0"/>
+          <w:numId w:val="1"/>
+        </w:numPr>
+      </w:pPr>
+      <w:r>
+        <w:t xml:space="preserve">Server components are the new </w:t>
+      </w:r>
+      <w:r>
+        <w:rPr>
+          <w:b/>
+          <w:bCs/>
+        </w:rPr>
+        <w:t>default</w:t>
+      </w:r>
+      <w:r>
+        <w:t xml:space="preserve"> for the component in a </w:t>
+      </w:r>
+      <w:r>
+        <w:rPr>
+          <w:b/>
+          <w:bCs/>
+        </w:rPr>
+        <w:t>Next.js app</w:t>
+      </w:r>
+    </w:p>
+    <w:p>
+      <w:pPr>
+        <w:pStyle w:val="ListParagraph"/>
+        <w:numPr>
+          <w:ilvl w:val="0"/>
+          <w:numId w:val="1"/>
+        </w:numPr>
+      </w:pPr>
+      <w:r>
+        <w:t xml:space="preserve">We need to </w:t>
+      </w:r>
+      <w:r>
+        <w:rPr>
+          <w:b/>
+          <w:bCs/>
+        </w:rPr>
+        <w:t xml:space="preserve">specify if a component is client component </w:t>
+      </w:r>
+    </w:p>
+    <w:p>
+      <w:pPr>
+        <w:pStyle w:val="ListParagraph"/>
+        <w:numPr>
+          <w:ilvl w:val="1"/>
+          <w:numId w:val="1"/>
+        </w:numPr>
+      </w:pPr>
+      <w:r>
+        <w:rPr>
+          <w:b/>
+          <w:bCs/>
+        </w:rPr>
+        <w:t>Use client</w:t>
+      </w:r>
+      <w:r>
+        <w:t xml:space="preserve"> at the top of the module</w:t>
+      </w:r>
+    </w:p>
+    <w:p>
+      <w:pPr>
+        <w:pStyle w:val="Heading2"/>
+      </w:pPr>
+      <w:r>
+        <w:t>Server-Client boundary</w:t>
+      </w:r>
+    </w:p>
+    <w:p>
+      <w:pPr>
+        <w:pStyle w:val="ListParagraph"/>
+        <w:numPr>
+          <w:ilvl w:val="0"/>
+          <w:numId w:val="1"/>
+        </w:numPr>
+      </w:pPr>
+      <w:r>
+        <w:t>An important principle</w:t>
+      </w:r>
+    </w:p>
+    <w:p>
+      <w:pPr>
+        <w:pStyle w:val="ListParagraph"/>
+        <w:numPr>
+          <w:ilvl w:val="0"/>
+          <w:numId w:val="1"/>
+        </w:numPr>
+      </w:pPr>
+      <w:r>
+        <w:t xml:space="preserve">Defines the boundary between </w:t>
+      </w:r>
+      <w:r>
+        <w:rPr>
+          <w:b/>
+          <w:bCs/>
+        </w:rPr>
+        <w:t>server</w:t>
+      </w:r>
+      <w:r>
+        <w:t xml:space="preserve"> and </w:t>
+      </w:r>
+      <w:r>
+        <w:rPr>
+          <w:b/>
+          <w:bCs/>
+        </w:rPr>
+        <w:t xml:space="preserve">client </w:t>
+      </w:r>
+      <w:r>
+        <w:t>components</w:t>
+      </w:r>
+    </w:p>
+    <w:p>
+      <w:pPr>
+        <w:pStyle w:val="ListParagraph"/>
+        <w:numPr>
+          <w:ilvl w:val="0"/>
+          <w:numId w:val="1"/>
+        </w:numPr>
+      </w:pPr>
+      <w:r>
+        <w:t xml:space="preserve">A Client component is defined using the </w:t>
+      </w:r>
+      <w:r>
+        <w:rPr>
+          <w:b/>
+          <w:bCs/>
+        </w:rPr>
+        <w:t>use client</w:t>
+      </w:r>
+      <w:r>
+        <w:t xml:space="preserve"> at the top </w:t>
+      </w:r>
+    </w:p>
+    <w:p>
+      <w:pPr>
+        <w:pStyle w:val="ListParagraph"/>
+        <w:numPr>
+          <w:ilvl w:val="1"/>
+          <w:numId w:val="1"/>
+        </w:numPr>
+      </w:pPr>
+      <w:r>
+        <w:t xml:space="preserve">The </w:t>
+      </w:r>
+      <w:r>
+        <w:rPr>
+          <w:b/>
+          <w:bCs/>
+        </w:rPr>
+        <w:t xml:space="preserve">children of SC </w:t>
+      </w:r>
+      <w:r>
+        <w:t xml:space="preserve">don’t need use client </w:t>
+      </w:r>
+      <w:r>
+        <w:rPr>
+          <w:b/>
+          <w:bCs/>
+        </w:rPr>
+        <w:t>anymore</w:t>
+      </w:r>
+    </w:p>
+    <w:p>
+      <w:pPr>
+        <w:pStyle w:val="ListParagraph"/>
+        <w:numPr>
+          <w:ilvl w:val="1"/>
+          <w:numId w:val="1"/>
+        </w:numPr>
+      </w:pPr>
+      <w:r>
+        <w:t xml:space="preserve">They are already in the </w:t>
+      </w:r>
+      <w:r>
+        <w:rPr>
+          <w:b/>
+          <w:bCs/>
+        </w:rPr>
+        <w:t>client sub-tree</w:t>
+      </w:r>
+    </w:p>
+    <w:p>
+      <w:r>
+        <w:drawing>
+          <wp:inline distT="0" distB="0" distL="0" distR="0" wp14:anchorId="25549465" wp14:editId="7B23A0EE">
+            <wp:extent cx="4933950" cy="2353642"/>
+            <wp:effectExtent l="0" t="0" r="0" b="8890"/>
+            <wp:docPr id="4" name="Picture 4"/>
+            <wp:cNvGraphicFramePr>
+              <a:graphicFrameLocks xmlns:a="http://schemas.openxmlformats.org/drawingml/2006/main" noChangeAspect="1"/>
+            </wp:cNvGraphicFramePr>
+            <a:graphic xmlns:a="http://schemas.openxmlformats.org/drawingml/2006/main">
+              <a:graphicData uri="http://schemas.openxmlformats.org/drawingml/2006/picture">
+                <pic:pic xmlns:pic="http://schemas.openxmlformats.org/drawingml/2006/picture">
+                  <pic:nvPicPr>
+                    <pic:cNvPr id="1" name=""/>
+                    <pic:cNvPicPr/>
+                  </pic:nvPicPr>
+                  <pic:blipFill>
+                    <a:blip r:embed="rId9"/>
+                    <a:stretch>
+                      <a:fillRect/>
+                    </a:stretch>
+                  </pic:blipFill>
+                  <pic:spPr>
+                    <a:xfrm>
+                      <a:off x="0" y="0"/>
+                      <a:ext cx="4936671" cy="2354940"/>
+                    </a:xfrm>
+                    <a:prstGeom prst="rect">
+                      <a:avLst/>
+                    </a:prstGeom>
+                  </pic:spPr>
+                </pic:pic>
+              </a:graphicData>
+            </a:graphic>
+          </wp:inline>
+        </w:drawing>
+      </w:r>
+    </w:p>
+    <w:p/>
+    <w:p>
+      <w:pPr>
+        <w:pStyle w:val="Heading2"/>
+      </w:pPr>
+      <w:r>
+        <w:lastRenderedPageBreak/>
+        <w:t>Client Side Comp vs Server Side Comp</w:t>
+      </w:r>
+    </w:p>
+    <w:p>
+      <w:r>
+        <w:drawing>
+          <wp:inline distT="0" distB="0" distL="0" distR="0" wp14:anchorId="0CA31EC1" wp14:editId="0A982876">
+            <wp:extent cx="5271051" cy="2632710"/>
+            <wp:effectExtent l="0" t="0" r="6350" b="0"/>
+            <wp:docPr id="5" name="Picture 5"/>
+            <wp:cNvGraphicFramePr>
+              <a:graphicFrameLocks xmlns:a="http://schemas.openxmlformats.org/drawingml/2006/main" noChangeAspect="1"/>
+            </wp:cNvGraphicFramePr>
+            <a:graphic xmlns:a="http://schemas.openxmlformats.org/drawingml/2006/main">
+              <a:graphicData uri="http://schemas.openxmlformats.org/drawingml/2006/picture">
+                <pic:pic xmlns:pic="http://schemas.openxmlformats.org/drawingml/2006/picture">
+                  <pic:nvPicPr>
+                    <pic:cNvPr id="1" name=""/>
+                    <pic:cNvPicPr/>
+                  </pic:nvPicPr>
+                  <pic:blipFill>
+                    <a:blip r:embed="rId10"/>
+                    <a:stretch>
+                      <a:fillRect/>
+                    </a:stretch>
+                  </pic:blipFill>
+                  <pic:spPr>
+                    <a:xfrm>
+                      <a:off x="0" y="0"/>
+                      <a:ext cx="5271602" cy="2632985"/>
+                    </a:xfrm>
+                    <a:prstGeom prst="rect">
+                      <a:avLst/>
+                    </a:prstGeom>
+                  </pic:spPr>
+                </pic:pic>
+              </a:graphicData>
+            </a:graphic>
+          </wp:inline>
+        </w:drawing>
+      </w:r>
+    </w:p>
+    <w:p/>
+    <w:p/>
+    <w:p/>
+    <w:p/>
     <w:sectPr>
       <w:pgSz w:w="12240" w:h="15840"/>
       <w:pgMar w:top="1440" w:right="1440" w:bottom="1440" w:left="1440" w:header="720" w:footer="720" w:gutter="0"/>
@@ -2970,7 +3670,6 @@
   <w:style w:type="character" w:default="1" w:styleId="DefaultParagraphFont">
     <w:name w:val="Default Paragraph Font"/>
     <w:uiPriority w:val="1"/>
-    <w:semiHidden/>
     <w:unhideWhenUsed/>
   </w:style>
   <w:style w:type="table" w:default="1" w:styleId="TableNormal">

</xml_diff>

<commit_message>
22. Next JS - Intro - 100%
</commit_message>
<xml_diff>
--- a/22. Next JS - Intro/Notes.docx
+++ b/22. Next JS - Intro/Notes.docx
@@ -280,21 +280,12 @@
       <w:r>
         <w:t xml:space="preserve">Static JS is sent to the client =&gt; </w:t>
       </w:r>
-      <w:proofErr w:type="spellStart"/>
-      <w:r>
-        <w:rPr>
-          <w:b/>
-          <w:bCs/>
-        </w:rPr>
-        <w:t>HYDARATIOn</w:t>
-      </w:r>
-      <w:proofErr w:type="spellEnd"/>
-      <w:r>
-        <w:rPr>
-          <w:b/>
-          <w:bCs/>
-        </w:rPr>
-        <w:t xml:space="preserve"> </w:t>
+      <w:r>
+        <w:rPr>
+          <w:b/>
+          <w:bCs/>
+        </w:rPr>
+        <w:t xml:space="preserve">HYDARATIOn </w:t>
       </w:r>
       <w:r>
         <w:t>happens where static JS is enhanced and transformed into Dynamic JS</w:t>
@@ -374,129 +365,87 @@
           <w:numId w:val="1"/>
         </w:numPr>
       </w:pPr>
-      <w:proofErr w:type="spellStart"/>
+      <w:r>
+        <w:t>Npm init</w:t>
+      </w:r>
+    </w:p>
+    <w:p>
+      <w:pPr>
+        <w:pStyle w:val="ListParagraph"/>
+        <w:numPr>
+          <w:ilvl w:val="0"/>
+          <w:numId w:val="1"/>
+        </w:numPr>
+      </w:pPr>
+      <w:r>
+        <w:t>createServer from http module</w:t>
+      </w:r>
+    </w:p>
+    <w:p>
+      <w:pPr>
+        <w:pStyle w:val="ListParagraph"/>
+        <w:numPr>
+          <w:ilvl w:val="0"/>
+          <w:numId w:val="1"/>
+        </w:numPr>
+      </w:pPr>
+      <w:r>
+        <w:t>server.listen</w:t>
+      </w:r>
+    </w:p>
+    <w:p>
+      <w:pPr>
+        <w:pStyle w:val="ListParagraph"/>
+        <w:numPr>
+          <w:ilvl w:val="0"/>
+          <w:numId w:val="1"/>
+        </w:numPr>
+      </w:pPr>
+      <w:r>
+        <w:t>We copy/paste the JSX js code into the server</w:t>
+      </w:r>
+    </w:p>
+    <w:p>
+      <w:pPr>
+        <w:pStyle w:val="ListParagraph"/>
+        <w:numPr>
+          <w:ilvl w:val="1"/>
+          <w:numId w:val="1"/>
+        </w:numPr>
+      </w:pPr>
+      <w:r>
+        <w:t>In order to run it, we have to install some BABEL libraries since JSX is not valid JS code</w:t>
+      </w:r>
+    </w:p>
+    <w:p>
+      <w:pPr>
+        <w:pStyle w:val="ListParagraph"/>
+        <w:numPr>
+          <w:ilvl w:val="1"/>
+          <w:numId w:val="1"/>
+        </w:numPr>
+      </w:pPr>
+      <w:r>
+        <w:t>Npm I -D @babel/core @babel/preset-env @babel/preset-react @babel/register</w:t>
+      </w:r>
+    </w:p>
+    <w:p>
+      <w:pPr>
+        <w:pStyle w:val="ListParagraph"/>
+        <w:numPr>
+          <w:ilvl w:val="1"/>
+          <w:numId w:val="1"/>
+        </w:numPr>
+      </w:pPr>
       <w:r>
         <w:t>Npm</w:t>
       </w:r>
-      <w:proofErr w:type="spellEnd"/>
-      <w:r>
-        <w:t xml:space="preserve"> </w:t>
-      </w:r>
-      <w:proofErr w:type="spellStart"/>
-      <w:r>
-        <w:t>init</w:t>
-      </w:r>
-      <w:proofErr w:type="spellEnd"/>
-    </w:p>
-    <w:p>
-      <w:pPr>
-        <w:pStyle w:val="ListParagraph"/>
-        <w:numPr>
-          <w:ilvl w:val="0"/>
-          <w:numId w:val="1"/>
-        </w:numPr>
-      </w:pPr>
-      <w:proofErr w:type="spellStart"/>
-      <w:r>
-        <w:t>createServer</w:t>
-      </w:r>
-      <w:proofErr w:type="spellEnd"/>
-      <w:r>
-        <w:t xml:space="preserve"> from http module</w:t>
-      </w:r>
-    </w:p>
-    <w:p>
-      <w:pPr>
-        <w:pStyle w:val="ListParagraph"/>
-        <w:numPr>
-          <w:ilvl w:val="0"/>
-          <w:numId w:val="1"/>
-        </w:numPr>
-      </w:pPr>
-      <w:proofErr w:type="spellStart"/>
-      <w:r>
-        <w:t>server.listen</w:t>
-      </w:r>
-      <w:proofErr w:type="spellEnd"/>
-    </w:p>
-    <w:p>
-      <w:pPr>
-        <w:pStyle w:val="ListParagraph"/>
-        <w:numPr>
-          <w:ilvl w:val="0"/>
-          <w:numId w:val="1"/>
-        </w:numPr>
-      </w:pPr>
-      <w:r>
-        <w:t xml:space="preserve">We copy/paste the JSX </w:t>
-      </w:r>
-      <w:proofErr w:type="spellStart"/>
-      <w:r>
-        <w:t>js</w:t>
-      </w:r>
-      <w:proofErr w:type="spellEnd"/>
-      <w:r>
-        <w:t xml:space="preserve"> code into the server</w:t>
-      </w:r>
-    </w:p>
-    <w:p>
-      <w:pPr>
-        <w:pStyle w:val="ListParagraph"/>
-        <w:numPr>
-          <w:ilvl w:val="1"/>
-          <w:numId w:val="1"/>
-        </w:numPr>
-      </w:pPr>
-      <w:r>
-        <w:t>In order to run it, we have to install some BABEL libraries since JSX is not valid JS code</w:t>
-      </w:r>
-    </w:p>
-    <w:p>
-      <w:pPr>
-        <w:pStyle w:val="ListParagraph"/>
-        <w:numPr>
-          <w:ilvl w:val="1"/>
-          <w:numId w:val="1"/>
-        </w:numPr>
-      </w:pPr>
-      <w:proofErr w:type="spellStart"/>
-      <w:r>
-        <w:t>Npm</w:t>
-      </w:r>
-      <w:proofErr w:type="spellEnd"/>
-      <w:r>
-        <w:t xml:space="preserve"> I -D @babel/core @babel/preset-env @babel/preset-react @babel/register</w:t>
-      </w:r>
-    </w:p>
-    <w:p>
-      <w:pPr>
-        <w:pStyle w:val="ListParagraph"/>
-        <w:numPr>
-          <w:ilvl w:val="1"/>
-          <w:numId w:val="1"/>
-        </w:numPr>
-      </w:pPr>
-      <w:proofErr w:type="spellStart"/>
-      <w:r>
-        <w:t>Npm</w:t>
-      </w:r>
-      <w:proofErr w:type="spellEnd"/>
-      <w:r>
-        <w:t xml:space="preserve"> </w:t>
-      </w:r>
-      <w:proofErr w:type="spellStart"/>
-      <w:r>
-        <w:t>i</w:t>
-      </w:r>
-      <w:proofErr w:type="spellEnd"/>
-      <w:r>
-        <w:t xml:space="preserve"> react react-</w:t>
-      </w:r>
-      <w:proofErr w:type="spellStart"/>
-      <w:r>
-        <w:t>dom</w:t>
-      </w:r>
-      <w:proofErr w:type="spellEnd"/>
+      <w:r>
+        <w:t xml:space="preserve"> i</w:t>
+      </w:r>
+      <w:r>
+        <w:t xml:space="preserve"> react react-dom</w:t>
+      </w:r>
     </w:p>
     <w:p>
       <w:pPr>
@@ -542,19 +491,9 @@
           <w:numId w:val="1"/>
         </w:numPr>
       </w:pPr>
-      <w:proofErr w:type="spellStart"/>
-      <w:r>
-        <w:t>renderToString</w:t>
-      </w:r>
-      <w:proofErr w:type="spellEnd"/>
-      <w:r>
-        <w:t xml:space="preserve"> from react-</w:t>
-      </w:r>
-      <w:proofErr w:type="spellStart"/>
-      <w:r>
-        <w:t>dom</w:t>
-      </w:r>
-      <w:proofErr w:type="spellEnd"/>
+      <w:r>
+        <w:t>renderToString from react-dom</w:t>
+      </w:r>
       <w:r>
         <w:t>/server</w:t>
       </w:r>
@@ -580,23 +519,7 @@
         </w:numPr>
       </w:pPr>
       <w:r>
-        <w:t xml:space="preserve">Const </w:t>
-      </w:r>
-      <w:proofErr w:type="spellStart"/>
-      <w:r>
-        <w:t>renderHtml</w:t>
-      </w:r>
-      <w:proofErr w:type="spellEnd"/>
-      <w:r>
-        <w:t xml:space="preserve"> = </w:t>
-      </w:r>
-      <w:proofErr w:type="spellStart"/>
-      <w:r>
-        <w:t>renderTOString</w:t>
-      </w:r>
-      <w:proofErr w:type="spellEnd"/>
-      <w:r>
-        <w:t>(React component)</w:t>
+        <w:t>Const renderHtml = renderTOString(React component)</w:t>
       </w:r>
     </w:p>
     <w:p>
@@ -668,17 +591,8 @@
           <w:b/>
           <w:bCs/>
         </w:rPr>
-        <w:t xml:space="preserve">React component from </w:t>
-      </w:r>
-      <w:proofErr w:type="spellStart"/>
-      <w:r>
-        <w:rPr>
-          <w:b/>
-          <w:bCs/>
-        </w:rPr>
-        <w:t>renderToString</w:t>
-      </w:r>
-      <w:proofErr w:type="spellEnd"/>
+        <w:t>React component from renderToString</w:t>
+      </w:r>
     </w:p>
     <w:p>
       <w:r>
@@ -911,7 +825,6 @@
       <w:r>
         <w:t xml:space="preserve">The process is called </w:t>
       </w:r>
-      <w:proofErr w:type="spellStart"/>
       <w:r>
         <w:rPr>
           <w:b/>
@@ -919,26 +832,17 @@
         </w:rPr>
         <w:t>HYDRATIOn</w:t>
       </w:r>
-      <w:proofErr w:type="spellEnd"/>
-    </w:p>
-    <w:p>
-      <w:pPr>
-        <w:pStyle w:val="ListParagraph"/>
-        <w:numPr>
-          <w:ilvl w:val="0"/>
-          <w:numId w:val="1"/>
-        </w:numPr>
-      </w:pPr>
-      <w:r>
-        <w:t xml:space="preserve">React will build back the component tree and compares it with the actual </w:t>
-      </w:r>
-      <w:proofErr w:type="spellStart"/>
-      <w:r>
-        <w:t>SSRd</w:t>
-      </w:r>
-      <w:proofErr w:type="spellEnd"/>
-      <w:r>
-        <w:t xml:space="preserve"> DOM. </w:t>
+    </w:p>
+    <w:p>
+      <w:pPr>
+        <w:pStyle w:val="ListParagraph"/>
+        <w:numPr>
+          <w:ilvl w:val="0"/>
+          <w:numId w:val="1"/>
+        </w:numPr>
+      </w:pPr>
+      <w:r>
+        <w:t xml:space="preserve">React will build back the component tree and compares it with the actual SSRd DOM. </w:t>
       </w:r>
       <w:r>
         <w:rPr>
@@ -1109,15 +1013,7 @@
         </w:numPr>
       </w:pPr>
       <w:r>
-        <w:t xml:space="preserve">We read the file with </w:t>
-      </w:r>
-      <w:proofErr w:type="spellStart"/>
-      <w:r>
-        <w:t>readFileSync</w:t>
-      </w:r>
-      <w:proofErr w:type="spellEnd"/>
-      <w:r>
-        <w:t xml:space="preserve"> </w:t>
+        <w:t xml:space="preserve">We read the file with readFileSync </w:t>
       </w:r>
     </w:p>
     <w:p>
@@ -1194,15 +1090,7 @@
         </w:numPr>
       </w:pPr>
       <w:r>
-        <w:t xml:space="preserve">&lt;script </w:t>
-      </w:r>
-      <w:proofErr w:type="spellStart"/>
-      <w:r>
-        <w:t>src</w:t>
-      </w:r>
-      <w:proofErr w:type="spellEnd"/>
-      <w:r>
-        <w:t>="https://unpkg.com/@babel/standalone/babel.min.js"&gt;&lt;/script&gt;</w:t>
+        <w:t>&lt;script src="https://unpkg.com/@babel/standalone/babel.min.js"&gt;&lt;/script&gt;</w:t>
       </w:r>
     </w:p>
     <w:p>
@@ -1266,38 +1154,20 @@
           <w:numId w:val="1"/>
         </w:numPr>
       </w:pPr>
-      <w:proofErr w:type="spellStart"/>
-      <w:r>
-        <w:t>ReactDOM</w:t>
-      </w:r>
-      <w:proofErr w:type="spellEnd"/>
-      <w:r>
-        <w:t xml:space="preserve"> (is a global variable from the CDN)</w:t>
-      </w:r>
-    </w:p>
-    <w:p>
-      <w:pPr>
-        <w:pStyle w:val="ListParagraph"/>
-        <w:numPr>
-          <w:ilvl w:val="1"/>
-          <w:numId w:val="1"/>
-        </w:numPr>
-      </w:pPr>
-      <w:proofErr w:type="spellStart"/>
-      <w:r>
-        <w:t>ReactDOM.hydrateRoot</w:t>
-      </w:r>
-      <w:proofErr w:type="spellEnd"/>
-      <w:r>
-        <w:t>(</w:t>
-      </w:r>
-      <w:proofErr w:type="spellStart"/>
-      <w:r>
-        <w:t>document.getElementById</w:t>
-      </w:r>
-      <w:proofErr w:type="spellEnd"/>
-      <w:r>
-        <w:t>(“root”),&lt;Home/&gt;);</w:t>
+      <w:r>
+        <w:t>ReactDOM (is a global variable from the CDN)</w:t>
+      </w:r>
+    </w:p>
+    <w:p>
+      <w:pPr>
+        <w:pStyle w:val="ListParagraph"/>
+        <w:numPr>
+          <w:ilvl w:val="1"/>
+          <w:numId w:val="1"/>
+        </w:numPr>
+      </w:pPr>
+      <w:r>
+        <w:t>ReactDOM.hydrateRoot(document.getElementById(“root”),&lt;Home/&gt;);</w:t>
       </w:r>
     </w:p>
     <w:p/>
@@ -1305,11 +1175,9 @@
       <w:pPr>
         <w:pStyle w:val="Heading1"/>
       </w:pPr>
-      <w:proofErr w:type="spellStart"/>
       <w:r>
         <w:t>NEXT.jS</w:t>
       </w:r>
-      <w:proofErr w:type="spellEnd"/>
     </w:p>
     <w:p>
       <w:pPr>
@@ -1792,38 +1660,20 @@
           <w:numId w:val="1"/>
         </w:numPr>
       </w:pPr>
-      <w:proofErr w:type="spellStart"/>
-      <w:r>
-        <w:t>Npx</w:t>
-      </w:r>
-      <w:proofErr w:type="spellEnd"/>
-      <w:r>
-        <w:t xml:space="preserve"> create-next-app@14</w:t>
-      </w:r>
-    </w:p>
-    <w:p>
-      <w:pPr>
-        <w:pStyle w:val="ListParagraph"/>
-        <w:numPr>
-          <w:ilvl w:val="1"/>
-          <w:numId w:val="1"/>
-        </w:numPr>
-      </w:pPr>
-      <w:proofErr w:type="spellStart"/>
-      <w:r>
-        <w:t>Npx</w:t>
-      </w:r>
-      <w:proofErr w:type="spellEnd"/>
-      <w:r>
-        <w:t xml:space="preserve"> </w:t>
-      </w:r>
-      <w:proofErr w:type="spellStart"/>
-      <w:r>
-        <w:t>create-next-app@latest</w:t>
-      </w:r>
-      <w:proofErr w:type="spellEnd"/>
-      <w:r>
-        <w:t xml:space="preserve"> – to get the latest version</w:t>
+      <w:r>
+        <w:t>Npx create-next-app@14</w:t>
+      </w:r>
+    </w:p>
+    <w:p>
+      <w:pPr>
+        <w:pStyle w:val="ListParagraph"/>
+        <w:numPr>
+          <w:ilvl w:val="1"/>
+          <w:numId w:val="1"/>
+        </w:numPr>
+      </w:pPr>
+      <w:r>
+        <w:t>Npx create-next-app@latest – to get the latest version</w:t>
       </w:r>
     </w:p>
     <w:p/>
@@ -1906,15 +1756,7 @@
         </w:numPr>
       </w:pPr>
       <w:r>
-        <w:t xml:space="preserve">Inside each folder we have to add a </w:t>
-      </w:r>
-      <w:proofErr w:type="spellStart"/>
-      <w:r>
-        <w:t>js</w:t>
-      </w:r>
-      <w:proofErr w:type="spellEnd"/>
-      <w:r>
-        <w:t xml:space="preserve"> file</w:t>
+        <w:t>Inside each folder we have to add a js file</w:t>
       </w:r>
     </w:p>
     <w:p>
@@ -1949,15 +1791,7 @@
         </w:numPr>
       </w:pPr>
       <w:r>
-        <w:t xml:space="preserve">An anchor element with a </w:t>
-      </w:r>
-      <w:proofErr w:type="spellStart"/>
-      <w:r>
-        <w:t>href</w:t>
-      </w:r>
-      <w:proofErr w:type="spellEnd"/>
-      <w:r>
-        <w:t xml:space="preserve"> will </w:t>
+        <w:t xml:space="preserve">An anchor element with a href will </w:t>
       </w:r>
       <w:r>
         <w:rPr>
@@ -2044,7 +1878,6 @@
         </w:rPr>
         <w:t xml:space="preserve"> </w:t>
       </w:r>
-      <w:proofErr w:type="spellStart"/>
       <w:r>
         <w:rPr>
           <w:rFonts w:ascii="Consolas" w:eastAsia="Times New Roman" w:hAnsi="Consolas" w:cs="Times New Roman"/>
@@ -2056,7 +1889,6 @@
         </w:rPr>
         <w:t>href</w:t>
       </w:r>
-      <w:proofErr w:type="spellEnd"/>
       <w:r>
         <w:rPr>
           <w:rFonts w:ascii="Consolas" w:eastAsia="Times New Roman" w:hAnsi="Consolas" w:cs="Times New Roman"/>
@@ -2184,15 +2016,7 @@
         </w:numPr>
       </w:pPr>
       <w:r>
-        <w:t xml:space="preserve">the </w:t>
-      </w:r>
-      <w:proofErr w:type="spellStart"/>
-      <w:r>
-        <w:t>RootLayout</w:t>
-      </w:r>
-      <w:proofErr w:type="spellEnd"/>
-      <w:r>
-        <w:t xml:space="preserve"> will wrap the whole application</w:t>
+        <w:t>the RootLayout will wrap the whole application</w:t>
       </w:r>
     </w:p>
     <w:p>
@@ -2259,31 +2083,21 @@
           <w:numId w:val="1"/>
         </w:numPr>
       </w:pPr>
-      <w:proofErr w:type="spellStart"/>
-      <w:r>
-        <w:t>RootLayout</w:t>
-      </w:r>
-      <w:proofErr w:type="spellEnd"/>
-      <w:r>
-        <w:t>({children})</w:t>
-      </w:r>
-    </w:p>
-    <w:p>
-      <w:pPr>
-        <w:pStyle w:val="ListParagraph"/>
-        <w:numPr>
-          <w:ilvl w:val="1"/>
-          <w:numId w:val="1"/>
-        </w:numPr>
-      </w:pPr>
-      <w:r>
-        <w:t xml:space="preserve">We use the {children}inside the </w:t>
-      </w:r>
-      <w:proofErr w:type="spellStart"/>
-      <w:r>
-        <w:t>RootLayout</w:t>
-      </w:r>
-      <w:proofErr w:type="spellEnd"/>
+      <w:r>
+        <w:t>RootLayout({children})</w:t>
+      </w:r>
+    </w:p>
+    <w:p>
+      <w:pPr>
+        <w:pStyle w:val="ListParagraph"/>
+        <w:numPr>
+          <w:ilvl w:val="1"/>
+          <w:numId w:val="1"/>
+        </w:numPr>
+      </w:pPr>
+      <w:r>
+        <w:t>We use the {children}inside the RootLayout</w:t>
+      </w:r>
     </w:p>
     <w:p>
       <w:pPr>
@@ -2333,15 +2147,7 @@
         </w:numPr>
       </w:pPr>
       <w:r>
-        <w:t>Export const metadata = {title:”</w:t>
-      </w:r>
-      <w:proofErr w:type="spellStart"/>
-      <w:r>
-        <w:t>what ever</w:t>
-      </w:r>
-      <w:proofErr w:type="spellEnd"/>
-      <w:r>
-        <w:t xml:space="preserve"> title we want”})</w:t>
+        <w:t>Export const metadata = {title:”what ever title we want”})</w:t>
       </w:r>
     </w:p>
     <w:p/>
@@ -2843,10 +2649,943 @@
         </w:drawing>
       </w:r>
     </w:p>
+    <w:p>
+      <w:pPr>
+        <w:pStyle w:val="Heading1"/>
+      </w:pPr>
+      <w:r>
+        <w:t>Fetching Data in a Page</w:t>
+      </w:r>
+    </w:p>
+    <w:p>
+      <w:pPr>
+        <w:pStyle w:val="ListParagraph"/>
+        <w:numPr>
+          <w:ilvl w:val="0"/>
+          <w:numId w:val="1"/>
+        </w:numPr>
+      </w:pPr>
+      <w:r>
+        <w:t>We are using the json placeholder for dummy data</w:t>
+      </w:r>
+    </w:p>
+    <w:p>
+      <w:pPr>
+        <w:pStyle w:val="Heading3"/>
+      </w:pPr>
+      <w:r>
+        <w:t>We use async/ await</w:t>
+      </w:r>
+    </w:p>
+    <w:p>
+      <w:pPr>
+        <w:pStyle w:val="ListParagraph"/>
+        <w:numPr>
+          <w:ilvl w:val="0"/>
+          <w:numId w:val="3"/>
+        </w:numPr>
+      </w:pPr>
+      <w:r>
+        <w:t xml:space="preserve">We need to convert the </w:t>
+      </w:r>
+      <w:r>
+        <w:rPr>
+          <w:b/>
+          <w:bCs/>
+        </w:rPr>
+        <w:t xml:space="preserve">component </w:t>
+      </w:r>
+      <w:r>
+        <w:t xml:space="preserve">into a </w:t>
+      </w:r>
+      <w:r>
+        <w:rPr>
+          <w:b/>
+          <w:bCs/>
+        </w:rPr>
+        <w:t xml:space="preserve">ASYNC </w:t>
+      </w:r>
+      <w:r>
+        <w:t>function</w:t>
+      </w:r>
+    </w:p>
+    <w:p>
+      <w:pPr>
+        <w:pStyle w:val="ListParagraph"/>
+        <w:numPr>
+          <w:ilvl w:val="0"/>
+          <w:numId w:val="3"/>
+        </w:numPr>
+      </w:pPr>
+      <w:r>
+        <w:t>We can await fetch(‘URL api’) inside the Component</w:t>
+      </w:r>
+    </w:p>
+    <w:p>
+      <w:pPr>
+        <w:pStyle w:val="ListParagraph"/>
+        <w:numPr>
+          <w:ilvl w:val="0"/>
+          <w:numId w:val="3"/>
+        </w:numPr>
+        <w:shd w:val="clear" w:color="auto" w:fill="282C34"/>
+        <w:spacing w:after="0" w:line="285" w:lineRule="atLeast"/>
+        <w:rPr>
+          <w:rFonts w:ascii="Consolas" w:eastAsia="Times New Roman" w:hAnsi="Consolas" w:cs="Times New Roman"/>
+          <w:color w:val="BBBBBB"/>
+          <w:kern w:val="0"/>
+          <w:sz w:val="21"/>
+          <w:szCs w:val="21"/>
+          <w14:ligatures w14:val="none"/>
+        </w:rPr>
+      </w:pPr>
+      <w:r>
+        <w:rPr>
+          <w:rFonts w:ascii="Consolas" w:eastAsia="Times New Roman" w:hAnsi="Consolas" w:cs="Times New Roman"/>
+          <w:color w:val="BBBBBB"/>
+          <w:kern w:val="0"/>
+          <w:sz w:val="21"/>
+          <w:szCs w:val="21"/>
+          <w14:ligatures w14:val="none"/>
+        </w:rPr>
+        <w:t xml:space="preserve">  </w:t>
+      </w:r>
+      <w:r>
+        <w:rPr>
+          <w:rFonts w:ascii="Consolas" w:eastAsia="Times New Roman" w:hAnsi="Consolas" w:cs="Times New Roman"/>
+          <w:color w:val="56B6C2"/>
+          <w:kern w:val="0"/>
+          <w:sz w:val="21"/>
+          <w:szCs w:val="21"/>
+          <w14:ligatures w14:val="none"/>
+        </w:rPr>
+        <w:t>const</w:t>
+      </w:r>
+      <w:r>
+        <w:rPr>
+          <w:rFonts w:ascii="Consolas" w:eastAsia="Times New Roman" w:hAnsi="Consolas" w:cs="Times New Roman"/>
+          <w:color w:val="BBBBBB"/>
+          <w:kern w:val="0"/>
+          <w:sz w:val="21"/>
+          <w:szCs w:val="21"/>
+          <w14:ligatures w14:val="none"/>
+        </w:rPr>
+        <w:t xml:space="preserve"> </w:t>
+      </w:r>
+      <w:r>
+        <w:rPr>
+          <w:rFonts w:ascii="Consolas" w:eastAsia="Times New Roman" w:hAnsi="Consolas" w:cs="Times New Roman"/>
+          <w:color w:val="61AFEF"/>
+          <w:kern w:val="0"/>
+          <w:sz w:val="21"/>
+          <w:szCs w:val="21"/>
+          <w14:ligatures w14:val="none"/>
+        </w:rPr>
+        <w:t>res</w:t>
+      </w:r>
+      <w:r>
+        <w:rPr>
+          <w:rFonts w:ascii="Consolas" w:eastAsia="Times New Roman" w:hAnsi="Consolas" w:cs="Times New Roman"/>
+          <w:color w:val="BBBBBB"/>
+          <w:kern w:val="0"/>
+          <w:sz w:val="21"/>
+          <w:szCs w:val="21"/>
+          <w14:ligatures w14:val="none"/>
+        </w:rPr>
+        <w:t xml:space="preserve"> </w:t>
+      </w:r>
+      <w:r>
+        <w:rPr>
+          <w:rFonts w:ascii="Consolas" w:eastAsia="Times New Roman" w:hAnsi="Consolas" w:cs="Times New Roman"/>
+          <w:color w:val="E06C75"/>
+          <w:kern w:val="0"/>
+          <w:sz w:val="21"/>
+          <w:szCs w:val="21"/>
+          <w14:ligatures w14:val="none"/>
+        </w:rPr>
+        <w:t>=</w:t>
+      </w:r>
+      <w:r>
+        <w:rPr>
+          <w:rFonts w:ascii="Consolas" w:eastAsia="Times New Roman" w:hAnsi="Consolas" w:cs="Times New Roman"/>
+          <w:color w:val="BBBBBB"/>
+          <w:kern w:val="0"/>
+          <w:sz w:val="21"/>
+          <w:szCs w:val="21"/>
+          <w14:ligatures w14:val="none"/>
+        </w:rPr>
+        <w:t xml:space="preserve"> </w:t>
+      </w:r>
+      <w:r>
+        <w:rPr>
+          <w:rFonts w:ascii="Consolas" w:eastAsia="Times New Roman" w:hAnsi="Consolas" w:cs="Times New Roman"/>
+          <w:color w:val="E06C75"/>
+          <w:kern w:val="0"/>
+          <w:sz w:val="21"/>
+          <w:szCs w:val="21"/>
+          <w14:ligatures w14:val="none"/>
+        </w:rPr>
+        <w:t>await</w:t>
+      </w:r>
+      <w:r>
+        <w:rPr>
+          <w:rFonts w:ascii="Consolas" w:eastAsia="Times New Roman" w:hAnsi="Consolas" w:cs="Times New Roman"/>
+          <w:color w:val="BBBBBB"/>
+          <w:kern w:val="0"/>
+          <w:sz w:val="21"/>
+          <w:szCs w:val="21"/>
+          <w14:ligatures w14:val="none"/>
+        </w:rPr>
+        <w:t xml:space="preserve"> </w:t>
+      </w:r>
+      <w:r>
+        <w:rPr>
+          <w:rFonts w:ascii="Consolas" w:eastAsia="Times New Roman" w:hAnsi="Consolas" w:cs="Times New Roman"/>
+          <w:color w:val="98C379"/>
+          <w:kern w:val="0"/>
+          <w:sz w:val="21"/>
+          <w:szCs w:val="21"/>
+          <w14:ligatures w14:val="none"/>
+        </w:rPr>
+        <w:t>fetch</w:t>
+      </w:r>
+      <w:r>
+        <w:rPr>
+          <w:rFonts w:ascii="Consolas" w:eastAsia="Times New Roman" w:hAnsi="Consolas" w:cs="Times New Roman"/>
+          <w:color w:val="ABB2BF"/>
+          <w:kern w:val="0"/>
+          <w:sz w:val="21"/>
+          <w:szCs w:val="21"/>
+          <w14:ligatures w14:val="none"/>
+        </w:rPr>
+        <w:t>(</w:t>
+      </w:r>
+      <w:r>
+        <w:rPr>
+          <w:rFonts w:ascii="Consolas" w:eastAsia="Times New Roman" w:hAnsi="Consolas" w:cs="Times New Roman"/>
+          <w:color w:val="E5C07B"/>
+          <w:kern w:val="0"/>
+          <w:sz w:val="21"/>
+          <w:szCs w:val="21"/>
+          <w14:ligatures w14:val="none"/>
+        </w:rPr>
+        <w:t>"https://jsonplaceholder.typicode.com/comments"</w:t>
+      </w:r>
+      <w:r>
+        <w:rPr>
+          <w:rFonts w:ascii="Consolas" w:eastAsia="Times New Roman" w:hAnsi="Consolas" w:cs="Times New Roman"/>
+          <w:color w:val="ABB2BF"/>
+          <w:kern w:val="0"/>
+          <w:sz w:val="21"/>
+          <w:szCs w:val="21"/>
+          <w14:ligatures w14:val="none"/>
+        </w:rPr>
+        <w:t>)</w:t>
+      </w:r>
+      <w:r>
+        <w:rPr>
+          <w:rFonts w:ascii="Consolas" w:eastAsia="Times New Roman" w:hAnsi="Consolas" w:cs="Times New Roman"/>
+          <w:color w:val="BBBBBB"/>
+          <w:kern w:val="0"/>
+          <w:sz w:val="21"/>
+          <w:szCs w:val="21"/>
+          <w14:ligatures w14:val="none"/>
+        </w:rPr>
+        <w:t>;</w:t>
+      </w:r>
+    </w:p>
+    <w:p>
+      <w:pPr>
+        <w:pStyle w:val="ListParagraph"/>
+        <w:numPr>
+          <w:ilvl w:val="0"/>
+          <w:numId w:val="3"/>
+        </w:numPr>
+        <w:shd w:val="clear" w:color="auto" w:fill="282C34"/>
+        <w:spacing w:after="0" w:line="285" w:lineRule="atLeast"/>
+        <w:rPr>
+          <w:rFonts w:ascii="Consolas" w:eastAsia="Times New Roman" w:hAnsi="Consolas" w:cs="Times New Roman"/>
+          <w:color w:val="BBBBBB"/>
+          <w:kern w:val="0"/>
+          <w:sz w:val="21"/>
+          <w:szCs w:val="21"/>
+          <w14:ligatures w14:val="none"/>
+        </w:rPr>
+      </w:pPr>
+      <w:r>
+        <w:rPr>
+          <w:rFonts w:ascii="Consolas" w:eastAsia="Times New Roman" w:hAnsi="Consolas" w:cs="Times New Roman"/>
+          <w:color w:val="BBBBBB"/>
+          <w:kern w:val="0"/>
+          <w:sz w:val="21"/>
+          <w:szCs w:val="21"/>
+          <w14:ligatures w14:val="none"/>
+        </w:rPr>
+        <w:t xml:space="preserve">  </w:t>
+      </w:r>
+      <w:r>
+        <w:rPr>
+          <w:rFonts w:ascii="Consolas" w:eastAsia="Times New Roman" w:hAnsi="Consolas" w:cs="Times New Roman"/>
+          <w:color w:val="56B6C2"/>
+          <w:kern w:val="0"/>
+          <w:sz w:val="21"/>
+          <w:szCs w:val="21"/>
+          <w14:ligatures w14:val="none"/>
+        </w:rPr>
+        <w:t>const</w:t>
+      </w:r>
+      <w:r>
+        <w:rPr>
+          <w:rFonts w:ascii="Consolas" w:eastAsia="Times New Roman" w:hAnsi="Consolas" w:cs="Times New Roman"/>
+          <w:color w:val="BBBBBB"/>
+          <w:kern w:val="0"/>
+          <w:sz w:val="21"/>
+          <w:szCs w:val="21"/>
+          <w14:ligatures w14:val="none"/>
+        </w:rPr>
+        <w:t xml:space="preserve"> </w:t>
+      </w:r>
+      <w:r>
+        <w:rPr>
+          <w:rFonts w:ascii="Consolas" w:eastAsia="Times New Roman" w:hAnsi="Consolas" w:cs="Times New Roman"/>
+          <w:color w:val="61AFEF"/>
+          <w:kern w:val="0"/>
+          <w:sz w:val="21"/>
+          <w:szCs w:val="21"/>
+          <w14:ligatures w14:val="none"/>
+        </w:rPr>
+        <w:t>dummyData</w:t>
+      </w:r>
+      <w:r>
+        <w:rPr>
+          <w:rFonts w:ascii="Consolas" w:eastAsia="Times New Roman" w:hAnsi="Consolas" w:cs="Times New Roman"/>
+          <w:color w:val="BBBBBB"/>
+          <w:kern w:val="0"/>
+          <w:sz w:val="21"/>
+          <w:szCs w:val="21"/>
+          <w14:ligatures w14:val="none"/>
+        </w:rPr>
+        <w:t xml:space="preserve"> </w:t>
+      </w:r>
+      <w:r>
+        <w:rPr>
+          <w:rFonts w:ascii="Consolas" w:eastAsia="Times New Roman" w:hAnsi="Consolas" w:cs="Times New Roman"/>
+          <w:color w:val="E06C75"/>
+          <w:kern w:val="0"/>
+          <w:sz w:val="21"/>
+          <w:szCs w:val="21"/>
+          <w14:ligatures w14:val="none"/>
+        </w:rPr>
+        <w:t>=</w:t>
+      </w:r>
+      <w:r>
+        <w:rPr>
+          <w:rFonts w:ascii="Consolas" w:eastAsia="Times New Roman" w:hAnsi="Consolas" w:cs="Times New Roman"/>
+          <w:color w:val="BBBBBB"/>
+          <w:kern w:val="0"/>
+          <w:sz w:val="21"/>
+          <w:szCs w:val="21"/>
+          <w14:ligatures w14:val="none"/>
+        </w:rPr>
+        <w:t xml:space="preserve"> </w:t>
+      </w:r>
+      <w:r>
+        <w:rPr>
+          <w:rFonts w:ascii="Consolas" w:eastAsia="Times New Roman" w:hAnsi="Consolas" w:cs="Times New Roman"/>
+          <w:color w:val="E06C75"/>
+          <w:kern w:val="0"/>
+          <w:sz w:val="21"/>
+          <w:szCs w:val="21"/>
+          <w14:ligatures w14:val="none"/>
+        </w:rPr>
+        <w:t>await</w:t>
+      </w:r>
+      <w:r>
+        <w:rPr>
+          <w:rFonts w:ascii="Consolas" w:eastAsia="Times New Roman" w:hAnsi="Consolas" w:cs="Times New Roman"/>
+          <w:color w:val="BBBBBB"/>
+          <w:kern w:val="0"/>
+          <w:sz w:val="21"/>
+          <w:szCs w:val="21"/>
+          <w14:ligatures w14:val="none"/>
+        </w:rPr>
+        <w:t xml:space="preserve"> </w:t>
+      </w:r>
+      <w:r>
+        <w:rPr>
+          <w:rFonts w:ascii="Consolas" w:eastAsia="Times New Roman" w:hAnsi="Consolas" w:cs="Times New Roman"/>
+          <w:color w:val="61AFEF"/>
+          <w:kern w:val="0"/>
+          <w:sz w:val="21"/>
+          <w:szCs w:val="21"/>
+          <w14:ligatures w14:val="none"/>
+        </w:rPr>
+        <w:t>res</w:t>
+      </w:r>
+      <w:r>
+        <w:rPr>
+          <w:rFonts w:ascii="Consolas" w:eastAsia="Times New Roman" w:hAnsi="Consolas" w:cs="Times New Roman"/>
+          <w:color w:val="ABB2BF"/>
+          <w:kern w:val="0"/>
+          <w:sz w:val="21"/>
+          <w:szCs w:val="21"/>
+          <w14:ligatures w14:val="none"/>
+        </w:rPr>
+        <w:t>.</w:t>
+      </w:r>
+      <w:r>
+        <w:rPr>
+          <w:rFonts w:ascii="Consolas" w:eastAsia="Times New Roman" w:hAnsi="Consolas" w:cs="Times New Roman"/>
+          <w:color w:val="98C379"/>
+          <w:kern w:val="0"/>
+          <w:sz w:val="21"/>
+          <w:szCs w:val="21"/>
+          <w14:ligatures w14:val="none"/>
+        </w:rPr>
+        <w:t>json</w:t>
+      </w:r>
+      <w:r>
+        <w:rPr>
+          <w:rFonts w:ascii="Consolas" w:eastAsia="Times New Roman" w:hAnsi="Consolas" w:cs="Times New Roman"/>
+          <w:color w:val="ABB2BF"/>
+          <w:kern w:val="0"/>
+          <w:sz w:val="21"/>
+          <w:szCs w:val="21"/>
+          <w14:ligatures w14:val="none"/>
+        </w:rPr>
+        <w:t>()</w:t>
+      </w:r>
+      <w:r>
+        <w:rPr>
+          <w:rFonts w:ascii="Consolas" w:eastAsia="Times New Roman" w:hAnsi="Consolas" w:cs="Times New Roman"/>
+          <w:color w:val="BBBBBB"/>
+          <w:kern w:val="0"/>
+          <w:sz w:val="21"/>
+          <w:szCs w:val="21"/>
+          <w14:ligatures w14:val="none"/>
+        </w:rPr>
+        <w:t>;</w:t>
+      </w:r>
+    </w:p>
+    <w:p>
+      <w:pPr>
+        <w:pStyle w:val="ListParagraph"/>
+        <w:numPr>
+          <w:ilvl w:val="0"/>
+          <w:numId w:val="3"/>
+        </w:numPr>
+        <w:shd w:val="clear" w:color="auto" w:fill="282C34"/>
+        <w:spacing w:after="0" w:line="285" w:lineRule="atLeast"/>
+        <w:rPr>
+          <w:rFonts w:ascii="Consolas" w:eastAsia="Times New Roman" w:hAnsi="Consolas" w:cs="Times New Roman"/>
+          <w:color w:val="BBBBBB"/>
+          <w:kern w:val="0"/>
+          <w:sz w:val="21"/>
+          <w:szCs w:val="21"/>
+          <w14:ligatures w14:val="none"/>
+        </w:rPr>
+      </w:pPr>
+      <w:r>
+        <w:rPr>
+          <w:rFonts w:ascii="Consolas" w:eastAsia="Times New Roman" w:hAnsi="Consolas" w:cs="Times New Roman"/>
+          <w:color w:val="BBBBBB"/>
+          <w:kern w:val="0"/>
+          <w:sz w:val="21"/>
+          <w:szCs w:val="21"/>
+          <w14:ligatures w14:val="none"/>
+        </w:rPr>
+        <w:t xml:space="preserve">  </w:t>
+      </w:r>
+      <w:r>
+        <w:rPr>
+          <w:rFonts w:ascii="Consolas" w:eastAsia="Times New Roman" w:hAnsi="Consolas" w:cs="Times New Roman"/>
+          <w:color w:val="61AFEF"/>
+          <w:kern w:val="0"/>
+          <w:sz w:val="21"/>
+          <w:szCs w:val="21"/>
+          <w14:ligatures w14:val="none"/>
+        </w:rPr>
+        <w:t>console</w:t>
+      </w:r>
+      <w:r>
+        <w:rPr>
+          <w:rFonts w:ascii="Consolas" w:eastAsia="Times New Roman" w:hAnsi="Consolas" w:cs="Times New Roman"/>
+          <w:color w:val="ABB2BF"/>
+          <w:kern w:val="0"/>
+          <w:sz w:val="21"/>
+          <w:szCs w:val="21"/>
+          <w14:ligatures w14:val="none"/>
+        </w:rPr>
+        <w:t>.</w:t>
+      </w:r>
+      <w:r>
+        <w:rPr>
+          <w:rFonts w:ascii="Consolas" w:eastAsia="Times New Roman" w:hAnsi="Consolas" w:cs="Times New Roman"/>
+          <w:color w:val="98C379"/>
+          <w:kern w:val="0"/>
+          <w:sz w:val="21"/>
+          <w:szCs w:val="21"/>
+          <w14:ligatures w14:val="none"/>
+        </w:rPr>
+        <w:t>log</w:t>
+      </w:r>
+      <w:r>
+        <w:rPr>
+          <w:rFonts w:ascii="Consolas" w:eastAsia="Times New Roman" w:hAnsi="Consolas" w:cs="Times New Roman"/>
+          <w:color w:val="ABB2BF"/>
+          <w:kern w:val="0"/>
+          <w:sz w:val="21"/>
+          <w:szCs w:val="21"/>
+          <w14:ligatures w14:val="none"/>
+        </w:rPr>
+        <w:t>(</w:t>
+      </w:r>
+      <w:r>
+        <w:rPr>
+          <w:rFonts w:ascii="Consolas" w:eastAsia="Times New Roman" w:hAnsi="Consolas" w:cs="Times New Roman"/>
+          <w:color w:val="E5C07B"/>
+          <w:kern w:val="0"/>
+          <w:sz w:val="21"/>
+          <w:szCs w:val="21"/>
+          <w14:ligatures w14:val="none"/>
+        </w:rPr>
+        <w:t>"dummyData"</w:t>
+      </w:r>
+      <w:r>
+        <w:rPr>
+          <w:rFonts w:ascii="Consolas" w:eastAsia="Times New Roman" w:hAnsi="Consolas" w:cs="Times New Roman"/>
+          <w:color w:val="ABB2BF"/>
+          <w:kern w:val="0"/>
+          <w:sz w:val="21"/>
+          <w:szCs w:val="21"/>
+          <w14:ligatures w14:val="none"/>
+        </w:rPr>
+        <w:t>,</w:t>
+      </w:r>
+      <w:r>
+        <w:rPr>
+          <w:rFonts w:ascii="Consolas" w:eastAsia="Times New Roman" w:hAnsi="Consolas" w:cs="Times New Roman"/>
+          <w:color w:val="BBBBBB"/>
+          <w:kern w:val="0"/>
+          <w:sz w:val="21"/>
+          <w:szCs w:val="21"/>
+          <w14:ligatures w14:val="none"/>
+        </w:rPr>
+        <w:t xml:space="preserve"> </w:t>
+      </w:r>
+      <w:r>
+        <w:rPr>
+          <w:rFonts w:ascii="Consolas" w:eastAsia="Times New Roman" w:hAnsi="Consolas" w:cs="Times New Roman"/>
+          <w:color w:val="ABB2BF"/>
+          <w:kern w:val="0"/>
+          <w:sz w:val="21"/>
+          <w:szCs w:val="21"/>
+          <w14:ligatures w14:val="none"/>
+        </w:rPr>
+        <w:t>dummyData)</w:t>
+      </w:r>
+      <w:r>
+        <w:rPr>
+          <w:rFonts w:ascii="Consolas" w:eastAsia="Times New Roman" w:hAnsi="Consolas" w:cs="Times New Roman"/>
+          <w:color w:val="BBBBBB"/>
+          <w:kern w:val="0"/>
+          <w:sz w:val="21"/>
+          <w:szCs w:val="21"/>
+          <w14:ligatures w14:val="none"/>
+        </w:rPr>
+        <w:t>;</w:t>
+      </w:r>
+    </w:p>
     <w:p/>
+    <w:p>
+      <w:pPr>
+        <w:pStyle w:val="Heading1"/>
+      </w:pPr>
+      <w:r>
+        <w:t>Client Component</w:t>
+      </w:r>
+    </w:p>
+    <w:p>
+      <w:pPr>
+        <w:pStyle w:val="ListParagraph"/>
+        <w:numPr>
+          <w:ilvl w:val="0"/>
+          <w:numId w:val="1"/>
+        </w:numPr>
+      </w:pPr>
+      <w:r>
+        <w:t xml:space="preserve">Just add ‘use client’ at the top and then the component can be used as Client Component =&gt; </w:t>
+      </w:r>
+      <w:r>
+        <w:rPr>
+          <w:b/>
+          <w:bCs/>
+        </w:rPr>
+        <w:t>INTERACTIVITY</w:t>
+      </w:r>
+    </w:p>
+    <w:p>
+      <w:pPr>
+        <w:pStyle w:val="Heading1"/>
+      </w:pPr>
+      <w:r>
+        <w:t>Loading Spinner</w:t>
+      </w:r>
+    </w:p>
+    <w:p>
+      <w:pPr>
+        <w:pStyle w:val="ListParagraph"/>
+        <w:numPr>
+          <w:ilvl w:val="0"/>
+          <w:numId w:val="1"/>
+        </w:numPr>
+      </w:pPr>
+      <w:r>
+        <w:t xml:space="preserve">There is a </w:t>
+      </w:r>
+      <w:r>
+        <w:rPr>
+          <w:b/>
+          <w:bCs/>
+        </w:rPr>
+        <w:t>Convention</w:t>
+      </w:r>
+      <w:r>
+        <w:t xml:space="preserve"> =&gt; </w:t>
+      </w:r>
+      <w:r>
+        <w:rPr>
+          <w:b/>
+          <w:bCs/>
+        </w:rPr>
+        <w:t>Loading.js</w:t>
+      </w:r>
+    </w:p>
+    <w:p>
+      <w:pPr>
+        <w:pStyle w:val="ListParagraph"/>
+        <w:numPr>
+          <w:ilvl w:val="1"/>
+          <w:numId w:val="1"/>
+        </w:numPr>
+      </w:pPr>
+      <w:r>
+        <w:t>It’s a global Loading File</w:t>
+      </w:r>
+    </w:p>
+    <w:p>
+      <w:pPr>
+        <w:pStyle w:val="ListParagraph"/>
+        <w:numPr>
+          <w:ilvl w:val="1"/>
+          <w:numId w:val="1"/>
+        </w:numPr>
+      </w:pPr>
+      <w:r>
+        <w:t>It’s a component</w:t>
+      </w:r>
+    </w:p>
+    <w:p>
+      <w:pPr>
+        <w:pStyle w:val="ListParagraph"/>
+        <w:numPr>
+          <w:ilvl w:val="0"/>
+          <w:numId w:val="1"/>
+        </w:numPr>
+        <w:shd w:val="clear" w:color="auto" w:fill="282C34"/>
+        <w:spacing w:after="0" w:line="285" w:lineRule="atLeast"/>
+        <w:rPr>
+          <w:rFonts w:ascii="Consolas" w:eastAsia="Times New Roman" w:hAnsi="Consolas" w:cs="Times New Roman"/>
+          <w:color w:val="BBBBBB"/>
+          <w:kern w:val="0"/>
+          <w:sz w:val="21"/>
+          <w:szCs w:val="21"/>
+          <w14:ligatures w14:val="none"/>
+        </w:rPr>
+      </w:pPr>
+      <w:r>
+        <w:rPr>
+          <w:rFonts w:ascii="Consolas" w:eastAsia="Times New Roman" w:hAnsi="Consolas" w:cs="Times New Roman"/>
+          <w:color w:val="E06C75"/>
+          <w:kern w:val="0"/>
+          <w:sz w:val="21"/>
+          <w:szCs w:val="21"/>
+          <w14:ligatures w14:val="none"/>
+        </w:rPr>
+        <w:t>export</w:t>
+      </w:r>
+      <w:r>
+        <w:rPr>
+          <w:rFonts w:ascii="Consolas" w:eastAsia="Times New Roman" w:hAnsi="Consolas" w:cs="Times New Roman"/>
+          <w:color w:val="BBBBBB"/>
+          <w:kern w:val="0"/>
+          <w:sz w:val="21"/>
+          <w:szCs w:val="21"/>
+          <w14:ligatures w14:val="none"/>
+        </w:rPr>
+        <w:t xml:space="preserve"> </w:t>
+      </w:r>
+      <w:r>
+        <w:rPr>
+          <w:rFonts w:ascii="Consolas" w:eastAsia="Times New Roman" w:hAnsi="Consolas" w:cs="Times New Roman"/>
+          <w:color w:val="E06C75"/>
+          <w:kern w:val="0"/>
+          <w:sz w:val="21"/>
+          <w:szCs w:val="21"/>
+          <w14:ligatures w14:val="none"/>
+        </w:rPr>
+        <w:t>default</w:t>
+      </w:r>
+      <w:r>
+        <w:rPr>
+          <w:rFonts w:ascii="Consolas" w:eastAsia="Times New Roman" w:hAnsi="Consolas" w:cs="Times New Roman"/>
+          <w:color w:val="BBBBBB"/>
+          <w:kern w:val="0"/>
+          <w:sz w:val="21"/>
+          <w:szCs w:val="21"/>
+          <w14:ligatures w14:val="none"/>
+        </w:rPr>
+        <w:t xml:space="preserve"> </w:t>
+      </w:r>
+      <w:r>
+        <w:rPr>
+          <w:rFonts w:ascii="Consolas" w:eastAsia="Times New Roman" w:hAnsi="Consolas" w:cs="Times New Roman"/>
+          <w:color w:val="56B6C2"/>
+          <w:kern w:val="0"/>
+          <w:sz w:val="21"/>
+          <w:szCs w:val="21"/>
+          <w14:ligatures w14:val="none"/>
+        </w:rPr>
+        <w:t>function</w:t>
+      </w:r>
+      <w:r>
+        <w:rPr>
+          <w:rFonts w:ascii="Consolas" w:eastAsia="Times New Roman" w:hAnsi="Consolas" w:cs="Times New Roman"/>
+          <w:color w:val="BBBBBB"/>
+          <w:kern w:val="0"/>
+          <w:sz w:val="21"/>
+          <w:szCs w:val="21"/>
+          <w14:ligatures w14:val="none"/>
+        </w:rPr>
+        <w:t xml:space="preserve"> </w:t>
+      </w:r>
+      <w:r>
+        <w:rPr>
+          <w:rFonts w:ascii="Consolas" w:eastAsia="Times New Roman" w:hAnsi="Consolas" w:cs="Times New Roman"/>
+          <w:color w:val="98C379"/>
+          <w:kern w:val="0"/>
+          <w:sz w:val="21"/>
+          <w:szCs w:val="21"/>
+          <w14:ligatures w14:val="none"/>
+        </w:rPr>
+        <w:t>Loader</w:t>
+      </w:r>
+      <w:r>
+        <w:rPr>
+          <w:rFonts w:ascii="Consolas" w:eastAsia="Times New Roman" w:hAnsi="Consolas" w:cs="Times New Roman"/>
+          <w:color w:val="BBBBBB"/>
+          <w:kern w:val="0"/>
+          <w:sz w:val="21"/>
+          <w:szCs w:val="21"/>
+          <w14:ligatures w14:val="none"/>
+        </w:rPr>
+        <w:t>() {</w:t>
+      </w:r>
+    </w:p>
+    <w:p>
+      <w:pPr>
+        <w:pStyle w:val="ListParagraph"/>
+        <w:numPr>
+          <w:ilvl w:val="0"/>
+          <w:numId w:val="1"/>
+        </w:numPr>
+        <w:shd w:val="clear" w:color="auto" w:fill="282C34"/>
+        <w:spacing w:after="0" w:line="285" w:lineRule="atLeast"/>
+        <w:rPr>
+          <w:rFonts w:ascii="Consolas" w:eastAsia="Times New Roman" w:hAnsi="Consolas" w:cs="Times New Roman"/>
+          <w:color w:val="BBBBBB"/>
+          <w:kern w:val="0"/>
+          <w:sz w:val="21"/>
+          <w:szCs w:val="21"/>
+          <w14:ligatures w14:val="none"/>
+        </w:rPr>
+      </w:pPr>
+      <w:r>
+        <w:rPr>
+          <w:rFonts w:ascii="Consolas" w:eastAsia="Times New Roman" w:hAnsi="Consolas" w:cs="Times New Roman"/>
+          <w:color w:val="BBBBBB"/>
+          <w:kern w:val="0"/>
+          <w:sz w:val="21"/>
+          <w:szCs w:val="21"/>
+          <w14:ligatures w14:val="none"/>
+        </w:rPr>
+        <w:lastRenderedPageBreak/>
+        <w:t xml:space="preserve">  </w:t>
+      </w:r>
+      <w:r>
+        <w:rPr>
+          <w:rFonts w:ascii="Consolas" w:eastAsia="Times New Roman" w:hAnsi="Consolas" w:cs="Times New Roman"/>
+          <w:color w:val="E06C75"/>
+          <w:kern w:val="0"/>
+          <w:sz w:val="21"/>
+          <w:szCs w:val="21"/>
+          <w14:ligatures w14:val="none"/>
+        </w:rPr>
+        <w:t>return</w:t>
+      </w:r>
+      <w:r>
+        <w:rPr>
+          <w:rFonts w:ascii="Consolas" w:eastAsia="Times New Roman" w:hAnsi="Consolas" w:cs="Times New Roman"/>
+          <w:color w:val="BBBBBB"/>
+          <w:kern w:val="0"/>
+          <w:sz w:val="21"/>
+          <w:szCs w:val="21"/>
+          <w14:ligatures w14:val="none"/>
+        </w:rPr>
+        <w:t xml:space="preserve"> &lt;</w:t>
+      </w:r>
+      <w:r>
+        <w:rPr>
+          <w:rFonts w:ascii="Consolas" w:eastAsia="Times New Roman" w:hAnsi="Consolas" w:cs="Times New Roman"/>
+          <w:color w:val="E06C75"/>
+          <w:kern w:val="0"/>
+          <w:sz w:val="21"/>
+          <w:szCs w:val="21"/>
+          <w14:ligatures w14:val="none"/>
+        </w:rPr>
+        <w:t>p</w:t>
+      </w:r>
+      <w:r>
+        <w:rPr>
+          <w:rFonts w:ascii="Consolas" w:eastAsia="Times New Roman" w:hAnsi="Consolas" w:cs="Times New Roman"/>
+          <w:color w:val="BBBBBB"/>
+          <w:kern w:val="0"/>
+          <w:sz w:val="21"/>
+          <w:szCs w:val="21"/>
+          <w14:ligatures w14:val="none"/>
+        </w:rPr>
+        <w:t>&gt;Loading Data....&lt;/</w:t>
+      </w:r>
+      <w:r>
+        <w:rPr>
+          <w:rFonts w:ascii="Consolas" w:eastAsia="Times New Roman" w:hAnsi="Consolas" w:cs="Times New Roman"/>
+          <w:color w:val="E06C75"/>
+          <w:kern w:val="0"/>
+          <w:sz w:val="21"/>
+          <w:szCs w:val="21"/>
+          <w14:ligatures w14:val="none"/>
+        </w:rPr>
+        <w:t>p</w:t>
+      </w:r>
+      <w:r>
+        <w:rPr>
+          <w:rFonts w:ascii="Consolas" w:eastAsia="Times New Roman" w:hAnsi="Consolas" w:cs="Times New Roman"/>
+          <w:color w:val="BBBBBB"/>
+          <w:kern w:val="0"/>
+          <w:sz w:val="21"/>
+          <w:szCs w:val="21"/>
+          <w14:ligatures w14:val="none"/>
+        </w:rPr>
+        <w:t>&gt;;</w:t>
+      </w:r>
+    </w:p>
+    <w:p>
+      <w:pPr>
+        <w:pStyle w:val="ListParagraph"/>
+        <w:numPr>
+          <w:ilvl w:val="0"/>
+          <w:numId w:val="1"/>
+        </w:numPr>
+        <w:shd w:val="clear" w:color="auto" w:fill="282C34"/>
+        <w:spacing w:after="0" w:line="285" w:lineRule="atLeast"/>
+        <w:rPr>
+          <w:rFonts w:ascii="Consolas" w:eastAsia="Times New Roman" w:hAnsi="Consolas" w:cs="Times New Roman"/>
+          <w:color w:val="BBBBBB"/>
+          <w:kern w:val="0"/>
+          <w:sz w:val="21"/>
+          <w:szCs w:val="21"/>
+          <w14:ligatures w14:val="none"/>
+        </w:rPr>
+      </w:pPr>
+      <w:r>
+        <w:rPr>
+          <w:rFonts w:ascii="Consolas" w:eastAsia="Times New Roman" w:hAnsi="Consolas" w:cs="Times New Roman"/>
+          <w:color w:val="BBBBBB"/>
+          <w:kern w:val="0"/>
+          <w:sz w:val="21"/>
+          <w:szCs w:val="21"/>
+          <w14:ligatures w14:val="none"/>
+        </w:rPr>
+        <w:t>}</w:t>
+      </w:r>
+    </w:p>
+    <w:p>
+      <w:pPr>
+        <w:pStyle w:val="ListParagraph"/>
+        <w:numPr>
+          <w:ilvl w:val="0"/>
+          <w:numId w:val="1"/>
+        </w:numPr>
+        <w:shd w:val="clear" w:color="auto" w:fill="282C34"/>
+        <w:spacing w:after="0" w:line="285" w:lineRule="atLeast"/>
+        <w:rPr>
+          <w:rFonts w:ascii="Consolas" w:eastAsia="Times New Roman" w:hAnsi="Consolas" w:cs="Times New Roman"/>
+          <w:color w:val="BBBBBB"/>
+          <w:kern w:val="0"/>
+          <w:sz w:val="21"/>
+          <w:szCs w:val="21"/>
+          <w14:ligatures w14:val="none"/>
+        </w:rPr>
+      </w:pPr>
+    </w:p>
     <w:p/>
-    <w:p/>
-    <w:p/>
+    <w:p>
+      <w:pPr>
+        <w:pStyle w:val="Heading1"/>
+      </w:pPr>
+      <w:r>
+        <w:t>How RSC works behind the scenes?</w:t>
+      </w:r>
+    </w:p>
+    <w:p>
+      <w:r>
+        <w:drawing>
+          <wp:inline distT="0" distB="0" distL="0" distR="0" wp14:anchorId="6EB935B9" wp14:editId="160B8513">
+            <wp:extent cx="5943600" cy="2774315"/>
+            <wp:effectExtent l="0" t="0" r="0" b="6985"/>
+            <wp:docPr id="6" name="Picture 6"/>
+            <wp:cNvGraphicFramePr>
+              <a:graphicFrameLocks xmlns:a="http://schemas.openxmlformats.org/drawingml/2006/main" noChangeAspect="1"/>
+            </wp:cNvGraphicFramePr>
+            <a:graphic xmlns:a="http://schemas.openxmlformats.org/drawingml/2006/main">
+              <a:graphicData uri="http://schemas.openxmlformats.org/drawingml/2006/picture">
+                <pic:pic xmlns:pic="http://schemas.openxmlformats.org/drawingml/2006/picture">
+                  <pic:nvPicPr>
+                    <pic:cNvPr id="1" name=""/>
+                    <pic:cNvPicPr/>
+                  </pic:nvPicPr>
+                  <pic:blipFill>
+                    <a:blip r:embed="rId11"/>
+                    <a:stretch>
+                      <a:fillRect/>
+                    </a:stretch>
+                  </pic:blipFill>
+                  <pic:spPr>
+                    <a:xfrm>
+                      <a:off x="0" y="0"/>
+                      <a:ext cx="5943600" cy="2774315"/>
+                    </a:xfrm>
+                    <a:prstGeom prst="rect">
+                      <a:avLst/>
+                    </a:prstGeom>
+                  </pic:spPr>
+                </pic:pic>
+              </a:graphicData>
+            </a:graphic>
+          </wp:inline>
+        </w:drawing>
+      </w:r>
+    </w:p>
     <w:sectPr>
       <w:pgSz w:w="12240" w:h="15840"/>
       <w:pgMar w:top="1440" w:right="1440" w:bottom="1440" w:left="1440" w:header="720" w:footer="720" w:gutter="0"/>
@@ -3060,11 +3799,103 @@
       </w:pPr>
     </w:lvl>
   </w:abstractNum>
+  <w:abstractNum w:abstractNumId="2" w15:restartNumberingAfterBreak="0">
+    <w:nsid w:val="622A25C6"/>
+    <w:multiLevelType w:val="hybridMultilevel"/>
+    <w:tmpl w:val="1F56B266"/>
+    <w:lvl w:ilvl="0" w:tplc="1AB04590">
+      <w:start w:val="1"/>
+      <w:numFmt w:val="decimal"/>
+      <w:lvlText w:val="%1."/>
+      <w:lvlJc w:val="left"/>
+      <w:pPr>
+        <w:ind w:left="1080" w:hanging="360"/>
+      </w:pPr>
+      <w:rPr>
+        <w:rFonts w:hint="default"/>
+      </w:rPr>
+    </w:lvl>
+    <w:lvl w:ilvl="1" w:tplc="04090019" w:tentative="1">
+      <w:start w:val="1"/>
+      <w:numFmt w:val="lowerLetter"/>
+      <w:lvlText w:val="%2."/>
+      <w:lvlJc w:val="left"/>
+      <w:pPr>
+        <w:ind w:left="1800" w:hanging="360"/>
+      </w:pPr>
+    </w:lvl>
+    <w:lvl w:ilvl="2" w:tplc="0409001B" w:tentative="1">
+      <w:start w:val="1"/>
+      <w:numFmt w:val="lowerRoman"/>
+      <w:lvlText w:val="%3."/>
+      <w:lvlJc w:val="right"/>
+      <w:pPr>
+        <w:ind w:left="2520" w:hanging="180"/>
+      </w:pPr>
+    </w:lvl>
+    <w:lvl w:ilvl="3" w:tplc="0409000F" w:tentative="1">
+      <w:start w:val="1"/>
+      <w:numFmt w:val="decimal"/>
+      <w:lvlText w:val="%4."/>
+      <w:lvlJc w:val="left"/>
+      <w:pPr>
+        <w:ind w:left="3240" w:hanging="360"/>
+      </w:pPr>
+    </w:lvl>
+    <w:lvl w:ilvl="4" w:tplc="04090019" w:tentative="1">
+      <w:start w:val="1"/>
+      <w:numFmt w:val="lowerLetter"/>
+      <w:lvlText w:val="%5."/>
+      <w:lvlJc w:val="left"/>
+      <w:pPr>
+        <w:ind w:left="3960" w:hanging="360"/>
+      </w:pPr>
+    </w:lvl>
+    <w:lvl w:ilvl="5" w:tplc="0409001B" w:tentative="1">
+      <w:start w:val="1"/>
+      <w:numFmt w:val="lowerRoman"/>
+      <w:lvlText w:val="%6."/>
+      <w:lvlJc w:val="right"/>
+      <w:pPr>
+        <w:ind w:left="4680" w:hanging="180"/>
+      </w:pPr>
+    </w:lvl>
+    <w:lvl w:ilvl="6" w:tplc="0409000F" w:tentative="1">
+      <w:start w:val="1"/>
+      <w:numFmt w:val="decimal"/>
+      <w:lvlText w:val="%7."/>
+      <w:lvlJc w:val="left"/>
+      <w:pPr>
+        <w:ind w:left="5400" w:hanging="360"/>
+      </w:pPr>
+    </w:lvl>
+    <w:lvl w:ilvl="7" w:tplc="04090019" w:tentative="1">
+      <w:start w:val="1"/>
+      <w:numFmt w:val="lowerLetter"/>
+      <w:lvlText w:val="%8."/>
+      <w:lvlJc w:val="left"/>
+      <w:pPr>
+        <w:ind w:left="6120" w:hanging="360"/>
+      </w:pPr>
+    </w:lvl>
+    <w:lvl w:ilvl="8" w:tplc="0409001B" w:tentative="1">
+      <w:start w:val="1"/>
+      <w:numFmt w:val="lowerRoman"/>
+      <w:lvlText w:val="%9."/>
+      <w:lvlJc w:val="right"/>
+      <w:pPr>
+        <w:ind w:left="6840" w:hanging="180"/>
+      </w:pPr>
+    </w:lvl>
+  </w:abstractNum>
   <w:num w:numId="1" w16cid:durableId="1933071">
     <w:abstractNumId w:val="0"/>
   </w:num>
   <w:num w:numId="2" w16cid:durableId="426969922">
     <w:abstractNumId w:val="1"/>
+  </w:num>
+  <w:num w:numId="3" w16cid:durableId="563372085">
+    <w:abstractNumId w:val="2"/>
   </w:num>
 </w:numbering>
 </file>

</xml_diff>

<commit_message>
23. Next JS - 75%
</commit_message>
<xml_diff>
--- a/22. Next JS - Intro/Notes.docx
+++ b/22. Next JS - Intro/Notes.docx
@@ -3586,6 +3586,1872 @@
         </w:drawing>
       </w:r>
     </w:p>
+    <w:p/>
+    <w:p>
+      <w:pPr>
+        <w:pStyle w:val="Heading1"/>
+      </w:pPr>
+      <w:r>
+        <w:t>The Wild Oasis Customer Website</w:t>
+      </w:r>
+    </w:p>
+    <w:p>
+      <w:pPr>
+        <w:pStyle w:val="Heading2"/>
+      </w:pPr>
+      <w:r>
+        <w:t>Project Requirements</w:t>
+      </w:r>
+    </w:p>
+    <w:p>
+      <w:pPr>
+        <w:pStyle w:val="ListParagraph"/>
+        <w:numPr>
+          <w:ilvl w:val="0"/>
+          <w:numId w:val="4"/>
+        </w:numPr>
+      </w:pPr>
+      <w:r>
+        <w:t>Users of the app are potential guests or actual guests</w:t>
+      </w:r>
+    </w:p>
+    <w:p>
+      <w:pPr>
+        <w:pStyle w:val="ListParagraph"/>
+        <w:numPr>
+          <w:ilvl w:val="0"/>
+          <w:numId w:val="4"/>
+        </w:numPr>
+      </w:pPr>
+      <w:r>
+        <w:t>Guests should be able to learn all about the Wild Oasis Hotel</w:t>
+      </w:r>
+    </w:p>
+    <w:p>
+      <w:pPr>
+        <w:pStyle w:val="ListParagraph"/>
+        <w:numPr>
+          <w:ilvl w:val="0"/>
+          <w:numId w:val="4"/>
+        </w:numPr>
+      </w:pPr>
+      <w:r>
+        <w:t>Guests should be able to get information about each cabin and see booked dates</w:t>
+      </w:r>
+    </w:p>
+    <w:p>
+      <w:pPr>
+        <w:pStyle w:val="ListParagraph"/>
+        <w:numPr>
+          <w:ilvl w:val="0"/>
+          <w:numId w:val="4"/>
+        </w:numPr>
+      </w:pPr>
+      <w:r>
+        <w:t>Guests should be able to filter the cabins by their maximum capacity</w:t>
+      </w:r>
+    </w:p>
+    <w:p>
+      <w:pPr>
+        <w:pStyle w:val="ListParagraph"/>
+        <w:numPr>
+          <w:ilvl w:val="0"/>
+          <w:numId w:val="4"/>
+        </w:numPr>
+      </w:pPr>
+      <w:r>
+        <w:t>Guests should be able to reserve for certain date range</w:t>
+      </w:r>
+    </w:p>
+    <w:p>
+      <w:pPr>
+        <w:pStyle w:val="ListParagraph"/>
+        <w:numPr>
+          <w:ilvl w:val="0"/>
+          <w:numId w:val="4"/>
+        </w:numPr>
+      </w:pPr>
+      <w:r>
+        <w:t>No Payments Online</w:t>
+      </w:r>
+    </w:p>
+    <w:p>
+      <w:pPr>
+        <w:pStyle w:val="ListParagraph"/>
+        <w:numPr>
+          <w:ilvl w:val="1"/>
+          <w:numId w:val="4"/>
+        </w:numPr>
+      </w:pPr>
+      <w:r>
+        <w:t>Made at the property</w:t>
+      </w:r>
+    </w:p>
+    <w:p>
+      <w:pPr>
+        <w:pStyle w:val="ListParagraph"/>
+        <w:numPr>
+          <w:ilvl w:val="1"/>
+          <w:numId w:val="4"/>
+        </w:numPr>
+      </w:pPr>
+      <w:r>
+        <w:t>New reservations should be set to ‘unconfirmed’</w:t>
+      </w:r>
+    </w:p>
+    <w:p>
+      <w:pPr>
+        <w:pStyle w:val="ListParagraph"/>
+        <w:numPr>
+          <w:ilvl w:val="0"/>
+          <w:numId w:val="4"/>
+        </w:numPr>
+      </w:pPr>
+      <w:r>
+        <w:t>Guest should be able to see the past or future reservation</w:t>
+      </w:r>
+    </w:p>
+    <w:p>
+      <w:pPr>
+        <w:pStyle w:val="ListParagraph"/>
+        <w:numPr>
+          <w:ilvl w:val="0"/>
+          <w:numId w:val="4"/>
+        </w:numPr>
+      </w:pPr>
+      <w:r>
+        <w:t>Update or delete reservation</w:t>
+      </w:r>
+    </w:p>
+    <w:p>
+      <w:pPr>
+        <w:pStyle w:val="ListParagraph"/>
+        <w:numPr>
+          <w:ilvl w:val="0"/>
+          <w:numId w:val="4"/>
+        </w:numPr>
+      </w:pPr>
+      <w:r>
+        <w:t>Gests need to be able to sign up and log in before they can reserve a cabin</w:t>
+      </w:r>
+    </w:p>
+    <w:p>
+      <w:pPr>
+        <w:pStyle w:val="ListParagraph"/>
+        <w:numPr>
+          <w:ilvl w:val="0"/>
+          <w:numId w:val="4"/>
+        </w:numPr>
+      </w:pPr>
+      <w:r>
+        <w:t xml:space="preserve">On sign up, each guest get a profile in the DB </w:t>
+      </w:r>
+    </w:p>
+    <w:p>
+      <w:pPr>
+        <w:pStyle w:val="ListParagraph"/>
+        <w:numPr>
+          <w:ilvl w:val="0"/>
+          <w:numId w:val="4"/>
+        </w:numPr>
+      </w:pPr>
+      <w:r>
+        <w:lastRenderedPageBreak/>
+        <w:t>Guests should be able to set up and update basin data about their account</w:t>
+      </w:r>
+    </w:p>
+    <w:p>
+      <w:pPr>
+        <w:pStyle w:val="Heading2"/>
+      </w:pPr>
+      <w:r>
+        <w:t>Split into Features</w:t>
+      </w:r>
+    </w:p>
+    <w:p>
+      <w:pPr>
+        <w:pStyle w:val="Heading3"/>
+      </w:pPr>
+      <w:r>
+        <w:t>About</w:t>
+      </w:r>
+    </w:p>
+    <w:p>
+      <w:pPr>
+        <w:pStyle w:val="ListParagraph"/>
+        <w:numPr>
+          <w:ilvl w:val="0"/>
+          <w:numId w:val="5"/>
+        </w:numPr>
+      </w:pPr>
+      <w:r>
+        <w:t>Guests should be able to learn all about the Wild Oasis Hotel</w:t>
+      </w:r>
+    </w:p>
+    <w:p>
+      <w:pPr>
+        <w:pStyle w:val="Heading3"/>
+      </w:pPr>
+      <w:r>
+        <w:t>Cabins</w:t>
+      </w:r>
+    </w:p>
+    <w:p>
+      <w:pPr>
+        <w:pStyle w:val="ListParagraph"/>
+        <w:numPr>
+          <w:ilvl w:val="0"/>
+          <w:numId w:val="6"/>
+        </w:numPr>
+      </w:pPr>
+      <w:r>
+        <w:t>Guests should be able to get information about each cabin and see booked dates</w:t>
+      </w:r>
+    </w:p>
+    <w:p>
+      <w:pPr>
+        <w:pStyle w:val="ListParagraph"/>
+        <w:numPr>
+          <w:ilvl w:val="0"/>
+          <w:numId w:val="6"/>
+        </w:numPr>
+      </w:pPr>
+      <w:r>
+        <w:t>Guests should be able to filter the cabins by their maximum capacity</w:t>
+      </w:r>
+    </w:p>
+    <w:p>
+      <w:pPr>
+        <w:pStyle w:val="Heading3"/>
+      </w:pPr>
+      <w:r>
+        <w:t>Reservations</w:t>
+      </w:r>
+    </w:p>
+    <w:p>
+      <w:pPr>
+        <w:pStyle w:val="ListParagraph"/>
+        <w:numPr>
+          <w:ilvl w:val="0"/>
+          <w:numId w:val="7"/>
+        </w:numPr>
+      </w:pPr>
+      <w:r>
+        <w:t>Guests should be able to reserve for certain date range</w:t>
+      </w:r>
+    </w:p>
+    <w:p>
+      <w:pPr>
+        <w:pStyle w:val="ListParagraph"/>
+        <w:numPr>
+          <w:ilvl w:val="0"/>
+          <w:numId w:val="7"/>
+        </w:numPr>
+      </w:pPr>
+      <w:r>
+        <w:t>No Payments Online</w:t>
+      </w:r>
+    </w:p>
+    <w:p>
+      <w:pPr>
+        <w:pStyle w:val="ListParagraph"/>
+        <w:numPr>
+          <w:ilvl w:val="1"/>
+          <w:numId w:val="7"/>
+        </w:numPr>
+      </w:pPr>
+      <w:r>
+        <w:t>Made at the property</w:t>
+      </w:r>
+    </w:p>
+    <w:p>
+      <w:pPr>
+        <w:pStyle w:val="ListParagraph"/>
+        <w:numPr>
+          <w:ilvl w:val="1"/>
+          <w:numId w:val="7"/>
+        </w:numPr>
+      </w:pPr>
+      <w:r>
+        <w:t>New reservations should be set to ‘unconfirmed’</w:t>
+      </w:r>
+    </w:p>
+    <w:p>
+      <w:pPr>
+        <w:pStyle w:val="ListParagraph"/>
+        <w:numPr>
+          <w:ilvl w:val="0"/>
+          <w:numId w:val="7"/>
+        </w:numPr>
+      </w:pPr>
+      <w:r>
+        <w:t>Guest should be able to see the past or future reservation</w:t>
+      </w:r>
+    </w:p>
+    <w:p>
+      <w:pPr>
+        <w:pStyle w:val="ListParagraph"/>
+        <w:numPr>
+          <w:ilvl w:val="0"/>
+          <w:numId w:val="7"/>
+        </w:numPr>
+      </w:pPr>
+      <w:r>
+        <w:t>Update or delete reservation</w:t>
+      </w:r>
+    </w:p>
+    <w:p>
+      <w:pPr>
+        <w:pStyle w:val="Heading3"/>
+      </w:pPr>
+      <w:r>
+        <w:t>Authentication</w:t>
+      </w:r>
+    </w:p>
+    <w:p>
+      <w:pPr>
+        <w:pStyle w:val="ListParagraph"/>
+        <w:numPr>
+          <w:ilvl w:val="0"/>
+          <w:numId w:val="8"/>
+        </w:numPr>
+      </w:pPr>
+      <w:r>
+        <w:t>Gests need to be able to sign up and log in before they can reserve a cabin</w:t>
+      </w:r>
+    </w:p>
+    <w:p>
+      <w:pPr>
+        <w:pStyle w:val="ListParagraph"/>
+        <w:numPr>
+          <w:ilvl w:val="0"/>
+          <w:numId w:val="8"/>
+        </w:numPr>
+      </w:pPr>
+      <w:r>
+        <w:t xml:space="preserve">On sign up, each guest get a profile in the DB </w:t>
+      </w:r>
+    </w:p>
+    <w:p>
+      <w:pPr>
+        <w:pStyle w:val="Heading3"/>
+      </w:pPr>
+      <w:r>
+        <w:t>Profile</w:t>
+      </w:r>
+    </w:p>
+    <w:p>
+      <w:pPr>
+        <w:pStyle w:val="ListParagraph"/>
+        <w:numPr>
+          <w:ilvl w:val="0"/>
+          <w:numId w:val="9"/>
+        </w:numPr>
+      </w:pPr>
+      <w:r>
+        <w:t>Guests should be able to set up and update basin data about their account</w:t>
+      </w:r>
+    </w:p>
+    <w:p/>
+    <w:p>
+      <w:pPr>
+        <w:pStyle w:val="Heading2"/>
+      </w:pPr>
+      <w:r>
+        <w:t>Pages</w:t>
+      </w:r>
+    </w:p>
+    <w:p>
+      <w:pPr>
+        <w:pStyle w:val="ListParagraph"/>
+        <w:numPr>
+          <w:ilvl w:val="0"/>
+          <w:numId w:val="10"/>
+        </w:numPr>
+      </w:pPr>
+      <w:r>
+        <w:t>Homepage</w:t>
+      </w:r>
+    </w:p>
+    <w:p>
+      <w:pPr>
+        <w:pStyle w:val="ListParagraph"/>
+        <w:numPr>
+          <w:ilvl w:val="1"/>
+          <w:numId w:val="10"/>
+        </w:numPr>
+      </w:pPr>
+      <w:r>
+        <w:t>/</w:t>
+      </w:r>
+    </w:p>
+    <w:p>
+      <w:pPr>
+        <w:pStyle w:val="ListParagraph"/>
+        <w:numPr>
+          <w:ilvl w:val="0"/>
+          <w:numId w:val="10"/>
+        </w:numPr>
+      </w:pPr>
+      <w:r>
+        <w:t>About page</w:t>
+      </w:r>
+    </w:p>
+    <w:p>
+      <w:pPr>
+        <w:pStyle w:val="ListParagraph"/>
+        <w:numPr>
+          <w:ilvl w:val="1"/>
+          <w:numId w:val="10"/>
+        </w:numPr>
+      </w:pPr>
+      <w:r>
+        <w:t>/about</w:t>
+      </w:r>
+    </w:p>
+    <w:p>
+      <w:pPr>
+        <w:pStyle w:val="ListParagraph"/>
+        <w:numPr>
+          <w:ilvl w:val="0"/>
+          <w:numId w:val="10"/>
+        </w:numPr>
+      </w:pPr>
+      <w:r>
+        <w:t>All Cabins</w:t>
+      </w:r>
+    </w:p>
+    <w:p>
+      <w:pPr>
+        <w:pStyle w:val="ListParagraph"/>
+        <w:numPr>
+          <w:ilvl w:val="1"/>
+          <w:numId w:val="10"/>
+        </w:numPr>
+      </w:pPr>
+      <w:r>
+        <w:t>/cabins</w:t>
+      </w:r>
+    </w:p>
+    <w:p>
+      <w:pPr>
+        <w:pStyle w:val="ListParagraph"/>
+        <w:numPr>
+          <w:ilvl w:val="0"/>
+          <w:numId w:val="10"/>
+        </w:numPr>
+      </w:pPr>
+      <w:r>
+        <w:t>Single Cabin</w:t>
+      </w:r>
+    </w:p>
+    <w:p>
+      <w:pPr>
+        <w:pStyle w:val="ListParagraph"/>
+        <w:numPr>
+          <w:ilvl w:val="1"/>
+          <w:numId w:val="10"/>
+        </w:numPr>
+      </w:pPr>
+      <w:r>
+        <w:t>/cabins/:cabinId</w:t>
+      </w:r>
+    </w:p>
+    <w:p>
+      <w:pPr>
+        <w:pStyle w:val="ListParagraph"/>
+        <w:numPr>
+          <w:ilvl w:val="0"/>
+          <w:numId w:val="10"/>
+        </w:numPr>
+      </w:pPr>
+      <w:r>
+        <w:t>Login page</w:t>
+      </w:r>
+    </w:p>
+    <w:p>
+      <w:pPr>
+        <w:pStyle w:val="ListParagraph"/>
+        <w:numPr>
+          <w:ilvl w:val="1"/>
+          <w:numId w:val="10"/>
+        </w:numPr>
+      </w:pPr>
+      <w:r>
+        <w:t>/login</w:t>
+      </w:r>
+    </w:p>
+    <w:p>
+      <w:pPr>
+        <w:pStyle w:val="ListParagraph"/>
+        <w:numPr>
+          <w:ilvl w:val="0"/>
+          <w:numId w:val="10"/>
+        </w:numPr>
+      </w:pPr>
+      <w:r>
+        <w:lastRenderedPageBreak/>
+        <w:t>Account</w:t>
+      </w:r>
+    </w:p>
+    <w:p>
+      <w:pPr>
+        <w:pStyle w:val="ListParagraph"/>
+        <w:numPr>
+          <w:ilvl w:val="1"/>
+          <w:numId w:val="10"/>
+        </w:numPr>
+      </w:pPr>
+      <w:r>
+        <w:t>/account</w:t>
+      </w:r>
+    </w:p>
+    <w:p>
+      <w:pPr>
+        <w:pStyle w:val="Heading2"/>
+      </w:pPr>
+      <w:r>
+        <w:t>Tech Stack</w:t>
+      </w:r>
+    </w:p>
+    <w:p>
+      <w:pPr>
+        <w:pStyle w:val="ListParagraph"/>
+        <w:numPr>
+          <w:ilvl w:val="0"/>
+          <w:numId w:val="11"/>
+        </w:numPr>
+      </w:pPr>
+      <w:r>
+        <w:t>Next JS</w:t>
+      </w:r>
+    </w:p>
+    <w:p>
+      <w:pPr>
+        <w:pStyle w:val="ListParagraph"/>
+        <w:numPr>
+          <w:ilvl w:val="0"/>
+          <w:numId w:val="11"/>
+        </w:numPr>
+      </w:pPr>
+      <w:r>
+        <w:t>Global UI state</w:t>
+      </w:r>
+    </w:p>
+    <w:p>
+      <w:pPr>
+        <w:pStyle w:val="ListParagraph"/>
+        <w:numPr>
+          <w:ilvl w:val="1"/>
+          <w:numId w:val="11"/>
+        </w:numPr>
+      </w:pPr>
+      <w:r>
+        <w:t>Context API</w:t>
+      </w:r>
+    </w:p>
+    <w:p>
+      <w:pPr>
+        <w:pStyle w:val="ListParagraph"/>
+        <w:numPr>
+          <w:ilvl w:val="1"/>
+          <w:numId w:val="11"/>
+        </w:numPr>
+      </w:pPr>
+      <w:r>
+        <w:t>Or Redux or Zustand</w:t>
+      </w:r>
+    </w:p>
+    <w:p>
+      <w:pPr>
+        <w:pStyle w:val="ListParagraph"/>
+        <w:numPr>
+          <w:ilvl w:val="0"/>
+          <w:numId w:val="11"/>
+        </w:numPr>
+      </w:pPr>
+      <w:r>
+        <w:t>Supabase</w:t>
+      </w:r>
+    </w:p>
+    <w:p>
+      <w:pPr>
+        <w:pStyle w:val="ListParagraph"/>
+        <w:numPr>
+          <w:ilvl w:val="1"/>
+          <w:numId w:val="11"/>
+        </w:numPr>
+      </w:pPr>
+      <w:r>
+        <w:t>DB/API</w:t>
+      </w:r>
+    </w:p>
+    <w:p>
+      <w:pPr>
+        <w:pStyle w:val="ListParagraph"/>
+        <w:numPr>
+          <w:ilvl w:val="0"/>
+          <w:numId w:val="11"/>
+        </w:numPr>
+      </w:pPr>
+      <w:r>
+        <w:t>Tailwind CSS</w:t>
+      </w:r>
+    </w:p>
+    <w:p>
+      <w:pPr>
+        <w:pStyle w:val="ListParagraph"/>
+        <w:numPr>
+          <w:ilvl w:val="1"/>
+          <w:numId w:val="11"/>
+        </w:numPr>
+      </w:pPr>
+      <w:r>
+        <w:t>Styling</w:t>
+      </w:r>
+    </w:p>
+    <w:p>
+      <w:pPr>
+        <w:pStyle w:val="Heading2"/>
+      </w:pPr>
+      <w:r>
+        <w:t>File Structure</w:t>
+      </w:r>
+    </w:p>
+    <w:p>
+      <w:pPr>
+        <w:pStyle w:val="ListParagraph"/>
+        <w:numPr>
+          <w:ilvl w:val="0"/>
+          <w:numId w:val="1"/>
+        </w:numPr>
+      </w:pPr>
+      <w:r>
+        <w:t xml:space="preserve">If we </w:t>
+      </w:r>
+      <w:r>
+        <w:rPr>
+          <w:b/>
+          <w:bCs/>
+        </w:rPr>
+        <w:t>start a folder name with an underscore</w:t>
+      </w:r>
+    </w:p>
+    <w:p>
+      <w:pPr>
+        <w:pStyle w:val="ListParagraph"/>
+        <w:numPr>
+          <w:ilvl w:val="1"/>
+          <w:numId w:val="1"/>
+        </w:numPr>
+      </w:pPr>
+      <w:r>
+        <w:t xml:space="preserve">Next JS will </w:t>
+      </w:r>
+      <w:r>
+        <w:rPr>
+          <w:b/>
+          <w:bCs/>
+        </w:rPr>
+        <w:t>not</w:t>
+      </w:r>
+      <w:r>
+        <w:t xml:space="preserve"> account the folder </w:t>
+      </w:r>
+      <w:r>
+        <w:rPr>
+          <w:b/>
+          <w:bCs/>
+        </w:rPr>
+        <w:t>as a route</w:t>
+      </w:r>
+    </w:p>
+    <w:p>
+      <w:pPr>
+        <w:pStyle w:val="ListParagraph"/>
+        <w:numPr>
+          <w:ilvl w:val="0"/>
+          <w:numId w:val="1"/>
+        </w:numPr>
+      </w:pPr>
+      <w:r>
+        <w:drawing>
+          <wp:inline distT="0" distB="0" distL="0" distR="0" wp14:anchorId="3086E5E5" wp14:editId="422E3EE2">
+            <wp:extent cx="1767993" cy="502964"/>
+            <wp:effectExtent l="0" t="0" r="3810" b="0"/>
+            <wp:docPr id="7" name="Picture 7"/>
+            <wp:cNvGraphicFramePr>
+              <a:graphicFrameLocks xmlns:a="http://schemas.openxmlformats.org/drawingml/2006/main" noChangeAspect="1"/>
+            </wp:cNvGraphicFramePr>
+            <a:graphic xmlns:a="http://schemas.openxmlformats.org/drawingml/2006/main">
+              <a:graphicData uri="http://schemas.openxmlformats.org/drawingml/2006/picture">
+                <pic:pic xmlns:pic="http://schemas.openxmlformats.org/drawingml/2006/picture">
+                  <pic:nvPicPr>
+                    <pic:cNvPr id="1" name=""/>
+                    <pic:cNvPicPr/>
+                  </pic:nvPicPr>
+                  <pic:blipFill>
+                    <a:blip r:embed="rId12"/>
+                    <a:stretch>
+                      <a:fillRect/>
+                    </a:stretch>
+                  </pic:blipFill>
+                  <pic:spPr>
+                    <a:xfrm>
+                      <a:off x="0" y="0"/>
+                      <a:ext cx="1767993" cy="502964"/>
+                    </a:xfrm>
+                    <a:prstGeom prst="rect">
+                      <a:avLst/>
+                    </a:prstGeom>
+                  </pic:spPr>
+                </pic:pic>
+              </a:graphicData>
+            </a:graphic>
+          </wp:inline>
+        </w:drawing>
+      </w:r>
+    </w:p>
+    <w:p/>
+    <w:p>
+      <w:pPr>
+        <w:pStyle w:val="Heading2"/>
+      </w:pPr>
+      <w:r>
+        <w:t>Tailwind CSS Styling</w:t>
+      </w:r>
+    </w:p>
+    <w:p>
+      <w:pPr>
+        <w:pStyle w:val="ListParagraph"/>
+        <w:numPr>
+          <w:ilvl w:val="0"/>
+          <w:numId w:val="1"/>
+        </w:numPr>
+      </w:pPr>
+      <w:r>
+        <w:t>Import the file into the Layout or into the Application Wrapper</w:t>
+      </w:r>
+    </w:p>
+    <w:p>
+      <w:pPr>
+        <w:pStyle w:val="Heading2"/>
+      </w:pPr>
+      <w:r>
+        <w:t>Page Metadata</w:t>
+      </w:r>
+    </w:p>
+    <w:p>
+      <w:pPr>
+        <w:pStyle w:val="ListParagraph"/>
+        <w:numPr>
+          <w:ilvl w:val="0"/>
+          <w:numId w:val="1"/>
+        </w:numPr>
+      </w:pPr>
+      <w:r>
+        <w:t>All the text should be defined in the metadata tag</w:t>
+      </w:r>
+    </w:p>
+    <w:p>
+      <w:pPr>
+        <w:pStyle w:val="ListParagraph"/>
+        <w:numPr>
+          <w:ilvl w:val="0"/>
+          <w:numId w:val="1"/>
+        </w:numPr>
+        <w:shd w:val="clear" w:color="auto" w:fill="282C34"/>
+        <w:spacing w:after="0" w:line="285" w:lineRule="atLeast"/>
+        <w:rPr>
+          <w:rFonts w:ascii="Consolas" w:eastAsia="Times New Roman" w:hAnsi="Consolas" w:cs="Times New Roman"/>
+          <w:color w:val="BBBBBB"/>
+          <w:kern w:val="0"/>
+          <w:sz w:val="21"/>
+          <w:szCs w:val="21"/>
+          <w14:ligatures w14:val="none"/>
+        </w:rPr>
+      </w:pPr>
+      <w:r>
+        <w:rPr>
+          <w:rFonts w:ascii="Consolas" w:eastAsia="Times New Roman" w:hAnsi="Consolas" w:cs="Times New Roman"/>
+          <w:color w:val="E06C75"/>
+          <w:kern w:val="0"/>
+          <w:sz w:val="21"/>
+          <w:szCs w:val="21"/>
+          <w14:ligatures w14:val="none"/>
+        </w:rPr>
+        <w:t>export</w:t>
+      </w:r>
+      <w:r>
+        <w:rPr>
+          <w:rFonts w:ascii="Consolas" w:eastAsia="Times New Roman" w:hAnsi="Consolas" w:cs="Times New Roman"/>
+          <w:color w:val="BBBBBB"/>
+          <w:kern w:val="0"/>
+          <w:sz w:val="21"/>
+          <w:szCs w:val="21"/>
+          <w14:ligatures w14:val="none"/>
+        </w:rPr>
+        <w:t xml:space="preserve"> </w:t>
+      </w:r>
+      <w:r>
+        <w:rPr>
+          <w:rFonts w:ascii="Consolas" w:eastAsia="Times New Roman" w:hAnsi="Consolas" w:cs="Times New Roman"/>
+          <w:color w:val="56B6C2"/>
+          <w:kern w:val="0"/>
+          <w:sz w:val="21"/>
+          <w:szCs w:val="21"/>
+          <w14:ligatures w14:val="none"/>
+        </w:rPr>
+        <w:t>const</w:t>
+      </w:r>
+      <w:r>
+        <w:rPr>
+          <w:rFonts w:ascii="Consolas" w:eastAsia="Times New Roman" w:hAnsi="Consolas" w:cs="Times New Roman"/>
+          <w:color w:val="BBBBBB"/>
+          <w:kern w:val="0"/>
+          <w:sz w:val="21"/>
+          <w:szCs w:val="21"/>
+          <w14:ligatures w14:val="none"/>
+        </w:rPr>
+        <w:t xml:space="preserve"> </w:t>
+      </w:r>
+      <w:r>
+        <w:rPr>
+          <w:rFonts w:ascii="Consolas" w:eastAsia="Times New Roman" w:hAnsi="Consolas" w:cs="Times New Roman"/>
+          <w:color w:val="61AFEF"/>
+          <w:kern w:val="0"/>
+          <w:sz w:val="21"/>
+          <w:szCs w:val="21"/>
+          <w14:ligatures w14:val="none"/>
+        </w:rPr>
+        <w:t>metadata</w:t>
+      </w:r>
+      <w:r>
+        <w:rPr>
+          <w:rFonts w:ascii="Consolas" w:eastAsia="Times New Roman" w:hAnsi="Consolas" w:cs="Times New Roman"/>
+          <w:color w:val="BBBBBB"/>
+          <w:kern w:val="0"/>
+          <w:sz w:val="21"/>
+          <w:szCs w:val="21"/>
+          <w14:ligatures w14:val="none"/>
+        </w:rPr>
+        <w:t xml:space="preserve"> </w:t>
+      </w:r>
+      <w:r>
+        <w:rPr>
+          <w:rFonts w:ascii="Consolas" w:eastAsia="Times New Roman" w:hAnsi="Consolas" w:cs="Times New Roman"/>
+          <w:color w:val="E06C75"/>
+          <w:kern w:val="0"/>
+          <w:sz w:val="21"/>
+          <w:szCs w:val="21"/>
+          <w14:ligatures w14:val="none"/>
+        </w:rPr>
+        <w:t>=</w:t>
+      </w:r>
+      <w:r>
+        <w:rPr>
+          <w:rFonts w:ascii="Consolas" w:eastAsia="Times New Roman" w:hAnsi="Consolas" w:cs="Times New Roman"/>
+          <w:color w:val="BBBBBB"/>
+          <w:kern w:val="0"/>
+          <w:sz w:val="21"/>
+          <w:szCs w:val="21"/>
+          <w14:ligatures w14:val="none"/>
+        </w:rPr>
+        <w:t xml:space="preserve"> {</w:t>
+      </w:r>
+    </w:p>
+    <w:p>
+      <w:pPr>
+        <w:pStyle w:val="ListParagraph"/>
+        <w:numPr>
+          <w:ilvl w:val="0"/>
+          <w:numId w:val="1"/>
+        </w:numPr>
+        <w:shd w:val="clear" w:color="auto" w:fill="282C34"/>
+        <w:spacing w:after="0" w:line="285" w:lineRule="atLeast"/>
+        <w:rPr>
+          <w:rFonts w:ascii="Consolas" w:eastAsia="Times New Roman" w:hAnsi="Consolas" w:cs="Times New Roman"/>
+          <w:color w:val="BBBBBB"/>
+          <w:kern w:val="0"/>
+          <w:sz w:val="21"/>
+          <w:szCs w:val="21"/>
+          <w14:ligatures w14:val="none"/>
+        </w:rPr>
+      </w:pPr>
+      <w:r>
+        <w:rPr>
+          <w:rFonts w:ascii="Consolas" w:eastAsia="Times New Roman" w:hAnsi="Consolas" w:cs="Times New Roman"/>
+          <w:color w:val="BBBBBB"/>
+          <w:kern w:val="0"/>
+          <w:sz w:val="21"/>
+          <w:szCs w:val="21"/>
+          <w14:ligatures w14:val="none"/>
+        </w:rPr>
+        <w:t>  title</w:t>
+      </w:r>
+      <w:r>
+        <w:rPr>
+          <w:rFonts w:ascii="Consolas" w:eastAsia="Times New Roman" w:hAnsi="Consolas" w:cs="Times New Roman"/>
+          <w:color w:val="ABB2BF"/>
+          <w:kern w:val="0"/>
+          <w:sz w:val="21"/>
+          <w:szCs w:val="21"/>
+          <w14:ligatures w14:val="none"/>
+        </w:rPr>
+        <w:t>:</w:t>
+      </w:r>
+      <w:r>
+        <w:rPr>
+          <w:rFonts w:ascii="Consolas" w:eastAsia="Times New Roman" w:hAnsi="Consolas" w:cs="Times New Roman"/>
+          <w:color w:val="BBBBBB"/>
+          <w:kern w:val="0"/>
+          <w:sz w:val="21"/>
+          <w:szCs w:val="21"/>
+          <w14:ligatures w14:val="none"/>
+        </w:rPr>
+        <w:t xml:space="preserve"> </w:t>
+      </w:r>
+      <w:r>
+        <w:rPr>
+          <w:rFonts w:ascii="Consolas" w:eastAsia="Times New Roman" w:hAnsi="Consolas" w:cs="Times New Roman"/>
+          <w:color w:val="E5C07B"/>
+          <w:kern w:val="0"/>
+          <w:sz w:val="21"/>
+          <w:szCs w:val="21"/>
+          <w14:ligatures w14:val="none"/>
+        </w:rPr>
+        <w:t>"The Wild Oasis"</w:t>
+      </w:r>
+      <w:r>
+        <w:rPr>
+          <w:rFonts w:ascii="Consolas" w:eastAsia="Times New Roman" w:hAnsi="Consolas" w:cs="Times New Roman"/>
+          <w:color w:val="ABB2BF"/>
+          <w:kern w:val="0"/>
+          <w:sz w:val="21"/>
+          <w:szCs w:val="21"/>
+          <w14:ligatures w14:val="none"/>
+        </w:rPr>
+        <w:t>,</w:t>
+      </w:r>
+    </w:p>
+    <w:p>
+      <w:pPr>
+        <w:pStyle w:val="ListParagraph"/>
+        <w:numPr>
+          <w:ilvl w:val="0"/>
+          <w:numId w:val="1"/>
+        </w:numPr>
+        <w:shd w:val="clear" w:color="auto" w:fill="282C34"/>
+        <w:spacing w:after="0" w:line="285" w:lineRule="atLeast"/>
+        <w:rPr>
+          <w:rFonts w:ascii="Consolas" w:eastAsia="Times New Roman" w:hAnsi="Consolas" w:cs="Times New Roman"/>
+          <w:color w:val="BBBBBB"/>
+          <w:kern w:val="0"/>
+          <w:sz w:val="21"/>
+          <w:szCs w:val="21"/>
+          <w14:ligatures w14:val="none"/>
+        </w:rPr>
+      </w:pPr>
+      <w:r>
+        <w:rPr>
+          <w:rFonts w:ascii="Consolas" w:eastAsia="Times New Roman" w:hAnsi="Consolas" w:cs="Times New Roman"/>
+          <w:color w:val="BBBBBB"/>
+          <w:kern w:val="0"/>
+          <w:sz w:val="21"/>
+          <w:szCs w:val="21"/>
+          <w14:ligatures w14:val="none"/>
+        </w:rPr>
+        <w:t>  description</w:t>
+      </w:r>
+      <w:r>
+        <w:rPr>
+          <w:rFonts w:ascii="Consolas" w:eastAsia="Times New Roman" w:hAnsi="Consolas" w:cs="Times New Roman"/>
+          <w:color w:val="ABB2BF"/>
+          <w:kern w:val="0"/>
+          <w:sz w:val="21"/>
+          <w:szCs w:val="21"/>
+          <w14:ligatures w14:val="none"/>
+        </w:rPr>
+        <w:t>:</w:t>
+      </w:r>
+      <w:r>
+        <w:rPr>
+          <w:rFonts w:ascii="Consolas" w:eastAsia="Times New Roman" w:hAnsi="Consolas" w:cs="Times New Roman"/>
+          <w:color w:val="BBBBBB"/>
+          <w:kern w:val="0"/>
+          <w:sz w:val="21"/>
+          <w:szCs w:val="21"/>
+          <w14:ligatures w14:val="none"/>
+        </w:rPr>
+        <w:t xml:space="preserve"> </w:t>
+      </w:r>
+      <w:r>
+        <w:rPr>
+          <w:rFonts w:ascii="Consolas" w:eastAsia="Times New Roman" w:hAnsi="Consolas" w:cs="Times New Roman"/>
+          <w:color w:val="E5C07B"/>
+          <w:kern w:val="0"/>
+          <w:sz w:val="21"/>
+          <w:szCs w:val="21"/>
+          <w14:ligatures w14:val="none"/>
+        </w:rPr>
+        <w:t>"Generated by Next.js"</w:t>
+      </w:r>
+      <w:r>
+        <w:rPr>
+          <w:rFonts w:ascii="Consolas" w:eastAsia="Times New Roman" w:hAnsi="Consolas" w:cs="Times New Roman"/>
+          <w:color w:val="ABB2BF"/>
+          <w:kern w:val="0"/>
+          <w:sz w:val="21"/>
+          <w:szCs w:val="21"/>
+          <w14:ligatures w14:val="none"/>
+        </w:rPr>
+        <w:t>,</w:t>
+      </w:r>
+    </w:p>
+    <w:p>
+      <w:pPr>
+        <w:pStyle w:val="ListParagraph"/>
+        <w:numPr>
+          <w:ilvl w:val="0"/>
+          <w:numId w:val="1"/>
+        </w:numPr>
+        <w:shd w:val="clear" w:color="auto" w:fill="282C34"/>
+        <w:spacing w:after="0" w:line="285" w:lineRule="atLeast"/>
+        <w:rPr>
+          <w:rFonts w:ascii="Consolas" w:eastAsia="Times New Roman" w:hAnsi="Consolas" w:cs="Times New Roman"/>
+          <w:color w:val="BBBBBB"/>
+          <w:kern w:val="0"/>
+          <w:sz w:val="21"/>
+          <w:szCs w:val="21"/>
+          <w14:ligatures w14:val="none"/>
+        </w:rPr>
+      </w:pPr>
+      <w:r>
+        <w:rPr>
+          <w:rFonts w:ascii="Consolas" w:eastAsia="Times New Roman" w:hAnsi="Consolas" w:cs="Times New Roman"/>
+          <w:color w:val="BBBBBB"/>
+          <w:kern w:val="0"/>
+          <w:sz w:val="21"/>
+          <w:szCs w:val="21"/>
+          <w14:ligatures w14:val="none"/>
+        </w:rPr>
+        <w:t>};</w:t>
+      </w:r>
+    </w:p>
+    <w:p>
+      <w:pPr>
+        <w:pStyle w:val="ListParagraph"/>
+        <w:numPr>
+          <w:ilvl w:val="0"/>
+          <w:numId w:val="1"/>
+        </w:numPr>
+      </w:pPr>
+      <w:r>
+        <w:t>We can export the metadata from the layout (wrapper)</w:t>
+      </w:r>
+    </w:p>
+    <w:p>
+      <w:pPr>
+        <w:pStyle w:val="ListParagraph"/>
+        <w:numPr>
+          <w:ilvl w:val="0"/>
+          <w:numId w:val="1"/>
+        </w:numPr>
+      </w:pPr>
+      <w:r>
+        <w:t>We can also export the metadata from each page</w:t>
+      </w:r>
+    </w:p>
+    <w:p>
+      <w:pPr>
+        <w:pStyle w:val="ListParagraph"/>
+        <w:numPr>
+          <w:ilvl w:val="1"/>
+          <w:numId w:val="1"/>
+        </w:numPr>
+      </w:pPr>
+      <w:r>
+        <w:t>Export const metadata={</w:t>
+      </w:r>
+    </w:p>
+    <w:p>
+      <w:pPr>
+        <w:pStyle w:val="ListParagraph"/>
+        <w:numPr>
+          <w:ilvl w:val="1"/>
+          <w:numId w:val="1"/>
+        </w:numPr>
+      </w:pPr>
+      <w:r>
+        <w:t>Title:”Cabins”}</w:t>
+      </w:r>
+    </w:p>
+    <w:p>
+      <w:pPr>
+        <w:pStyle w:val="ListParagraph"/>
+        <w:numPr>
+          <w:ilvl w:val="0"/>
+          <w:numId w:val="1"/>
+        </w:numPr>
+      </w:pPr>
+      <w:r>
+        <w:t xml:space="preserve">To use what we are exporting form each page we can use </w:t>
+      </w:r>
+    </w:p>
+    <w:p>
+      <w:pPr>
+        <w:pStyle w:val="ListParagraph"/>
+        <w:numPr>
+          <w:ilvl w:val="0"/>
+          <w:numId w:val="1"/>
+        </w:numPr>
+        <w:shd w:val="clear" w:color="auto" w:fill="282C34"/>
+        <w:spacing w:after="0" w:line="285" w:lineRule="atLeast"/>
+        <w:rPr>
+          <w:rFonts w:ascii="Consolas" w:eastAsia="Times New Roman" w:hAnsi="Consolas" w:cs="Times New Roman"/>
+          <w:color w:val="BBBBBB"/>
+          <w:kern w:val="0"/>
+          <w:sz w:val="21"/>
+          <w:szCs w:val="21"/>
+          <w14:ligatures w14:val="none"/>
+        </w:rPr>
+      </w:pPr>
+      <w:r>
+        <w:rPr>
+          <w:rFonts w:ascii="Consolas" w:eastAsia="Times New Roman" w:hAnsi="Consolas" w:cs="Times New Roman"/>
+          <w:color w:val="E06C75"/>
+          <w:kern w:val="0"/>
+          <w:sz w:val="21"/>
+          <w:szCs w:val="21"/>
+          <w14:ligatures w14:val="none"/>
+        </w:rPr>
+        <w:t>export</w:t>
+      </w:r>
+      <w:r>
+        <w:rPr>
+          <w:rFonts w:ascii="Consolas" w:eastAsia="Times New Roman" w:hAnsi="Consolas" w:cs="Times New Roman"/>
+          <w:color w:val="BBBBBB"/>
+          <w:kern w:val="0"/>
+          <w:sz w:val="21"/>
+          <w:szCs w:val="21"/>
+          <w14:ligatures w14:val="none"/>
+        </w:rPr>
+        <w:t xml:space="preserve"> </w:t>
+      </w:r>
+      <w:r>
+        <w:rPr>
+          <w:rFonts w:ascii="Consolas" w:eastAsia="Times New Roman" w:hAnsi="Consolas" w:cs="Times New Roman"/>
+          <w:color w:val="56B6C2"/>
+          <w:kern w:val="0"/>
+          <w:sz w:val="21"/>
+          <w:szCs w:val="21"/>
+          <w14:ligatures w14:val="none"/>
+        </w:rPr>
+        <w:t>const</w:t>
+      </w:r>
+      <w:r>
+        <w:rPr>
+          <w:rFonts w:ascii="Consolas" w:eastAsia="Times New Roman" w:hAnsi="Consolas" w:cs="Times New Roman"/>
+          <w:color w:val="BBBBBB"/>
+          <w:kern w:val="0"/>
+          <w:sz w:val="21"/>
+          <w:szCs w:val="21"/>
+          <w14:ligatures w14:val="none"/>
+        </w:rPr>
+        <w:t xml:space="preserve"> </w:t>
+      </w:r>
+      <w:r>
+        <w:rPr>
+          <w:rFonts w:ascii="Consolas" w:eastAsia="Times New Roman" w:hAnsi="Consolas" w:cs="Times New Roman"/>
+          <w:color w:val="61AFEF"/>
+          <w:kern w:val="0"/>
+          <w:sz w:val="21"/>
+          <w:szCs w:val="21"/>
+          <w14:ligatures w14:val="none"/>
+        </w:rPr>
+        <w:t>metadata</w:t>
+      </w:r>
+      <w:r>
+        <w:rPr>
+          <w:rFonts w:ascii="Consolas" w:eastAsia="Times New Roman" w:hAnsi="Consolas" w:cs="Times New Roman"/>
+          <w:color w:val="BBBBBB"/>
+          <w:kern w:val="0"/>
+          <w:sz w:val="21"/>
+          <w:szCs w:val="21"/>
+          <w14:ligatures w14:val="none"/>
+        </w:rPr>
+        <w:t xml:space="preserve"> </w:t>
+      </w:r>
+      <w:r>
+        <w:rPr>
+          <w:rFonts w:ascii="Consolas" w:eastAsia="Times New Roman" w:hAnsi="Consolas" w:cs="Times New Roman"/>
+          <w:color w:val="E06C75"/>
+          <w:kern w:val="0"/>
+          <w:sz w:val="21"/>
+          <w:szCs w:val="21"/>
+          <w14:ligatures w14:val="none"/>
+        </w:rPr>
+        <w:t>=</w:t>
+      </w:r>
+      <w:r>
+        <w:rPr>
+          <w:rFonts w:ascii="Consolas" w:eastAsia="Times New Roman" w:hAnsi="Consolas" w:cs="Times New Roman"/>
+          <w:color w:val="BBBBBB"/>
+          <w:kern w:val="0"/>
+          <w:sz w:val="21"/>
+          <w:szCs w:val="21"/>
+          <w14:ligatures w14:val="none"/>
+        </w:rPr>
+        <w:t xml:space="preserve"> {</w:t>
+      </w:r>
+    </w:p>
+    <w:p>
+      <w:pPr>
+        <w:pStyle w:val="ListParagraph"/>
+        <w:numPr>
+          <w:ilvl w:val="0"/>
+          <w:numId w:val="1"/>
+        </w:numPr>
+        <w:shd w:val="clear" w:color="auto" w:fill="282C34"/>
+        <w:spacing w:after="0" w:line="285" w:lineRule="atLeast"/>
+        <w:rPr>
+          <w:rFonts w:ascii="Consolas" w:eastAsia="Times New Roman" w:hAnsi="Consolas" w:cs="Times New Roman"/>
+          <w:color w:val="BBBBBB"/>
+          <w:kern w:val="0"/>
+          <w:sz w:val="21"/>
+          <w:szCs w:val="21"/>
+          <w14:ligatures w14:val="none"/>
+        </w:rPr>
+      </w:pPr>
+      <w:r>
+        <w:rPr>
+          <w:rFonts w:ascii="Consolas" w:eastAsia="Times New Roman" w:hAnsi="Consolas" w:cs="Times New Roman"/>
+          <w:color w:val="BBBBBB"/>
+          <w:kern w:val="0"/>
+          <w:sz w:val="21"/>
+          <w:szCs w:val="21"/>
+          <w14:ligatures w14:val="none"/>
+        </w:rPr>
+        <w:t xml:space="preserve">  </w:t>
+      </w:r>
+      <w:r>
+        <w:rPr>
+          <w:rFonts w:ascii="Consolas" w:eastAsia="Times New Roman" w:hAnsi="Consolas" w:cs="Times New Roman"/>
+          <w:color w:val="676F7D"/>
+          <w:kern w:val="0"/>
+          <w:sz w:val="21"/>
+          <w:szCs w:val="21"/>
+          <w14:ligatures w14:val="none"/>
+        </w:rPr>
+        <w:t>// title: "The Wild Oasis",</w:t>
+      </w:r>
+    </w:p>
+    <w:p>
+      <w:pPr>
+        <w:pStyle w:val="ListParagraph"/>
+        <w:numPr>
+          <w:ilvl w:val="0"/>
+          <w:numId w:val="1"/>
+        </w:numPr>
+        <w:shd w:val="clear" w:color="auto" w:fill="282C34"/>
+        <w:spacing w:after="0" w:line="285" w:lineRule="atLeast"/>
+        <w:rPr>
+          <w:rFonts w:ascii="Consolas" w:eastAsia="Times New Roman" w:hAnsi="Consolas" w:cs="Times New Roman"/>
+          <w:color w:val="BBBBBB"/>
+          <w:kern w:val="0"/>
+          <w:sz w:val="21"/>
+          <w:szCs w:val="21"/>
+          <w14:ligatures w14:val="none"/>
+        </w:rPr>
+      </w:pPr>
+      <w:r>
+        <w:rPr>
+          <w:rFonts w:ascii="Consolas" w:eastAsia="Times New Roman" w:hAnsi="Consolas" w:cs="Times New Roman"/>
+          <w:color w:val="BBBBBB"/>
+          <w:kern w:val="0"/>
+          <w:sz w:val="21"/>
+          <w:szCs w:val="21"/>
+          <w14:ligatures w14:val="none"/>
+        </w:rPr>
+        <w:t>  title</w:t>
+      </w:r>
+      <w:r>
+        <w:rPr>
+          <w:rFonts w:ascii="Consolas" w:eastAsia="Times New Roman" w:hAnsi="Consolas" w:cs="Times New Roman"/>
+          <w:color w:val="ABB2BF"/>
+          <w:kern w:val="0"/>
+          <w:sz w:val="21"/>
+          <w:szCs w:val="21"/>
+          <w14:ligatures w14:val="none"/>
+        </w:rPr>
+        <w:t>:</w:t>
+      </w:r>
+      <w:r>
+        <w:rPr>
+          <w:rFonts w:ascii="Consolas" w:eastAsia="Times New Roman" w:hAnsi="Consolas" w:cs="Times New Roman"/>
+          <w:color w:val="BBBBBB"/>
+          <w:kern w:val="0"/>
+          <w:sz w:val="21"/>
+          <w:szCs w:val="21"/>
+          <w14:ligatures w14:val="none"/>
+        </w:rPr>
+        <w:t xml:space="preserve"> {</w:t>
+      </w:r>
+    </w:p>
+    <w:p>
+      <w:pPr>
+        <w:pStyle w:val="ListParagraph"/>
+        <w:numPr>
+          <w:ilvl w:val="0"/>
+          <w:numId w:val="1"/>
+        </w:numPr>
+        <w:shd w:val="clear" w:color="auto" w:fill="282C34"/>
+        <w:spacing w:after="0" w:line="285" w:lineRule="atLeast"/>
+        <w:rPr>
+          <w:rFonts w:ascii="Consolas" w:eastAsia="Times New Roman" w:hAnsi="Consolas" w:cs="Times New Roman"/>
+          <w:color w:val="BBBBBB"/>
+          <w:kern w:val="0"/>
+          <w:sz w:val="21"/>
+          <w:szCs w:val="21"/>
+          <w14:ligatures w14:val="none"/>
+        </w:rPr>
+      </w:pPr>
+      <w:r>
+        <w:rPr>
+          <w:rFonts w:ascii="Consolas" w:eastAsia="Times New Roman" w:hAnsi="Consolas" w:cs="Times New Roman"/>
+          <w:color w:val="BBBBBB"/>
+          <w:kern w:val="0"/>
+          <w:sz w:val="21"/>
+          <w:szCs w:val="21"/>
+          <w14:ligatures w14:val="none"/>
+        </w:rPr>
+        <w:t>    template</w:t>
+      </w:r>
+      <w:r>
+        <w:rPr>
+          <w:rFonts w:ascii="Consolas" w:eastAsia="Times New Roman" w:hAnsi="Consolas" w:cs="Times New Roman"/>
+          <w:color w:val="ABB2BF"/>
+          <w:kern w:val="0"/>
+          <w:sz w:val="21"/>
+          <w:szCs w:val="21"/>
+          <w14:ligatures w14:val="none"/>
+        </w:rPr>
+        <w:t>:</w:t>
+      </w:r>
+      <w:r>
+        <w:rPr>
+          <w:rFonts w:ascii="Consolas" w:eastAsia="Times New Roman" w:hAnsi="Consolas" w:cs="Times New Roman"/>
+          <w:color w:val="BBBBBB"/>
+          <w:kern w:val="0"/>
+          <w:sz w:val="21"/>
+          <w:szCs w:val="21"/>
+          <w14:ligatures w14:val="none"/>
+        </w:rPr>
+        <w:t xml:space="preserve"> </w:t>
+      </w:r>
+      <w:r>
+        <w:rPr>
+          <w:rFonts w:ascii="Consolas" w:eastAsia="Times New Roman" w:hAnsi="Consolas" w:cs="Times New Roman"/>
+          <w:color w:val="E5C07B"/>
+          <w:kern w:val="0"/>
+          <w:sz w:val="21"/>
+          <w:szCs w:val="21"/>
+          <w14:ligatures w14:val="none"/>
+        </w:rPr>
+        <w:t>"%s - The Wild Oasis"</w:t>
+      </w:r>
+      <w:r>
+        <w:rPr>
+          <w:rFonts w:ascii="Consolas" w:eastAsia="Times New Roman" w:hAnsi="Consolas" w:cs="Times New Roman"/>
+          <w:color w:val="ABB2BF"/>
+          <w:kern w:val="0"/>
+          <w:sz w:val="21"/>
+          <w:szCs w:val="21"/>
+          <w14:ligatures w14:val="none"/>
+        </w:rPr>
+        <w:t>,</w:t>
+      </w:r>
+    </w:p>
+    <w:p>
+      <w:pPr>
+        <w:pStyle w:val="ListParagraph"/>
+        <w:numPr>
+          <w:ilvl w:val="0"/>
+          <w:numId w:val="1"/>
+        </w:numPr>
+        <w:shd w:val="clear" w:color="auto" w:fill="282C34"/>
+        <w:spacing w:after="0" w:line="285" w:lineRule="atLeast"/>
+        <w:rPr>
+          <w:rFonts w:ascii="Consolas" w:eastAsia="Times New Roman" w:hAnsi="Consolas" w:cs="Times New Roman"/>
+          <w:color w:val="BBBBBB"/>
+          <w:kern w:val="0"/>
+          <w:sz w:val="21"/>
+          <w:szCs w:val="21"/>
+          <w14:ligatures w14:val="none"/>
+        </w:rPr>
+      </w:pPr>
+      <w:r>
+        <w:rPr>
+          <w:rFonts w:ascii="Consolas" w:eastAsia="Times New Roman" w:hAnsi="Consolas" w:cs="Times New Roman"/>
+          <w:color w:val="BBBBBB"/>
+          <w:kern w:val="0"/>
+          <w:sz w:val="21"/>
+          <w:szCs w:val="21"/>
+          <w14:ligatures w14:val="none"/>
+        </w:rPr>
+        <w:lastRenderedPageBreak/>
+        <w:t>    default</w:t>
+      </w:r>
+      <w:r>
+        <w:rPr>
+          <w:rFonts w:ascii="Consolas" w:eastAsia="Times New Roman" w:hAnsi="Consolas" w:cs="Times New Roman"/>
+          <w:color w:val="ABB2BF"/>
+          <w:kern w:val="0"/>
+          <w:sz w:val="21"/>
+          <w:szCs w:val="21"/>
+          <w14:ligatures w14:val="none"/>
+        </w:rPr>
+        <w:t>:</w:t>
+      </w:r>
+      <w:r>
+        <w:rPr>
+          <w:rFonts w:ascii="Consolas" w:eastAsia="Times New Roman" w:hAnsi="Consolas" w:cs="Times New Roman"/>
+          <w:color w:val="BBBBBB"/>
+          <w:kern w:val="0"/>
+          <w:sz w:val="21"/>
+          <w:szCs w:val="21"/>
+          <w14:ligatures w14:val="none"/>
+        </w:rPr>
+        <w:t xml:space="preserve"> </w:t>
+      </w:r>
+      <w:r>
+        <w:rPr>
+          <w:rFonts w:ascii="Consolas" w:eastAsia="Times New Roman" w:hAnsi="Consolas" w:cs="Times New Roman"/>
+          <w:color w:val="E5C07B"/>
+          <w:kern w:val="0"/>
+          <w:sz w:val="21"/>
+          <w:szCs w:val="21"/>
+          <w14:ligatures w14:val="none"/>
+        </w:rPr>
+        <w:t>"Welcome - The Wild Oasis"</w:t>
+      </w:r>
+      <w:r>
+        <w:rPr>
+          <w:rFonts w:ascii="Consolas" w:eastAsia="Times New Roman" w:hAnsi="Consolas" w:cs="Times New Roman"/>
+          <w:color w:val="ABB2BF"/>
+          <w:kern w:val="0"/>
+          <w:sz w:val="21"/>
+          <w:szCs w:val="21"/>
+          <w14:ligatures w14:val="none"/>
+        </w:rPr>
+        <w:t>,</w:t>
+      </w:r>
+    </w:p>
+    <w:p>
+      <w:pPr>
+        <w:pStyle w:val="ListParagraph"/>
+        <w:numPr>
+          <w:ilvl w:val="0"/>
+          <w:numId w:val="1"/>
+        </w:numPr>
+        <w:shd w:val="clear" w:color="auto" w:fill="282C34"/>
+        <w:spacing w:after="0" w:line="285" w:lineRule="atLeast"/>
+        <w:rPr>
+          <w:rFonts w:ascii="Consolas" w:eastAsia="Times New Roman" w:hAnsi="Consolas" w:cs="Times New Roman"/>
+          <w:color w:val="BBBBBB"/>
+          <w:kern w:val="0"/>
+          <w:sz w:val="21"/>
+          <w:szCs w:val="21"/>
+          <w14:ligatures w14:val="none"/>
+        </w:rPr>
+      </w:pPr>
+      <w:r>
+        <w:rPr>
+          <w:rFonts w:ascii="Consolas" w:eastAsia="Times New Roman" w:hAnsi="Consolas" w:cs="Times New Roman"/>
+          <w:color w:val="BBBBBB"/>
+          <w:kern w:val="0"/>
+          <w:sz w:val="21"/>
+          <w:szCs w:val="21"/>
+          <w14:ligatures w14:val="none"/>
+        </w:rPr>
+        <w:t>  }</w:t>
+      </w:r>
+      <w:r>
+        <w:rPr>
+          <w:rFonts w:ascii="Consolas" w:eastAsia="Times New Roman" w:hAnsi="Consolas" w:cs="Times New Roman"/>
+          <w:color w:val="ABB2BF"/>
+          <w:kern w:val="0"/>
+          <w:sz w:val="21"/>
+          <w:szCs w:val="21"/>
+          <w14:ligatures w14:val="none"/>
+        </w:rPr>
+        <w:t>,</w:t>
+      </w:r>
+    </w:p>
+    <w:p>
+      <w:pPr>
+        <w:pStyle w:val="ListParagraph"/>
+        <w:numPr>
+          <w:ilvl w:val="0"/>
+          <w:numId w:val="1"/>
+        </w:numPr>
+        <w:shd w:val="clear" w:color="auto" w:fill="282C34"/>
+        <w:spacing w:after="0" w:line="285" w:lineRule="atLeast"/>
+        <w:rPr>
+          <w:rFonts w:ascii="Consolas" w:eastAsia="Times New Roman" w:hAnsi="Consolas" w:cs="Times New Roman"/>
+          <w:color w:val="BBBBBB"/>
+          <w:kern w:val="0"/>
+          <w:sz w:val="21"/>
+          <w:szCs w:val="21"/>
+          <w14:ligatures w14:val="none"/>
+        </w:rPr>
+      </w:pPr>
+      <w:r>
+        <w:rPr>
+          <w:rFonts w:ascii="Consolas" w:eastAsia="Times New Roman" w:hAnsi="Consolas" w:cs="Times New Roman"/>
+          <w:color w:val="BBBBBB"/>
+          <w:kern w:val="0"/>
+          <w:sz w:val="21"/>
+          <w:szCs w:val="21"/>
+          <w14:ligatures w14:val="none"/>
+        </w:rPr>
+        <w:t>  description</w:t>
+      </w:r>
+      <w:r>
+        <w:rPr>
+          <w:rFonts w:ascii="Consolas" w:eastAsia="Times New Roman" w:hAnsi="Consolas" w:cs="Times New Roman"/>
+          <w:color w:val="ABB2BF"/>
+          <w:kern w:val="0"/>
+          <w:sz w:val="21"/>
+          <w:szCs w:val="21"/>
+          <w14:ligatures w14:val="none"/>
+        </w:rPr>
+        <w:t>:</w:t>
+      </w:r>
+      <w:r>
+        <w:rPr>
+          <w:rFonts w:ascii="Consolas" w:eastAsia="Times New Roman" w:hAnsi="Consolas" w:cs="Times New Roman"/>
+          <w:color w:val="BBBBBB"/>
+          <w:kern w:val="0"/>
+          <w:sz w:val="21"/>
+          <w:szCs w:val="21"/>
+          <w14:ligatures w14:val="none"/>
+        </w:rPr>
+        <w:t xml:space="preserve"> </w:t>
+      </w:r>
+      <w:r>
+        <w:rPr>
+          <w:rFonts w:ascii="Consolas" w:eastAsia="Times New Roman" w:hAnsi="Consolas" w:cs="Times New Roman"/>
+          <w:color w:val="E5C07B"/>
+          <w:kern w:val="0"/>
+          <w:sz w:val="21"/>
+          <w:szCs w:val="21"/>
+          <w14:ligatures w14:val="none"/>
+        </w:rPr>
+        <w:t>"Generated by Next.js"</w:t>
+      </w:r>
+      <w:r>
+        <w:rPr>
+          <w:rFonts w:ascii="Consolas" w:eastAsia="Times New Roman" w:hAnsi="Consolas" w:cs="Times New Roman"/>
+          <w:color w:val="ABB2BF"/>
+          <w:kern w:val="0"/>
+          <w:sz w:val="21"/>
+          <w:szCs w:val="21"/>
+          <w14:ligatures w14:val="none"/>
+        </w:rPr>
+        <w:t>,</w:t>
+      </w:r>
+    </w:p>
+    <w:p>
+      <w:pPr>
+        <w:pStyle w:val="ListParagraph"/>
+        <w:numPr>
+          <w:ilvl w:val="0"/>
+          <w:numId w:val="1"/>
+        </w:numPr>
+        <w:shd w:val="clear" w:color="auto" w:fill="282C34"/>
+        <w:spacing w:after="0" w:line="285" w:lineRule="atLeast"/>
+        <w:rPr>
+          <w:rFonts w:ascii="Consolas" w:eastAsia="Times New Roman" w:hAnsi="Consolas" w:cs="Times New Roman"/>
+          <w:color w:val="BBBBBB"/>
+          <w:kern w:val="0"/>
+          <w:sz w:val="21"/>
+          <w:szCs w:val="21"/>
+          <w14:ligatures w14:val="none"/>
+        </w:rPr>
+      </w:pPr>
+      <w:r>
+        <w:rPr>
+          <w:rFonts w:ascii="Consolas" w:eastAsia="Times New Roman" w:hAnsi="Consolas" w:cs="Times New Roman"/>
+          <w:color w:val="BBBBBB"/>
+          <w:kern w:val="0"/>
+          <w:sz w:val="21"/>
+          <w:szCs w:val="21"/>
+          <w14:ligatures w14:val="none"/>
+        </w:rPr>
+        <w:t>};</w:t>
+      </w:r>
+    </w:p>
+    <w:p>
+      <w:pPr>
+        <w:pStyle w:val="ListParagraph"/>
+        <w:numPr>
+          <w:ilvl w:val="1"/>
+          <w:numId w:val="1"/>
+        </w:numPr>
+      </w:pPr>
+      <w:r>
+        <w:t xml:space="preserve">The %s will get replaced with </w:t>
+      </w:r>
+      <w:r>
+        <w:rPr>
+          <w:b/>
+          <w:bCs/>
+        </w:rPr>
+        <w:t>what we export from each page</w:t>
+      </w:r>
+    </w:p>
+    <w:p>
+      <w:pPr>
+        <w:pStyle w:val="Heading2"/>
+      </w:pPr>
+      <w:r>
+        <w:t>Fonts</w:t>
+      </w:r>
+    </w:p>
+    <w:p>
+      <w:pPr>
+        <w:pStyle w:val="ListParagraph"/>
+        <w:numPr>
+          <w:ilvl w:val="0"/>
+          <w:numId w:val="1"/>
+        </w:numPr>
+      </w:pPr>
+      <w:r>
+        <w:t>We can host our own fonts straight in the Next js</w:t>
+      </w:r>
+    </w:p>
+    <w:p>
+      <w:pPr>
+        <w:pStyle w:val="ListParagraph"/>
+        <w:numPr>
+          <w:ilvl w:val="0"/>
+          <w:numId w:val="1"/>
+        </w:numPr>
+      </w:pPr>
+      <w:r>
+        <w:t>We import any font in the layout</w:t>
+      </w:r>
+    </w:p>
+    <w:p>
+      <w:pPr>
+        <w:pStyle w:val="ListParagraph"/>
+        <w:numPr>
+          <w:ilvl w:val="0"/>
+          <w:numId w:val="12"/>
+        </w:numPr>
+      </w:pPr>
+      <w:r>
+        <w:t>Import the desired fon</w:t>
+      </w:r>
+      <w:r>
+        <w:t>t</w:t>
+      </w:r>
+    </w:p>
+    <w:p>
+      <w:pPr>
+        <w:pStyle w:val="ListParagraph"/>
+        <w:numPr>
+          <w:ilvl w:val="1"/>
+          <w:numId w:val="12"/>
+        </w:numPr>
+      </w:pPr>
+      <w:r>
+        <w:t>This returns a function</w:t>
+      </w:r>
+    </w:p>
+    <w:p>
+      <w:pPr>
+        <w:pStyle w:val="ListParagraph"/>
+        <w:numPr>
+          <w:ilvl w:val="0"/>
+          <w:numId w:val="12"/>
+        </w:numPr>
+      </w:pPr>
+      <w:r>
+        <w:t xml:space="preserve">Call the function and set the options </w:t>
+      </w:r>
+    </w:p>
+    <w:p>
+      <w:pPr>
+        <w:pStyle w:val="ListParagraph"/>
+        <w:numPr>
+          <w:ilvl w:val="1"/>
+          <w:numId w:val="12"/>
+        </w:numPr>
+      </w:pPr>
+      <w:r>
+        <w:t>Import the className from the function into the Wrapper</w:t>
+      </w:r>
+    </w:p>
+    <w:p>
+      <w:pPr>
+        <w:pStyle w:val="Heading2"/>
+      </w:pPr>
+      <w:r>
+        <w:t>Image Optimization in Next.</w:t>
+      </w:r>
+      <w:r>
+        <w:t>js</w:t>
+      </w:r>
+    </w:p>
+    <w:p>
+      <w:pPr>
+        <w:pStyle w:val="ListParagraph"/>
+        <w:numPr>
+          <w:ilvl w:val="0"/>
+          <w:numId w:val="1"/>
+        </w:numPr>
+      </w:pPr>
+      <w:r>
+        <w:t>A huge advantage of this framework</w:t>
+      </w:r>
+    </w:p>
+    <w:p>
+      <w:pPr>
+        <w:pStyle w:val="ListParagraph"/>
+        <w:numPr>
+          <w:ilvl w:val="0"/>
+          <w:numId w:val="1"/>
+        </w:numPr>
+      </w:pPr>
+      <w:r>
+        <w:t xml:space="preserve">A new </w:t>
+      </w:r>
+      <w:r>
+        <w:rPr>
+          <w:b/>
+          <w:bCs/>
+        </w:rPr>
+        <w:t>Image component</w:t>
+      </w:r>
+      <w:r>
+        <w:rPr>
+          <w:b/>
+          <w:bCs/>
+        </w:rPr>
+        <w:t xml:space="preserve"> from Next.js</w:t>
+      </w:r>
+    </w:p>
+    <w:p>
+      <w:pPr>
+        <w:pStyle w:val="ListParagraph"/>
+        <w:numPr>
+          <w:ilvl w:val="1"/>
+          <w:numId w:val="1"/>
+        </w:numPr>
+      </w:pPr>
+      <w:r>
+        <w:t>Image from ‘next/image’</w:t>
+      </w:r>
+    </w:p>
+    <w:p>
+      <w:pPr>
+        <w:pStyle w:val="ListParagraph"/>
+        <w:numPr>
+          <w:ilvl w:val="0"/>
+          <w:numId w:val="1"/>
+        </w:numPr>
+      </w:pPr>
+      <w:r>
+        <w:t>Prevents layout shifs</w:t>
+      </w:r>
+    </w:p>
+    <w:p/>
+    <w:p>
+      <w:pPr>
+        <w:pStyle w:val="Heading3"/>
+      </w:pPr>
+      <w:r>
+        <w:t>Another way of using Image</w:t>
+      </w:r>
+    </w:p>
+    <w:p>
+      <w:pPr>
+        <w:pStyle w:val="ListParagraph"/>
+        <w:numPr>
+          <w:ilvl w:val="0"/>
+          <w:numId w:val="1"/>
+        </w:numPr>
+      </w:pPr>
+      <w:r>
+        <w:t>Import the</w:t>
+      </w:r>
+      <w:r>
+        <w:t xml:space="preserve"> actual</w:t>
+      </w:r>
+      <w:r>
+        <w:t xml:space="preserve"> image at the beginning of the module</w:t>
+      </w:r>
+    </w:p>
+    <w:p>
+      <w:pPr>
+        <w:pStyle w:val="ListParagraph"/>
+        <w:numPr>
+          <w:ilvl w:val="1"/>
+          <w:numId w:val="1"/>
+        </w:numPr>
+      </w:pPr>
+      <w:r>
+        <w:t>Import logo from “@/public/logo.pn”</w:t>
+      </w:r>
+    </w:p>
+    <w:p>
+      <w:pPr>
+        <w:pStyle w:val="ListParagraph"/>
+        <w:numPr>
+          <w:ilvl w:val="0"/>
+          <w:numId w:val="1"/>
+        </w:numPr>
+      </w:pPr>
+      <w:r>
+        <w:t>Like this we can remove the height and width</w:t>
+      </w:r>
+    </w:p>
+    <w:p>
+      <w:pPr>
+        <w:pStyle w:val="ListParagraph"/>
+        <w:numPr>
+          <w:ilvl w:val="0"/>
+          <w:numId w:val="1"/>
+        </w:numPr>
+      </w:pPr>
+      <w:r>
+        <w:t>Next.js is analyzing the image before it’s rendered</w:t>
+      </w:r>
+    </w:p>
+    <w:p>
+      <w:pPr>
+        <w:pStyle w:val="ListParagraph"/>
+        <w:numPr>
+          <w:ilvl w:val="1"/>
+          <w:numId w:val="1"/>
+        </w:numPr>
+      </w:pPr>
+      <w:r>
+        <w:t xml:space="preserve">By this, we can use the </w:t>
+      </w:r>
+      <w:r>
+        <w:rPr>
+          <w:b/>
+          <w:bCs/>
+        </w:rPr>
+        <w:t>Quality</w:t>
+      </w:r>
+      <w:r>
+        <w:t xml:space="preserve"> property</w:t>
+      </w:r>
+    </w:p>
     <w:sectPr>
       <w:pgSz w:w="12240" w:h="15840"/>
       <w:pgMar w:top="1440" w:right="1440" w:bottom="1440" w:left="1440" w:header="720" w:footer="720" w:gutter="0"/>
@@ -3599,6 +5465,362 @@
 <file path=word/numbering.xml><?xml version="1.0" encoding="utf-8"?>
 <w:numbering xmlns:wpc="http://schemas.microsoft.com/office/word/2010/wordprocessingCanvas" xmlns:cx="http://schemas.microsoft.com/office/drawing/2014/chartex" xmlns:cx1="http://schemas.microsoft.com/office/drawing/2015/9/8/chartex" xmlns:cx2="http://schemas.microsoft.com/office/drawing/2015/10/21/chartex" xmlns:cx3="http://schemas.microsoft.com/office/drawing/2016/5/9/chartex" xmlns:cx4="http://schemas.microsoft.com/office/drawing/2016/5/10/chartex" xmlns:cx5="http://schemas.microsoft.com/office/drawing/2016/5/11/chartex" xmlns:cx6="http://schemas.microsoft.com/office/drawing/2016/5/12/chartex" xmlns:cx7="http://schemas.microsoft.com/office/drawing/2016/5/13/chartex" xmlns:cx8="http://schemas.microsoft.com/office/drawing/2016/5/14/chartex" xmlns:mc="http://schemas.openxmlformats.org/markup-compatibility/2006" xmlns:aink="http://schemas.microsoft.com/office/drawing/2016/ink" xmlns:am3d="http://schemas.microsoft.com/office/drawing/2017/model3d" xmlns:o="urn:schemas-microsoft-com:office:office" xmlns:oel="http://schemas.microsoft.com/office/2019/extlst" xmlns:r="http://schemas.openxmlformats.org/officeDocument/2006/relationships" xmlns:m="http://schemas.openxmlformats.org/officeDocument/2006/math" xmlns:v="urn:schemas-microsoft-com:vml" xmlns:wp14="http://schemas.microsoft.com/office/word/2010/wordprocessingDrawing" xmlns:wp="http://schemas.openxmlformats.org/drawingml/2006/wordprocessingDrawing" xmlns:w10="urn:schemas-microsoft-com:office:word" xmlns:w="http://schemas.openxmlformats.org/wordprocessingml/2006/main" xmlns:w14="http://schemas.microsoft.com/office/word/2010/wordml" xmlns:w15="http://schemas.microsoft.com/office/word/2012/wordml" xmlns:w16cex="http://schemas.microsoft.com/office/word/2018/wordml/cex" xmlns:w16cid="http://schemas.microsoft.com/office/word/2016/wordml/cid" xmlns:w16="http://schemas.microsoft.com/office/word/2018/wordml" xmlns:w16sdtdh="http://schemas.microsoft.com/office/word/2020/wordml/sdtdatahash" xmlns:w16se="http://schemas.microsoft.com/office/word/2015/wordml/symex" xmlns:wpg="http://schemas.microsoft.com/office/word/2010/wordprocessingGroup" xmlns:wpi="http://schemas.microsoft.com/office/word/2010/wordprocessingInk" xmlns:wne="http://schemas.microsoft.com/office/word/2006/wordml" xmlns:wps="http://schemas.microsoft.com/office/word/2010/wordprocessingShape" mc:Ignorable="w14 w15 w16se w16cid w16 w16cex w16sdtdh wp14">
   <w:abstractNum w:abstractNumId="0" w15:restartNumberingAfterBreak="0">
+    <w:nsid w:val="024416B3"/>
+    <w:multiLevelType w:val="hybridMultilevel"/>
+    <w:tmpl w:val="13EEE15E"/>
+    <w:lvl w:ilvl="0" w:tplc="0409000F">
+      <w:start w:val="1"/>
+      <w:numFmt w:val="decimal"/>
+      <w:lvlText w:val="%1."/>
+      <w:lvlJc w:val="left"/>
+      <w:pPr>
+        <w:ind w:left="720" w:hanging="360"/>
+      </w:pPr>
+      <w:rPr>
+        <w:rFonts w:hint="default"/>
+      </w:rPr>
+    </w:lvl>
+    <w:lvl w:ilvl="1" w:tplc="04090019">
+      <w:start w:val="1"/>
+      <w:numFmt w:val="lowerLetter"/>
+      <w:lvlText w:val="%2."/>
+      <w:lvlJc w:val="left"/>
+      <w:pPr>
+        <w:ind w:left="1440" w:hanging="360"/>
+      </w:pPr>
+    </w:lvl>
+    <w:lvl w:ilvl="2" w:tplc="0409001B" w:tentative="1">
+      <w:start w:val="1"/>
+      <w:numFmt w:val="lowerRoman"/>
+      <w:lvlText w:val="%3."/>
+      <w:lvlJc w:val="right"/>
+      <w:pPr>
+        <w:ind w:left="2160" w:hanging="180"/>
+      </w:pPr>
+    </w:lvl>
+    <w:lvl w:ilvl="3" w:tplc="0409000F" w:tentative="1">
+      <w:start w:val="1"/>
+      <w:numFmt w:val="decimal"/>
+      <w:lvlText w:val="%4."/>
+      <w:lvlJc w:val="left"/>
+      <w:pPr>
+        <w:ind w:left="2880" w:hanging="360"/>
+      </w:pPr>
+    </w:lvl>
+    <w:lvl w:ilvl="4" w:tplc="04090019" w:tentative="1">
+      <w:start w:val="1"/>
+      <w:numFmt w:val="lowerLetter"/>
+      <w:lvlText w:val="%5."/>
+      <w:lvlJc w:val="left"/>
+      <w:pPr>
+        <w:ind w:left="3600" w:hanging="360"/>
+      </w:pPr>
+    </w:lvl>
+    <w:lvl w:ilvl="5" w:tplc="0409001B" w:tentative="1">
+      <w:start w:val="1"/>
+      <w:numFmt w:val="lowerRoman"/>
+      <w:lvlText w:val="%6."/>
+      <w:lvlJc w:val="right"/>
+      <w:pPr>
+        <w:ind w:left="4320" w:hanging="180"/>
+      </w:pPr>
+    </w:lvl>
+    <w:lvl w:ilvl="6" w:tplc="0409000F" w:tentative="1">
+      <w:start w:val="1"/>
+      <w:numFmt w:val="decimal"/>
+      <w:lvlText w:val="%7."/>
+      <w:lvlJc w:val="left"/>
+      <w:pPr>
+        <w:ind w:left="5040" w:hanging="360"/>
+      </w:pPr>
+    </w:lvl>
+    <w:lvl w:ilvl="7" w:tplc="04090019" w:tentative="1">
+      <w:start w:val="1"/>
+      <w:numFmt w:val="lowerLetter"/>
+      <w:lvlText w:val="%8."/>
+      <w:lvlJc w:val="left"/>
+      <w:pPr>
+        <w:ind w:left="5760" w:hanging="360"/>
+      </w:pPr>
+    </w:lvl>
+    <w:lvl w:ilvl="8" w:tplc="0409001B" w:tentative="1">
+      <w:start w:val="1"/>
+      <w:numFmt w:val="lowerRoman"/>
+      <w:lvlText w:val="%9."/>
+      <w:lvlJc w:val="right"/>
+      <w:pPr>
+        <w:ind w:left="6480" w:hanging="180"/>
+      </w:pPr>
+    </w:lvl>
+  </w:abstractNum>
+  <w:abstractNum w:abstractNumId="1" w15:restartNumberingAfterBreak="0">
+    <w:nsid w:val="03806F85"/>
+    <w:multiLevelType w:val="hybridMultilevel"/>
+    <w:tmpl w:val="65D89B6A"/>
+    <w:lvl w:ilvl="0" w:tplc="0409000F">
+      <w:start w:val="1"/>
+      <w:numFmt w:val="decimal"/>
+      <w:lvlText w:val="%1."/>
+      <w:lvlJc w:val="left"/>
+      <w:pPr>
+        <w:ind w:left="720" w:hanging="360"/>
+      </w:pPr>
+      <w:rPr>
+        <w:rFonts w:hint="default"/>
+      </w:rPr>
+    </w:lvl>
+    <w:lvl w:ilvl="1" w:tplc="04090019">
+      <w:start w:val="1"/>
+      <w:numFmt w:val="lowerLetter"/>
+      <w:lvlText w:val="%2."/>
+      <w:lvlJc w:val="left"/>
+      <w:pPr>
+        <w:ind w:left="1440" w:hanging="360"/>
+      </w:pPr>
+    </w:lvl>
+    <w:lvl w:ilvl="2" w:tplc="0409001B" w:tentative="1">
+      <w:start w:val="1"/>
+      <w:numFmt w:val="lowerRoman"/>
+      <w:lvlText w:val="%3."/>
+      <w:lvlJc w:val="right"/>
+      <w:pPr>
+        <w:ind w:left="2160" w:hanging="180"/>
+      </w:pPr>
+    </w:lvl>
+    <w:lvl w:ilvl="3" w:tplc="0409000F" w:tentative="1">
+      <w:start w:val="1"/>
+      <w:numFmt w:val="decimal"/>
+      <w:lvlText w:val="%4."/>
+      <w:lvlJc w:val="left"/>
+      <w:pPr>
+        <w:ind w:left="2880" w:hanging="360"/>
+      </w:pPr>
+    </w:lvl>
+    <w:lvl w:ilvl="4" w:tplc="04090019" w:tentative="1">
+      <w:start w:val="1"/>
+      <w:numFmt w:val="lowerLetter"/>
+      <w:lvlText w:val="%5."/>
+      <w:lvlJc w:val="left"/>
+      <w:pPr>
+        <w:ind w:left="3600" w:hanging="360"/>
+      </w:pPr>
+    </w:lvl>
+    <w:lvl w:ilvl="5" w:tplc="0409001B" w:tentative="1">
+      <w:start w:val="1"/>
+      <w:numFmt w:val="lowerRoman"/>
+      <w:lvlText w:val="%6."/>
+      <w:lvlJc w:val="right"/>
+      <w:pPr>
+        <w:ind w:left="4320" w:hanging="180"/>
+      </w:pPr>
+    </w:lvl>
+    <w:lvl w:ilvl="6" w:tplc="0409000F" w:tentative="1">
+      <w:start w:val="1"/>
+      <w:numFmt w:val="decimal"/>
+      <w:lvlText w:val="%7."/>
+      <w:lvlJc w:val="left"/>
+      <w:pPr>
+        <w:ind w:left="5040" w:hanging="360"/>
+      </w:pPr>
+    </w:lvl>
+    <w:lvl w:ilvl="7" w:tplc="04090019" w:tentative="1">
+      <w:start w:val="1"/>
+      <w:numFmt w:val="lowerLetter"/>
+      <w:lvlText w:val="%8."/>
+      <w:lvlJc w:val="left"/>
+      <w:pPr>
+        <w:ind w:left="5760" w:hanging="360"/>
+      </w:pPr>
+    </w:lvl>
+    <w:lvl w:ilvl="8" w:tplc="0409001B" w:tentative="1">
+      <w:start w:val="1"/>
+      <w:numFmt w:val="lowerRoman"/>
+      <w:lvlText w:val="%9."/>
+      <w:lvlJc w:val="right"/>
+      <w:pPr>
+        <w:ind w:left="6480" w:hanging="180"/>
+      </w:pPr>
+    </w:lvl>
+  </w:abstractNum>
+  <w:abstractNum w:abstractNumId="2" w15:restartNumberingAfterBreak="0">
+    <w:nsid w:val="05343F6C"/>
+    <w:multiLevelType w:val="hybridMultilevel"/>
+    <w:tmpl w:val="7654EB74"/>
+    <w:lvl w:ilvl="0" w:tplc="FFFFFFFF">
+      <w:start w:val="1"/>
+      <w:numFmt w:val="decimal"/>
+      <w:lvlText w:val="%1."/>
+      <w:lvlJc w:val="left"/>
+      <w:pPr>
+        <w:ind w:left="720" w:hanging="360"/>
+      </w:pPr>
+      <w:rPr>
+        <w:rFonts w:hint="default"/>
+      </w:rPr>
+    </w:lvl>
+    <w:lvl w:ilvl="1" w:tplc="FFFFFFFF">
+      <w:start w:val="1"/>
+      <w:numFmt w:val="lowerLetter"/>
+      <w:lvlText w:val="%2."/>
+      <w:lvlJc w:val="left"/>
+      <w:pPr>
+        <w:ind w:left="1440" w:hanging="360"/>
+      </w:pPr>
+    </w:lvl>
+    <w:lvl w:ilvl="2" w:tplc="FFFFFFFF" w:tentative="1">
+      <w:start w:val="1"/>
+      <w:numFmt w:val="lowerRoman"/>
+      <w:lvlText w:val="%3."/>
+      <w:lvlJc w:val="right"/>
+      <w:pPr>
+        <w:ind w:left="2160" w:hanging="180"/>
+      </w:pPr>
+    </w:lvl>
+    <w:lvl w:ilvl="3" w:tplc="FFFFFFFF" w:tentative="1">
+      <w:start w:val="1"/>
+      <w:numFmt w:val="decimal"/>
+      <w:lvlText w:val="%4."/>
+      <w:lvlJc w:val="left"/>
+      <w:pPr>
+        <w:ind w:left="2880" w:hanging="360"/>
+      </w:pPr>
+    </w:lvl>
+    <w:lvl w:ilvl="4" w:tplc="FFFFFFFF" w:tentative="1">
+      <w:start w:val="1"/>
+      <w:numFmt w:val="lowerLetter"/>
+      <w:lvlText w:val="%5."/>
+      <w:lvlJc w:val="left"/>
+      <w:pPr>
+        <w:ind w:left="3600" w:hanging="360"/>
+      </w:pPr>
+    </w:lvl>
+    <w:lvl w:ilvl="5" w:tplc="FFFFFFFF" w:tentative="1">
+      <w:start w:val="1"/>
+      <w:numFmt w:val="lowerRoman"/>
+      <w:lvlText w:val="%6."/>
+      <w:lvlJc w:val="right"/>
+      <w:pPr>
+        <w:ind w:left="4320" w:hanging="180"/>
+      </w:pPr>
+    </w:lvl>
+    <w:lvl w:ilvl="6" w:tplc="FFFFFFFF" w:tentative="1">
+      <w:start w:val="1"/>
+      <w:numFmt w:val="decimal"/>
+      <w:lvlText w:val="%7."/>
+      <w:lvlJc w:val="left"/>
+      <w:pPr>
+        <w:ind w:left="5040" w:hanging="360"/>
+      </w:pPr>
+    </w:lvl>
+    <w:lvl w:ilvl="7" w:tplc="FFFFFFFF" w:tentative="1">
+      <w:start w:val="1"/>
+      <w:numFmt w:val="lowerLetter"/>
+      <w:lvlText w:val="%8."/>
+      <w:lvlJc w:val="left"/>
+      <w:pPr>
+        <w:ind w:left="5760" w:hanging="360"/>
+      </w:pPr>
+    </w:lvl>
+    <w:lvl w:ilvl="8" w:tplc="FFFFFFFF" w:tentative="1">
+      <w:start w:val="1"/>
+      <w:numFmt w:val="lowerRoman"/>
+      <w:lvlText w:val="%9."/>
+      <w:lvlJc w:val="right"/>
+      <w:pPr>
+        <w:ind w:left="6480" w:hanging="180"/>
+      </w:pPr>
+    </w:lvl>
+  </w:abstractNum>
+  <w:abstractNum w:abstractNumId="3" w15:restartNumberingAfterBreak="0">
+    <w:nsid w:val="06DB36DE"/>
+    <w:multiLevelType w:val="hybridMultilevel"/>
+    <w:tmpl w:val="7654EB74"/>
+    <w:lvl w:ilvl="0" w:tplc="FFFFFFFF">
+      <w:start w:val="1"/>
+      <w:numFmt w:val="decimal"/>
+      <w:lvlText w:val="%1."/>
+      <w:lvlJc w:val="left"/>
+      <w:pPr>
+        <w:ind w:left="720" w:hanging="360"/>
+      </w:pPr>
+      <w:rPr>
+        <w:rFonts w:hint="default"/>
+      </w:rPr>
+    </w:lvl>
+    <w:lvl w:ilvl="1" w:tplc="FFFFFFFF">
+      <w:start w:val="1"/>
+      <w:numFmt w:val="lowerLetter"/>
+      <w:lvlText w:val="%2."/>
+      <w:lvlJc w:val="left"/>
+      <w:pPr>
+        <w:ind w:left="1440" w:hanging="360"/>
+      </w:pPr>
+    </w:lvl>
+    <w:lvl w:ilvl="2" w:tplc="FFFFFFFF" w:tentative="1">
+      <w:start w:val="1"/>
+      <w:numFmt w:val="lowerRoman"/>
+      <w:lvlText w:val="%3."/>
+      <w:lvlJc w:val="right"/>
+      <w:pPr>
+        <w:ind w:left="2160" w:hanging="180"/>
+      </w:pPr>
+    </w:lvl>
+    <w:lvl w:ilvl="3" w:tplc="FFFFFFFF" w:tentative="1">
+      <w:start w:val="1"/>
+      <w:numFmt w:val="decimal"/>
+      <w:lvlText w:val="%4."/>
+      <w:lvlJc w:val="left"/>
+      <w:pPr>
+        <w:ind w:left="2880" w:hanging="360"/>
+      </w:pPr>
+    </w:lvl>
+    <w:lvl w:ilvl="4" w:tplc="FFFFFFFF" w:tentative="1">
+      <w:start w:val="1"/>
+      <w:numFmt w:val="lowerLetter"/>
+      <w:lvlText w:val="%5."/>
+      <w:lvlJc w:val="left"/>
+      <w:pPr>
+        <w:ind w:left="3600" w:hanging="360"/>
+      </w:pPr>
+    </w:lvl>
+    <w:lvl w:ilvl="5" w:tplc="FFFFFFFF" w:tentative="1">
+      <w:start w:val="1"/>
+      <w:numFmt w:val="lowerRoman"/>
+      <w:lvlText w:val="%6."/>
+      <w:lvlJc w:val="right"/>
+      <w:pPr>
+        <w:ind w:left="4320" w:hanging="180"/>
+      </w:pPr>
+    </w:lvl>
+    <w:lvl w:ilvl="6" w:tplc="FFFFFFFF" w:tentative="1">
+      <w:start w:val="1"/>
+      <w:numFmt w:val="decimal"/>
+      <w:lvlText w:val="%7."/>
+      <w:lvlJc w:val="left"/>
+      <w:pPr>
+        <w:ind w:left="5040" w:hanging="360"/>
+      </w:pPr>
+    </w:lvl>
+    <w:lvl w:ilvl="7" w:tplc="FFFFFFFF" w:tentative="1">
+      <w:start w:val="1"/>
+      <w:numFmt w:val="lowerLetter"/>
+      <w:lvlText w:val="%8."/>
+      <w:lvlJc w:val="left"/>
+      <w:pPr>
+        <w:ind w:left="5760" w:hanging="360"/>
+      </w:pPr>
+    </w:lvl>
+    <w:lvl w:ilvl="8" w:tplc="FFFFFFFF" w:tentative="1">
+      <w:start w:val="1"/>
+      <w:numFmt w:val="lowerRoman"/>
+      <w:lvlText w:val="%9."/>
+      <w:lvlJc w:val="right"/>
+      <w:pPr>
+        <w:ind w:left="6480" w:hanging="180"/>
+      </w:pPr>
+    </w:lvl>
+  </w:abstractNum>
+  <w:abstractNum w:abstractNumId="4" w15:restartNumberingAfterBreak="0">
     <w:nsid w:val="16F43E8F"/>
     <w:multiLevelType w:val="hybridMultilevel"/>
     <w:tmpl w:val="FA8095A2"/>
@@ -3710,7 +5932,274 @@
       </w:rPr>
     </w:lvl>
   </w:abstractNum>
-  <w:abstractNum w:abstractNumId="1" w15:restartNumberingAfterBreak="0">
+  <w:abstractNum w:abstractNumId="5" w15:restartNumberingAfterBreak="0">
+    <w:nsid w:val="1E294324"/>
+    <w:multiLevelType w:val="hybridMultilevel"/>
+    <w:tmpl w:val="7654EB74"/>
+    <w:lvl w:ilvl="0" w:tplc="FFFFFFFF">
+      <w:start w:val="1"/>
+      <w:numFmt w:val="decimal"/>
+      <w:lvlText w:val="%1."/>
+      <w:lvlJc w:val="left"/>
+      <w:pPr>
+        <w:ind w:left="720" w:hanging="360"/>
+      </w:pPr>
+      <w:rPr>
+        <w:rFonts w:hint="default"/>
+      </w:rPr>
+    </w:lvl>
+    <w:lvl w:ilvl="1" w:tplc="FFFFFFFF">
+      <w:start w:val="1"/>
+      <w:numFmt w:val="lowerLetter"/>
+      <w:lvlText w:val="%2."/>
+      <w:lvlJc w:val="left"/>
+      <w:pPr>
+        <w:ind w:left="1440" w:hanging="360"/>
+      </w:pPr>
+    </w:lvl>
+    <w:lvl w:ilvl="2" w:tplc="FFFFFFFF" w:tentative="1">
+      <w:start w:val="1"/>
+      <w:numFmt w:val="lowerRoman"/>
+      <w:lvlText w:val="%3."/>
+      <w:lvlJc w:val="right"/>
+      <w:pPr>
+        <w:ind w:left="2160" w:hanging="180"/>
+      </w:pPr>
+    </w:lvl>
+    <w:lvl w:ilvl="3" w:tplc="FFFFFFFF" w:tentative="1">
+      <w:start w:val="1"/>
+      <w:numFmt w:val="decimal"/>
+      <w:lvlText w:val="%4."/>
+      <w:lvlJc w:val="left"/>
+      <w:pPr>
+        <w:ind w:left="2880" w:hanging="360"/>
+      </w:pPr>
+    </w:lvl>
+    <w:lvl w:ilvl="4" w:tplc="FFFFFFFF" w:tentative="1">
+      <w:start w:val="1"/>
+      <w:numFmt w:val="lowerLetter"/>
+      <w:lvlText w:val="%5."/>
+      <w:lvlJc w:val="left"/>
+      <w:pPr>
+        <w:ind w:left="3600" w:hanging="360"/>
+      </w:pPr>
+    </w:lvl>
+    <w:lvl w:ilvl="5" w:tplc="FFFFFFFF" w:tentative="1">
+      <w:start w:val="1"/>
+      <w:numFmt w:val="lowerRoman"/>
+      <w:lvlText w:val="%6."/>
+      <w:lvlJc w:val="right"/>
+      <w:pPr>
+        <w:ind w:left="4320" w:hanging="180"/>
+      </w:pPr>
+    </w:lvl>
+    <w:lvl w:ilvl="6" w:tplc="FFFFFFFF" w:tentative="1">
+      <w:start w:val="1"/>
+      <w:numFmt w:val="decimal"/>
+      <w:lvlText w:val="%7."/>
+      <w:lvlJc w:val="left"/>
+      <w:pPr>
+        <w:ind w:left="5040" w:hanging="360"/>
+      </w:pPr>
+    </w:lvl>
+    <w:lvl w:ilvl="7" w:tplc="FFFFFFFF" w:tentative="1">
+      <w:start w:val="1"/>
+      <w:numFmt w:val="lowerLetter"/>
+      <w:lvlText w:val="%8."/>
+      <w:lvlJc w:val="left"/>
+      <w:pPr>
+        <w:ind w:left="5760" w:hanging="360"/>
+      </w:pPr>
+    </w:lvl>
+    <w:lvl w:ilvl="8" w:tplc="FFFFFFFF" w:tentative="1">
+      <w:start w:val="1"/>
+      <w:numFmt w:val="lowerRoman"/>
+      <w:lvlText w:val="%9."/>
+      <w:lvlJc w:val="right"/>
+      <w:pPr>
+        <w:ind w:left="6480" w:hanging="180"/>
+      </w:pPr>
+    </w:lvl>
+  </w:abstractNum>
+  <w:abstractNum w:abstractNumId="6" w15:restartNumberingAfterBreak="0">
+    <w:nsid w:val="29FE1D0C"/>
+    <w:multiLevelType w:val="hybridMultilevel"/>
+    <w:tmpl w:val="7654EB74"/>
+    <w:lvl w:ilvl="0" w:tplc="FFFFFFFF">
+      <w:start w:val="1"/>
+      <w:numFmt w:val="decimal"/>
+      <w:lvlText w:val="%1."/>
+      <w:lvlJc w:val="left"/>
+      <w:pPr>
+        <w:ind w:left="720" w:hanging="360"/>
+      </w:pPr>
+      <w:rPr>
+        <w:rFonts w:hint="default"/>
+      </w:rPr>
+    </w:lvl>
+    <w:lvl w:ilvl="1" w:tplc="FFFFFFFF">
+      <w:start w:val="1"/>
+      <w:numFmt w:val="lowerLetter"/>
+      <w:lvlText w:val="%2."/>
+      <w:lvlJc w:val="left"/>
+      <w:pPr>
+        <w:ind w:left="1440" w:hanging="360"/>
+      </w:pPr>
+    </w:lvl>
+    <w:lvl w:ilvl="2" w:tplc="FFFFFFFF" w:tentative="1">
+      <w:start w:val="1"/>
+      <w:numFmt w:val="lowerRoman"/>
+      <w:lvlText w:val="%3."/>
+      <w:lvlJc w:val="right"/>
+      <w:pPr>
+        <w:ind w:left="2160" w:hanging="180"/>
+      </w:pPr>
+    </w:lvl>
+    <w:lvl w:ilvl="3" w:tplc="FFFFFFFF" w:tentative="1">
+      <w:start w:val="1"/>
+      <w:numFmt w:val="decimal"/>
+      <w:lvlText w:val="%4."/>
+      <w:lvlJc w:val="left"/>
+      <w:pPr>
+        <w:ind w:left="2880" w:hanging="360"/>
+      </w:pPr>
+    </w:lvl>
+    <w:lvl w:ilvl="4" w:tplc="FFFFFFFF" w:tentative="1">
+      <w:start w:val="1"/>
+      <w:numFmt w:val="lowerLetter"/>
+      <w:lvlText w:val="%5."/>
+      <w:lvlJc w:val="left"/>
+      <w:pPr>
+        <w:ind w:left="3600" w:hanging="360"/>
+      </w:pPr>
+    </w:lvl>
+    <w:lvl w:ilvl="5" w:tplc="FFFFFFFF" w:tentative="1">
+      <w:start w:val="1"/>
+      <w:numFmt w:val="lowerRoman"/>
+      <w:lvlText w:val="%6."/>
+      <w:lvlJc w:val="right"/>
+      <w:pPr>
+        <w:ind w:left="4320" w:hanging="180"/>
+      </w:pPr>
+    </w:lvl>
+    <w:lvl w:ilvl="6" w:tplc="FFFFFFFF" w:tentative="1">
+      <w:start w:val="1"/>
+      <w:numFmt w:val="decimal"/>
+      <w:lvlText w:val="%7."/>
+      <w:lvlJc w:val="left"/>
+      <w:pPr>
+        <w:ind w:left="5040" w:hanging="360"/>
+      </w:pPr>
+    </w:lvl>
+    <w:lvl w:ilvl="7" w:tplc="FFFFFFFF" w:tentative="1">
+      <w:start w:val="1"/>
+      <w:numFmt w:val="lowerLetter"/>
+      <w:lvlText w:val="%8."/>
+      <w:lvlJc w:val="left"/>
+      <w:pPr>
+        <w:ind w:left="5760" w:hanging="360"/>
+      </w:pPr>
+    </w:lvl>
+    <w:lvl w:ilvl="8" w:tplc="FFFFFFFF" w:tentative="1">
+      <w:start w:val="1"/>
+      <w:numFmt w:val="lowerRoman"/>
+      <w:lvlText w:val="%9."/>
+      <w:lvlJc w:val="right"/>
+      <w:pPr>
+        <w:ind w:left="6480" w:hanging="180"/>
+      </w:pPr>
+    </w:lvl>
+  </w:abstractNum>
+  <w:abstractNum w:abstractNumId="7" w15:restartNumberingAfterBreak="0">
+    <w:nsid w:val="3BFF6E85"/>
+    <w:multiLevelType w:val="hybridMultilevel"/>
+    <w:tmpl w:val="7654EB74"/>
+    <w:lvl w:ilvl="0" w:tplc="FFFFFFFF">
+      <w:start w:val="1"/>
+      <w:numFmt w:val="decimal"/>
+      <w:lvlText w:val="%1."/>
+      <w:lvlJc w:val="left"/>
+      <w:pPr>
+        <w:ind w:left="720" w:hanging="360"/>
+      </w:pPr>
+      <w:rPr>
+        <w:rFonts w:hint="default"/>
+      </w:rPr>
+    </w:lvl>
+    <w:lvl w:ilvl="1" w:tplc="FFFFFFFF">
+      <w:start w:val="1"/>
+      <w:numFmt w:val="lowerLetter"/>
+      <w:lvlText w:val="%2."/>
+      <w:lvlJc w:val="left"/>
+      <w:pPr>
+        <w:ind w:left="1440" w:hanging="360"/>
+      </w:pPr>
+    </w:lvl>
+    <w:lvl w:ilvl="2" w:tplc="FFFFFFFF" w:tentative="1">
+      <w:start w:val="1"/>
+      <w:numFmt w:val="lowerRoman"/>
+      <w:lvlText w:val="%3."/>
+      <w:lvlJc w:val="right"/>
+      <w:pPr>
+        <w:ind w:left="2160" w:hanging="180"/>
+      </w:pPr>
+    </w:lvl>
+    <w:lvl w:ilvl="3" w:tplc="FFFFFFFF" w:tentative="1">
+      <w:start w:val="1"/>
+      <w:numFmt w:val="decimal"/>
+      <w:lvlText w:val="%4."/>
+      <w:lvlJc w:val="left"/>
+      <w:pPr>
+        <w:ind w:left="2880" w:hanging="360"/>
+      </w:pPr>
+    </w:lvl>
+    <w:lvl w:ilvl="4" w:tplc="FFFFFFFF" w:tentative="1">
+      <w:start w:val="1"/>
+      <w:numFmt w:val="lowerLetter"/>
+      <w:lvlText w:val="%5."/>
+      <w:lvlJc w:val="left"/>
+      <w:pPr>
+        <w:ind w:left="3600" w:hanging="360"/>
+      </w:pPr>
+    </w:lvl>
+    <w:lvl w:ilvl="5" w:tplc="FFFFFFFF" w:tentative="1">
+      <w:start w:val="1"/>
+      <w:numFmt w:val="lowerRoman"/>
+      <w:lvlText w:val="%6."/>
+      <w:lvlJc w:val="right"/>
+      <w:pPr>
+        <w:ind w:left="4320" w:hanging="180"/>
+      </w:pPr>
+    </w:lvl>
+    <w:lvl w:ilvl="6" w:tplc="FFFFFFFF" w:tentative="1">
+      <w:start w:val="1"/>
+      <w:numFmt w:val="decimal"/>
+      <w:lvlText w:val="%7."/>
+      <w:lvlJc w:val="left"/>
+      <w:pPr>
+        <w:ind w:left="5040" w:hanging="360"/>
+      </w:pPr>
+    </w:lvl>
+    <w:lvl w:ilvl="7" w:tplc="FFFFFFFF" w:tentative="1">
+      <w:start w:val="1"/>
+      <w:numFmt w:val="lowerLetter"/>
+      <w:lvlText w:val="%8."/>
+      <w:lvlJc w:val="left"/>
+      <w:pPr>
+        <w:ind w:left="5760" w:hanging="360"/>
+      </w:pPr>
+    </w:lvl>
+    <w:lvl w:ilvl="8" w:tplc="FFFFFFFF" w:tentative="1">
+      <w:start w:val="1"/>
+      <w:numFmt w:val="lowerRoman"/>
+      <w:lvlText w:val="%9."/>
+      <w:lvlJc w:val="right"/>
+      <w:pPr>
+        <w:ind w:left="6480" w:hanging="180"/>
+      </w:pPr>
+    </w:lvl>
+  </w:abstractNum>
+  <w:abstractNum w:abstractNumId="8" w15:restartNumberingAfterBreak="0">
     <w:nsid w:val="3CCB78C0"/>
     <w:multiLevelType w:val="hybridMultilevel"/>
     <w:tmpl w:val="17185B66"/>
@@ -3799,7 +6288,96 @@
       </w:pPr>
     </w:lvl>
   </w:abstractNum>
-  <w:abstractNum w:abstractNumId="2" w15:restartNumberingAfterBreak="0">
+  <w:abstractNum w:abstractNumId="9" w15:restartNumberingAfterBreak="0">
+    <w:nsid w:val="5FBE561B"/>
+    <w:multiLevelType w:val="hybridMultilevel"/>
+    <w:tmpl w:val="B42A5BE4"/>
+    <w:lvl w:ilvl="0" w:tplc="0409000F">
+      <w:start w:val="1"/>
+      <w:numFmt w:val="decimal"/>
+      <w:lvlText w:val="%1."/>
+      <w:lvlJc w:val="left"/>
+      <w:pPr>
+        <w:ind w:left="720" w:hanging="360"/>
+      </w:pPr>
+      <w:rPr>
+        <w:rFonts w:hint="default"/>
+      </w:rPr>
+    </w:lvl>
+    <w:lvl w:ilvl="1" w:tplc="04090019">
+      <w:start w:val="1"/>
+      <w:numFmt w:val="lowerLetter"/>
+      <w:lvlText w:val="%2."/>
+      <w:lvlJc w:val="left"/>
+      <w:pPr>
+        <w:ind w:left="1440" w:hanging="360"/>
+      </w:pPr>
+    </w:lvl>
+    <w:lvl w:ilvl="2" w:tplc="0409001B" w:tentative="1">
+      <w:start w:val="1"/>
+      <w:numFmt w:val="lowerRoman"/>
+      <w:lvlText w:val="%3."/>
+      <w:lvlJc w:val="right"/>
+      <w:pPr>
+        <w:ind w:left="2160" w:hanging="180"/>
+      </w:pPr>
+    </w:lvl>
+    <w:lvl w:ilvl="3" w:tplc="0409000F" w:tentative="1">
+      <w:start w:val="1"/>
+      <w:numFmt w:val="decimal"/>
+      <w:lvlText w:val="%4."/>
+      <w:lvlJc w:val="left"/>
+      <w:pPr>
+        <w:ind w:left="2880" w:hanging="360"/>
+      </w:pPr>
+    </w:lvl>
+    <w:lvl w:ilvl="4" w:tplc="04090019" w:tentative="1">
+      <w:start w:val="1"/>
+      <w:numFmt w:val="lowerLetter"/>
+      <w:lvlText w:val="%5."/>
+      <w:lvlJc w:val="left"/>
+      <w:pPr>
+        <w:ind w:left="3600" w:hanging="360"/>
+      </w:pPr>
+    </w:lvl>
+    <w:lvl w:ilvl="5" w:tplc="0409001B" w:tentative="1">
+      <w:start w:val="1"/>
+      <w:numFmt w:val="lowerRoman"/>
+      <w:lvlText w:val="%6."/>
+      <w:lvlJc w:val="right"/>
+      <w:pPr>
+        <w:ind w:left="4320" w:hanging="180"/>
+      </w:pPr>
+    </w:lvl>
+    <w:lvl w:ilvl="6" w:tplc="0409000F" w:tentative="1">
+      <w:start w:val="1"/>
+      <w:numFmt w:val="decimal"/>
+      <w:lvlText w:val="%7."/>
+      <w:lvlJc w:val="left"/>
+      <w:pPr>
+        <w:ind w:left="5040" w:hanging="360"/>
+      </w:pPr>
+    </w:lvl>
+    <w:lvl w:ilvl="7" w:tplc="04090019" w:tentative="1">
+      <w:start w:val="1"/>
+      <w:numFmt w:val="lowerLetter"/>
+      <w:lvlText w:val="%8."/>
+      <w:lvlJc w:val="left"/>
+      <w:pPr>
+        <w:ind w:left="5760" w:hanging="360"/>
+      </w:pPr>
+    </w:lvl>
+    <w:lvl w:ilvl="8" w:tplc="0409001B" w:tentative="1">
+      <w:start w:val="1"/>
+      <w:numFmt w:val="lowerRoman"/>
+      <w:lvlText w:val="%9."/>
+      <w:lvlJc w:val="right"/>
+      <w:pPr>
+        <w:ind w:left="6480" w:hanging="180"/>
+      </w:pPr>
+    </w:lvl>
+  </w:abstractNum>
+  <w:abstractNum w:abstractNumId="10" w15:restartNumberingAfterBreak="0">
     <w:nsid w:val="622A25C6"/>
     <w:multiLevelType w:val="hybridMultilevel"/>
     <w:tmpl w:val="1F56B266"/>
@@ -3888,14 +6466,130 @@
       </w:pPr>
     </w:lvl>
   </w:abstractNum>
+  <w:abstractNum w:abstractNumId="11" w15:restartNumberingAfterBreak="0">
+    <w:nsid w:val="69ED701E"/>
+    <w:multiLevelType w:val="hybridMultilevel"/>
+    <w:tmpl w:val="7654EB74"/>
+    <w:lvl w:ilvl="0" w:tplc="0409000F">
+      <w:start w:val="1"/>
+      <w:numFmt w:val="decimal"/>
+      <w:lvlText w:val="%1."/>
+      <w:lvlJc w:val="left"/>
+      <w:pPr>
+        <w:ind w:left="720" w:hanging="360"/>
+      </w:pPr>
+      <w:rPr>
+        <w:rFonts w:hint="default"/>
+      </w:rPr>
+    </w:lvl>
+    <w:lvl w:ilvl="1" w:tplc="04090019">
+      <w:start w:val="1"/>
+      <w:numFmt w:val="lowerLetter"/>
+      <w:lvlText w:val="%2."/>
+      <w:lvlJc w:val="left"/>
+      <w:pPr>
+        <w:ind w:left="1440" w:hanging="360"/>
+      </w:pPr>
+    </w:lvl>
+    <w:lvl w:ilvl="2" w:tplc="0409001B" w:tentative="1">
+      <w:start w:val="1"/>
+      <w:numFmt w:val="lowerRoman"/>
+      <w:lvlText w:val="%3."/>
+      <w:lvlJc w:val="right"/>
+      <w:pPr>
+        <w:ind w:left="2160" w:hanging="180"/>
+      </w:pPr>
+    </w:lvl>
+    <w:lvl w:ilvl="3" w:tplc="0409000F" w:tentative="1">
+      <w:start w:val="1"/>
+      <w:numFmt w:val="decimal"/>
+      <w:lvlText w:val="%4."/>
+      <w:lvlJc w:val="left"/>
+      <w:pPr>
+        <w:ind w:left="2880" w:hanging="360"/>
+      </w:pPr>
+    </w:lvl>
+    <w:lvl w:ilvl="4" w:tplc="04090019" w:tentative="1">
+      <w:start w:val="1"/>
+      <w:numFmt w:val="lowerLetter"/>
+      <w:lvlText w:val="%5."/>
+      <w:lvlJc w:val="left"/>
+      <w:pPr>
+        <w:ind w:left="3600" w:hanging="360"/>
+      </w:pPr>
+    </w:lvl>
+    <w:lvl w:ilvl="5" w:tplc="0409001B" w:tentative="1">
+      <w:start w:val="1"/>
+      <w:numFmt w:val="lowerRoman"/>
+      <w:lvlText w:val="%6."/>
+      <w:lvlJc w:val="right"/>
+      <w:pPr>
+        <w:ind w:left="4320" w:hanging="180"/>
+      </w:pPr>
+    </w:lvl>
+    <w:lvl w:ilvl="6" w:tplc="0409000F" w:tentative="1">
+      <w:start w:val="1"/>
+      <w:numFmt w:val="decimal"/>
+      <w:lvlText w:val="%7."/>
+      <w:lvlJc w:val="left"/>
+      <w:pPr>
+        <w:ind w:left="5040" w:hanging="360"/>
+      </w:pPr>
+    </w:lvl>
+    <w:lvl w:ilvl="7" w:tplc="04090019" w:tentative="1">
+      <w:start w:val="1"/>
+      <w:numFmt w:val="lowerLetter"/>
+      <w:lvlText w:val="%8."/>
+      <w:lvlJc w:val="left"/>
+      <w:pPr>
+        <w:ind w:left="5760" w:hanging="360"/>
+      </w:pPr>
+    </w:lvl>
+    <w:lvl w:ilvl="8" w:tplc="0409001B" w:tentative="1">
+      <w:start w:val="1"/>
+      <w:numFmt w:val="lowerRoman"/>
+      <w:lvlText w:val="%9."/>
+      <w:lvlJc w:val="right"/>
+      <w:pPr>
+        <w:ind w:left="6480" w:hanging="180"/>
+      </w:pPr>
+    </w:lvl>
+  </w:abstractNum>
   <w:num w:numId="1" w16cid:durableId="1933071">
+    <w:abstractNumId w:val="4"/>
+  </w:num>
+  <w:num w:numId="2" w16cid:durableId="426969922">
+    <w:abstractNumId w:val="8"/>
+  </w:num>
+  <w:num w:numId="3" w16cid:durableId="563372085">
+    <w:abstractNumId w:val="10"/>
+  </w:num>
+  <w:num w:numId="4" w16cid:durableId="58788235">
+    <w:abstractNumId w:val="11"/>
+  </w:num>
+  <w:num w:numId="5" w16cid:durableId="1086003620">
+    <w:abstractNumId w:val="2"/>
+  </w:num>
+  <w:num w:numId="6" w16cid:durableId="633340674">
+    <w:abstractNumId w:val="7"/>
+  </w:num>
+  <w:num w:numId="7" w16cid:durableId="35935957">
+    <w:abstractNumId w:val="6"/>
+  </w:num>
+  <w:num w:numId="8" w16cid:durableId="272521519">
+    <w:abstractNumId w:val="3"/>
+  </w:num>
+  <w:num w:numId="9" w16cid:durableId="2060351671">
+    <w:abstractNumId w:val="5"/>
+  </w:num>
+  <w:num w:numId="10" w16cid:durableId="1439444671">
     <w:abstractNumId w:val="0"/>
   </w:num>
-  <w:num w:numId="2" w16cid:durableId="426969922">
+  <w:num w:numId="11" w16cid:durableId="117842523">
     <w:abstractNumId w:val="1"/>
   </w:num>
-  <w:num w:numId="3" w16cid:durableId="563372085">
-    <w:abstractNumId w:val="2"/>
+  <w:num w:numId="12" w16cid:durableId="1231119425">
+    <w:abstractNumId w:val="9"/>
   </w:num>
 </w:numbering>
 </file>

</xml_diff>

<commit_message>
23. Next JS - 100%
</commit_message>
<xml_diff>
--- a/22. Next JS - Intro/Notes.docx
+++ b/22. Next JS - Intro/Notes.docx
@@ -5450,6 +5450,87 @@
       </w:r>
       <w:r>
         <w:t xml:space="preserve"> property</w:t>
+      </w:r>
+    </w:p>
+    <w:p>
+      <w:pPr>
+        <w:pStyle w:val="Heading2"/>
+      </w:pPr>
+      <w:r>
+        <w:t>Nested layout</w:t>
+      </w:r>
+    </w:p>
+    <w:p>
+      <w:pPr>
+        <w:pStyle w:val="ListParagraph"/>
+        <w:numPr>
+          <w:ilvl w:val="0"/>
+          <w:numId w:val="1"/>
+        </w:numPr>
+      </w:pPr>
+      <w:r>
+        <w:t xml:space="preserve">The </w:t>
+      </w:r>
+      <w:r>
+        <w:rPr>
+          <w:b/>
+          <w:bCs/>
+        </w:rPr>
+        <w:t>RootLayout</w:t>
+      </w:r>
+      <w:r>
+        <w:t xml:space="preserve"> applies to the whole application</w:t>
+      </w:r>
+    </w:p>
+    <w:p>
+      <w:pPr>
+        <w:pStyle w:val="ListParagraph"/>
+        <w:numPr>
+          <w:ilvl w:val="0"/>
+          <w:numId w:val="1"/>
+        </w:numPr>
+      </w:pPr>
+      <w:r>
+        <w:t xml:space="preserve">If we want another </w:t>
+      </w:r>
+      <w:r>
+        <w:rPr>
+          <w:b/>
+          <w:bCs/>
+        </w:rPr>
+        <w:t xml:space="preserve">layout </w:t>
+      </w:r>
+      <w:r>
+        <w:t xml:space="preserve"> to apply just to a single route, we create a </w:t>
+      </w:r>
+      <w:r>
+        <w:rPr>
+          <w:b/>
+          <w:bCs/>
+        </w:rPr>
+        <w:t>new layout inside that route folder</w:t>
+      </w:r>
+    </w:p>
+    <w:p>
+      <w:pPr>
+        <w:pStyle w:val="ListParagraph"/>
+        <w:numPr>
+          <w:ilvl w:val="1"/>
+          <w:numId w:val="1"/>
+        </w:numPr>
+      </w:pPr>
+      <w:r>
+        <w:t xml:space="preserve">This layout will be applied to the </w:t>
+      </w:r>
+      <w:r>
+        <w:rPr>
+          <w:b/>
+          <w:bCs/>
+        </w:rPr>
+        <w:t>page</w:t>
+      </w:r>
+      <w:r>
+        <w:t xml:space="preserve"> files that are inside that folder</w:t>
       </w:r>
     </w:p>
     <w:sectPr>

</xml_diff>

<commit_message>
23. Next JS - Data Fetching - 5%
</commit_message>
<xml_diff>
--- a/22. Next JS - Intro/Notes.docx
+++ b/22. Next JS - Intro/Notes.docx
@@ -5531,6 +5531,96 @@
       </w:r>
       <w:r>
         <w:t xml:space="preserve"> files that are inside that folder</w:t>
+      </w:r>
+    </w:p>
+    <w:p>
+      <w:pPr>
+        <w:pStyle w:val="Heading1"/>
+      </w:pPr>
+    </w:p>
+    <w:p/>
+    <w:p/>
+    <w:p>
+      <w:pPr>
+        <w:pStyle w:val="Heading1"/>
+      </w:pPr>
+      <w:r>
+        <w:lastRenderedPageBreak/>
+        <w:t>Supabase Installation</w:t>
+      </w:r>
+    </w:p>
+    <w:p>
+      <w:pPr>
+        <w:pStyle w:val="ListParagraph"/>
+        <w:numPr>
+          <w:ilvl w:val="0"/>
+          <w:numId w:val="1"/>
+        </w:numPr>
+      </w:pPr>
+      <w:r>
+        <w:t>Npm I @supabase/supaabase-js</w:t>
+      </w:r>
+    </w:p>
+    <w:p>
+      <w:pPr>
+        <w:pStyle w:val="ListParagraph"/>
+        <w:numPr>
+          <w:ilvl w:val="0"/>
+          <w:numId w:val="1"/>
+        </w:numPr>
+      </w:pPr>
+      <w:r>
+        <w:t>All keys stored into the .env are on the server, so they are not leaking to the public</w:t>
+      </w:r>
+    </w:p>
+    <w:p>
+      <w:pPr>
+        <w:pStyle w:val="ListParagraph"/>
+        <w:numPr>
+          <w:ilvl w:val="1"/>
+          <w:numId w:val="1"/>
+        </w:numPr>
+      </w:pPr>
+      <w:r>
+        <w:t>We can set a key to be available to the public</w:t>
+      </w:r>
+    </w:p>
+    <w:p>
+      <w:pPr>
+        <w:pStyle w:val="ListParagraph"/>
+        <w:numPr>
+          <w:ilvl w:val="2"/>
+          <w:numId w:val="1"/>
+        </w:numPr>
+      </w:pPr>
+      <w:r>
+        <w:rPr>
+          <w:b/>
+          <w:bCs/>
+        </w:rPr>
+        <w:t>NEXT_PUBLIC_VArName</w:t>
+      </w:r>
+    </w:p>
+    <w:p>
+      <w:pPr>
+        <w:pStyle w:val="ListParagraph"/>
+        <w:numPr>
+          <w:ilvl w:val="0"/>
+          <w:numId w:val="1"/>
+        </w:numPr>
+      </w:pPr>
+      <w:r>
+        <w:t xml:space="preserve">We are using the </w:t>
+      </w:r>
+      <w:r>
+        <w:rPr>
+          <w:b/>
+          <w:bCs/>
+        </w:rPr>
+        <w:t xml:space="preserve">Service_role </w:t>
+      </w:r>
+      <w:r>
+        <w:t xml:space="preserve"> key since it’s overriding the Row Level Security</w:t>
       </w:r>
     </w:p>
     <w:sectPr>

</xml_diff>

<commit_message>
23.NextJS - data fetching - 50%
</commit_message>
<xml_diff>
--- a/22. Next JS - Intro/Notes.docx
+++ b/22. Next JS - Intro/Notes.docx
@@ -1,6 +1,6 @@
 
 <file path=word/document.xml><?xml version="1.0" encoding="utf-8"?>
-<w:document xmlns:wpc="http://schemas.microsoft.com/office/word/2010/wordprocessingCanvas" xmlns:cx="http://schemas.microsoft.com/office/drawing/2014/chartex" xmlns:cx1="http://schemas.microsoft.com/office/drawing/2015/9/8/chartex" xmlns:cx2="http://schemas.microsoft.com/office/drawing/2015/10/21/chartex" xmlns:cx3="http://schemas.microsoft.com/office/drawing/2016/5/9/chartex" xmlns:cx4="http://schemas.microsoft.com/office/drawing/2016/5/10/chartex" xmlns:cx5="http://schemas.microsoft.com/office/drawing/2016/5/11/chartex" xmlns:cx6="http://schemas.microsoft.com/office/drawing/2016/5/12/chartex" xmlns:cx7="http://schemas.microsoft.com/office/drawing/2016/5/13/chartex" xmlns:cx8="http://schemas.microsoft.com/office/drawing/2016/5/14/chartex" xmlns:mc="http://schemas.openxmlformats.org/markup-compatibility/2006" xmlns:aink="http://schemas.microsoft.com/office/drawing/2016/ink" xmlns:am3d="http://schemas.microsoft.com/office/drawing/2017/model3d" xmlns:o="urn:schemas-microsoft-com:office:office" xmlns:oel="http://schemas.microsoft.com/office/2019/extlst" xmlns:r="http://schemas.openxmlformats.org/officeDocument/2006/relationships" xmlns:m="http://schemas.openxmlformats.org/officeDocument/2006/math" xmlns:v="urn:schemas-microsoft-com:vml" xmlns:wp14="http://schemas.microsoft.com/office/word/2010/wordprocessingDrawing" xmlns:wp="http://schemas.openxmlformats.org/drawingml/2006/wordprocessingDrawing" xmlns:w10="urn:schemas-microsoft-com:office:word" xmlns:w="http://schemas.openxmlformats.org/wordprocessingml/2006/main" xmlns:w14="http://schemas.microsoft.com/office/word/2010/wordml" xmlns:w15="http://schemas.microsoft.com/office/word/2012/wordml" xmlns:w16cex="http://schemas.microsoft.com/office/word/2018/wordml/cex" xmlns:w16cid="http://schemas.microsoft.com/office/word/2016/wordml/cid" xmlns:w16="http://schemas.microsoft.com/office/word/2018/wordml" xmlns:w16sdtdh="http://schemas.microsoft.com/office/word/2020/wordml/sdtdatahash" xmlns:w16se="http://schemas.microsoft.com/office/word/2015/wordml/symex" xmlns:wpg="http://schemas.microsoft.com/office/word/2010/wordprocessingGroup" xmlns:wpi="http://schemas.microsoft.com/office/word/2010/wordprocessingInk" xmlns:wne="http://schemas.microsoft.com/office/word/2006/wordml" xmlns:wps="http://schemas.microsoft.com/office/word/2010/wordprocessingShape" mc:Ignorable="w14 w15 w16se w16cid w16 w16cex w16sdtdh wp14">
+<w:document xmlns:wpc="http://schemas.microsoft.com/office/word/2010/wordprocessingCanvas" xmlns:cx="http://schemas.microsoft.com/office/drawing/2014/chartex" xmlns:cx1="http://schemas.microsoft.com/office/drawing/2015/9/8/chartex" xmlns:cx2="http://schemas.microsoft.com/office/drawing/2015/10/21/chartex" xmlns:cx3="http://schemas.microsoft.com/office/drawing/2016/5/9/chartex" xmlns:cx4="http://schemas.microsoft.com/office/drawing/2016/5/10/chartex" xmlns:cx5="http://schemas.microsoft.com/office/drawing/2016/5/11/chartex" xmlns:cx6="http://schemas.microsoft.com/office/drawing/2016/5/12/chartex" xmlns:cx7="http://schemas.microsoft.com/office/drawing/2016/5/13/chartex" xmlns:cx8="http://schemas.microsoft.com/office/drawing/2016/5/14/chartex" xmlns:mc="http://schemas.openxmlformats.org/markup-compatibility/2006" xmlns:aink="http://schemas.microsoft.com/office/drawing/2016/ink" xmlns:am3d="http://schemas.microsoft.com/office/drawing/2017/model3d" xmlns:o="urn:schemas-microsoft-com:office:office" xmlns:oel="http://schemas.microsoft.com/office/2019/extlst" xmlns:r="http://schemas.openxmlformats.org/officeDocument/2006/relationships" xmlns:m="http://schemas.openxmlformats.org/officeDocument/2006/math" xmlns:v="urn:schemas-microsoft-com:vml" xmlns:wp14="http://schemas.microsoft.com/office/word/2010/wordprocessingDrawing" xmlns:wp="http://schemas.openxmlformats.org/drawingml/2006/wordprocessingDrawing" xmlns:w10="urn:schemas-microsoft-com:office:word" xmlns:w="http://schemas.openxmlformats.org/wordprocessingml/2006/main" xmlns:w14="http://schemas.microsoft.com/office/word/2010/wordml" xmlns:w15="http://schemas.microsoft.com/office/word/2012/wordml" xmlns:w16cex="http://schemas.microsoft.com/office/word/2018/wordml/cex" xmlns:w16cid="http://schemas.microsoft.com/office/word/2016/wordml/cid" xmlns:w16="http://schemas.microsoft.com/office/word/2018/wordml" xmlns:w16du="http://schemas.microsoft.com/office/word/2023/wordml/word16du" xmlns:w16sdtdh="http://schemas.microsoft.com/office/word/2020/wordml/sdtdatahash" xmlns:w16sdtfl="http://schemas.microsoft.com/office/word/2024/wordml/sdtformatlock" xmlns:w16se="http://schemas.microsoft.com/office/word/2015/wordml/symex" xmlns:wpg="http://schemas.microsoft.com/office/word/2010/wordprocessingGroup" xmlns:wpi="http://schemas.microsoft.com/office/word/2010/wordprocessingInk" xmlns:wne="http://schemas.microsoft.com/office/word/2006/wordml" xmlns:wps="http://schemas.microsoft.com/office/word/2010/wordprocessingShape" mc:Ignorable="w14 w15 w16se w16cid w16 w16cex w16sdtdh w16sdtfl w16du wp14">
   <w:body>
     <w:p>
       <w:pPr>
@@ -253,7 +253,15 @@
         </w:numPr>
       </w:pPr>
       <w:r>
-        <w:t>Content Paint(LCP) is faster with less actions</w:t>
+        <w:t xml:space="preserve">Content </w:t>
+      </w:r>
+      <w:proofErr w:type="gramStart"/>
+      <w:r>
+        <w:t>Paint(</w:t>
+      </w:r>
+      <w:proofErr w:type="gramEnd"/>
+      <w:r>
+        <w:t>LCP) is faster with less actions</w:t>
       </w:r>
     </w:p>
     <w:p>
@@ -280,12 +288,21 @@
       <w:r>
         <w:t xml:space="preserve">Static JS is sent to the client =&gt; </w:t>
       </w:r>
-      <w:r>
-        <w:rPr>
-          <w:b/>
-          <w:bCs/>
-        </w:rPr>
-        <w:t xml:space="preserve">HYDARATIOn </w:t>
+      <w:proofErr w:type="spellStart"/>
+      <w:r>
+        <w:rPr>
+          <w:b/>
+          <w:bCs/>
+        </w:rPr>
+        <w:t>HYDARATIOn</w:t>
+      </w:r>
+      <w:proofErr w:type="spellEnd"/>
+      <w:r>
+        <w:rPr>
+          <w:b/>
+          <w:bCs/>
+        </w:rPr>
+        <w:t xml:space="preserve"> </w:t>
       </w:r>
       <w:r>
         <w:t>happens where static JS is enhanced and transformed into Dynamic JS</w:t>
@@ -365,87 +382,144 @@
           <w:numId w:val="1"/>
         </w:numPr>
       </w:pPr>
-      <w:r>
-        <w:t>Npm init</w:t>
-      </w:r>
-    </w:p>
-    <w:p>
-      <w:pPr>
-        <w:pStyle w:val="ListParagraph"/>
-        <w:numPr>
-          <w:ilvl w:val="0"/>
-          <w:numId w:val="1"/>
-        </w:numPr>
-      </w:pPr>
-      <w:r>
-        <w:t>createServer from http module</w:t>
-      </w:r>
-    </w:p>
-    <w:p>
-      <w:pPr>
-        <w:pStyle w:val="ListParagraph"/>
-        <w:numPr>
-          <w:ilvl w:val="0"/>
-          <w:numId w:val="1"/>
-        </w:numPr>
-      </w:pPr>
+      <w:proofErr w:type="spellStart"/>
+      <w:r>
+        <w:t>Npm</w:t>
+      </w:r>
+      <w:proofErr w:type="spellEnd"/>
+      <w:r>
+        <w:t xml:space="preserve"> </w:t>
+      </w:r>
+      <w:proofErr w:type="spellStart"/>
+      <w:r>
+        <w:t>init</w:t>
+      </w:r>
+      <w:proofErr w:type="spellEnd"/>
+    </w:p>
+    <w:p>
+      <w:pPr>
+        <w:pStyle w:val="ListParagraph"/>
+        <w:numPr>
+          <w:ilvl w:val="0"/>
+          <w:numId w:val="1"/>
+        </w:numPr>
+      </w:pPr>
+      <w:proofErr w:type="spellStart"/>
+      <w:r>
+        <w:t>createServer</w:t>
+      </w:r>
+      <w:proofErr w:type="spellEnd"/>
+      <w:r>
+        <w:t xml:space="preserve"> from http module</w:t>
+      </w:r>
+    </w:p>
+    <w:p>
+      <w:pPr>
+        <w:pStyle w:val="ListParagraph"/>
+        <w:numPr>
+          <w:ilvl w:val="0"/>
+          <w:numId w:val="1"/>
+        </w:numPr>
+      </w:pPr>
+      <w:proofErr w:type="spellStart"/>
+      <w:proofErr w:type="gramStart"/>
       <w:r>
         <w:t>server.listen</w:t>
       </w:r>
-    </w:p>
-    <w:p>
-      <w:pPr>
-        <w:pStyle w:val="ListParagraph"/>
-        <w:numPr>
-          <w:ilvl w:val="0"/>
-          <w:numId w:val="1"/>
-        </w:numPr>
-      </w:pPr>
-      <w:r>
-        <w:t>We copy/paste the JSX js code into the server</w:t>
-      </w:r>
-    </w:p>
-    <w:p>
-      <w:pPr>
-        <w:pStyle w:val="ListParagraph"/>
-        <w:numPr>
-          <w:ilvl w:val="1"/>
-          <w:numId w:val="1"/>
-        </w:numPr>
-      </w:pPr>
-      <w:r>
-        <w:t>In order to run it, we have to install some BABEL libraries since JSX is not valid JS code</w:t>
-      </w:r>
-    </w:p>
-    <w:p>
-      <w:pPr>
-        <w:pStyle w:val="ListParagraph"/>
-        <w:numPr>
-          <w:ilvl w:val="1"/>
-          <w:numId w:val="1"/>
-        </w:numPr>
-      </w:pPr>
-      <w:r>
-        <w:t>Npm I -D @babel/core @babel/preset-env @babel/preset-react @babel/register</w:t>
-      </w:r>
-    </w:p>
-    <w:p>
-      <w:pPr>
-        <w:pStyle w:val="ListParagraph"/>
-        <w:numPr>
-          <w:ilvl w:val="1"/>
-          <w:numId w:val="1"/>
-        </w:numPr>
-      </w:pPr>
+      <w:proofErr w:type="spellEnd"/>
+      <w:proofErr w:type="gramEnd"/>
+    </w:p>
+    <w:p>
+      <w:pPr>
+        <w:pStyle w:val="ListParagraph"/>
+        <w:numPr>
+          <w:ilvl w:val="0"/>
+          <w:numId w:val="1"/>
+        </w:numPr>
+      </w:pPr>
+      <w:r>
+        <w:t xml:space="preserve">We copy/paste the JSX </w:t>
+      </w:r>
+      <w:proofErr w:type="spellStart"/>
+      <w:r>
+        <w:t>js</w:t>
+      </w:r>
+      <w:proofErr w:type="spellEnd"/>
+      <w:r>
+        <w:t xml:space="preserve"> code into the server</w:t>
+      </w:r>
+    </w:p>
+    <w:p>
+      <w:pPr>
+        <w:pStyle w:val="ListParagraph"/>
+        <w:numPr>
+          <w:ilvl w:val="1"/>
+          <w:numId w:val="1"/>
+        </w:numPr>
+      </w:pPr>
+      <w:proofErr w:type="gramStart"/>
+      <w:r>
+        <w:t>In order to</w:t>
+      </w:r>
+      <w:proofErr w:type="gramEnd"/>
+      <w:r>
+        <w:t xml:space="preserve"> run it, we </w:t>
+      </w:r>
+      <w:proofErr w:type="gramStart"/>
+      <w:r>
+        <w:t>have to</w:t>
+      </w:r>
+      <w:proofErr w:type="gramEnd"/>
+      <w:r>
+        <w:t xml:space="preserve"> install some BABEL libraries since JSX is not valid JS code</w:t>
+      </w:r>
+    </w:p>
+    <w:p>
+      <w:pPr>
+        <w:pStyle w:val="ListParagraph"/>
+        <w:numPr>
+          <w:ilvl w:val="1"/>
+          <w:numId w:val="1"/>
+        </w:numPr>
+      </w:pPr>
+      <w:proofErr w:type="spellStart"/>
       <w:r>
         <w:t>Npm</w:t>
       </w:r>
-      <w:r>
-        <w:t xml:space="preserve"> i</w:t>
-      </w:r>
-      <w:r>
-        <w:t xml:space="preserve"> react react-dom</w:t>
-      </w:r>
+      <w:proofErr w:type="spellEnd"/>
+      <w:r>
+        <w:t xml:space="preserve"> I -D @babel/core @babel/preset-env @babel/preset-react @babel/register</w:t>
+      </w:r>
+    </w:p>
+    <w:p>
+      <w:pPr>
+        <w:pStyle w:val="ListParagraph"/>
+        <w:numPr>
+          <w:ilvl w:val="1"/>
+          <w:numId w:val="1"/>
+        </w:numPr>
+      </w:pPr>
+      <w:proofErr w:type="spellStart"/>
+      <w:r>
+        <w:t>Npm</w:t>
+      </w:r>
+      <w:proofErr w:type="spellEnd"/>
+      <w:r>
+        <w:t xml:space="preserve"> </w:t>
+      </w:r>
+      <w:proofErr w:type="spellStart"/>
+      <w:r>
+        <w:t>i</w:t>
+      </w:r>
+      <w:proofErr w:type="spellEnd"/>
+      <w:r>
+        <w:t xml:space="preserve"> react react-</w:t>
+      </w:r>
+      <w:proofErr w:type="spellStart"/>
+      <w:r>
+        <w:t>dom</w:t>
+      </w:r>
+      <w:proofErr w:type="spellEnd"/>
     </w:p>
     <w:p>
       <w:pPr>
@@ -491,9 +565,19 @@
           <w:numId w:val="1"/>
         </w:numPr>
       </w:pPr>
-      <w:r>
-        <w:t>renderToString from react-dom</w:t>
-      </w:r>
+      <w:proofErr w:type="spellStart"/>
+      <w:r>
+        <w:t>renderToString</w:t>
+      </w:r>
+      <w:proofErr w:type="spellEnd"/>
+      <w:r>
+        <w:t xml:space="preserve"> from react-</w:t>
+      </w:r>
+      <w:proofErr w:type="spellStart"/>
+      <w:r>
+        <w:t>dom</w:t>
+      </w:r>
+      <w:proofErr w:type="spellEnd"/>
       <w:r>
         <w:t>/server</w:t>
       </w:r>
@@ -519,7 +603,28 @@
         </w:numPr>
       </w:pPr>
       <w:r>
-        <w:t>Const renderHtml = renderTOString(React component)</w:t>
+        <w:t xml:space="preserve">Const </w:t>
+      </w:r>
+      <w:proofErr w:type="spellStart"/>
+      <w:r>
+        <w:t>renderHtml</w:t>
+      </w:r>
+      <w:proofErr w:type="spellEnd"/>
+      <w:r>
+        <w:t xml:space="preserve"> = </w:t>
+      </w:r>
+      <w:proofErr w:type="spellStart"/>
+      <w:proofErr w:type="gramStart"/>
+      <w:r>
+        <w:t>renderTOString</w:t>
+      </w:r>
+      <w:proofErr w:type="spellEnd"/>
+      <w:r>
+        <w:t>(</w:t>
+      </w:r>
+      <w:proofErr w:type="gramEnd"/>
+      <w:r>
+        <w:t>React component)</w:t>
       </w:r>
     </w:p>
     <w:p>
@@ -572,7 +677,15 @@
         </w:numPr>
       </w:pPr>
       <w:r>
-        <w:t>&lt;div id=”root”&gt;%%%%Content&lt;/div&gt;</w:t>
+        <w:t>&lt;div id</w:t>
+      </w:r>
+      <w:proofErr w:type="gramStart"/>
+      <w:r>
+        <w:t>=”root</w:t>
+      </w:r>
+      <w:proofErr w:type="gramEnd"/>
+      <w:r>
+        <w:t>”&gt;%%%%Content&lt;/div&gt;</w:t>
       </w:r>
     </w:p>
     <w:p>
@@ -591,8 +704,17 @@
           <w:b/>
           <w:bCs/>
         </w:rPr>
-        <w:t>React component from renderToString</w:t>
-      </w:r>
+        <w:t xml:space="preserve">React component from </w:t>
+      </w:r>
+      <w:proofErr w:type="spellStart"/>
+      <w:r>
+        <w:rPr>
+          <w:b/>
+          <w:bCs/>
+        </w:rPr>
+        <w:t>renderToString</w:t>
+      </w:r>
+      <w:proofErr w:type="spellEnd"/>
     </w:p>
     <w:p>
       <w:r>
@@ -723,7 +845,7 @@
           <w:noProof/>
         </w:rPr>
         <w:drawing>
-          <wp:anchor distT="0" distB="0" distL="114300" distR="114300" simplePos="0" relativeHeight="251658240" behindDoc="0" locked="0" layoutInCell="1" allowOverlap="1" wp14:anchorId="046671FB" wp14:editId="190AF2DB">
+          <wp:anchor distT="0" distB="0" distL="114300" distR="114300" simplePos="0" relativeHeight="251658240" behindDoc="0" locked="0" layoutInCell="1" allowOverlap="1" wp14:anchorId="046671FB" wp14:editId="5C4A36D2">
             <wp:simplePos x="0" y="0"/>
             <wp:positionH relativeFrom="page">
               <wp:align>right</wp:align>
@@ -825,6 +947,7 @@
       <w:r>
         <w:t xml:space="preserve">The process is called </w:t>
       </w:r>
+      <w:proofErr w:type="spellStart"/>
       <w:r>
         <w:rPr>
           <w:b/>
@@ -832,17 +955,26 @@
         </w:rPr>
         <w:t>HYDRATIOn</w:t>
       </w:r>
-    </w:p>
-    <w:p>
-      <w:pPr>
-        <w:pStyle w:val="ListParagraph"/>
-        <w:numPr>
-          <w:ilvl w:val="0"/>
-          <w:numId w:val="1"/>
-        </w:numPr>
-      </w:pPr>
-      <w:r>
-        <w:t xml:space="preserve">React will build back the component tree and compares it with the actual SSRd DOM. </w:t>
+      <w:proofErr w:type="spellEnd"/>
+    </w:p>
+    <w:p>
+      <w:pPr>
+        <w:pStyle w:val="ListParagraph"/>
+        <w:numPr>
+          <w:ilvl w:val="0"/>
+          <w:numId w:val="1"/>
+        </w:numPr>
+      </w:pPr>
+      <w:r>
+        <w:t xml:space="preserve">React will build back the component tree and compares it with the actual </w:t>
+      </w:r>
+      <w:proofErr w:type="spellStart"/>
+      <w:r>
+        <w:t>SSRd</w:t>
+      </w:r>
+      <w:proofErr w:type="spellEnd"/>
+      <w:r>
+        <w:t xml:space="preserve"> DOM. </w:t>
       </w:r>
       <w:r>
         <w:rPr>
@@ -938,7 +1070,15 @@
         </w:numPr>
       </w:pPr>
       <w:r>
-        <w:t>We need the Client file ( the JS that will be attached to the DOM)</w:t>
+        <w:t xml:space="preserve">We need the Client file </w:t>
+      </w:r>
+      <w:proofErr w:type="gramStart"/>
+      <w:r>
+        <w:t>( the</w:t>
+      </w:r>
+      <w:proofErr w:type="gramEnd"/>
+      <w:r>
+        <w:t xml:space="preserve"> JS that will be attached to the DOM)</w:t>
       </w:r>
     </w:p>
     <w:p>
@@ -1013,7 +1153,15 @@
         </w:numPr>
       </w:pPr>
       <w:r>
-        <w:t xml:space="preserve">We read the file with readFileSync </w:t>
+        <w:t xml:space="preserve">We read the file with </w:t>
+      </w:r>
+      <w:proofErr w:type="spellStart"/>
+      <w:r>
+        <w:t>readFileSync</w:t>
+      </w:r>
+      <w:proofErr w:type="spellEnd"/>
+      <w:r>
+        <w:t xml:space="preserve"> </w:t>
       </w:r>
     </w:p>
     <w:p>
@@ -1071,7 +1219,15 @@
         </w:numPr>
       </w:pPr>
       <w:r>
-        <w:t xml:space="preserve">We have to add babel into the Front end using the </w:t>
+        <w:t xml:space="preserve">We </w:t>
+      </w:r>
+      <w:proofErr w:type="gramStart"/>
+      <w:r>
+        <w:t>have to</w:t>
+      </w:r>
+      <w:proofErr w:type="gramEnd"/>
+      <w:r>
+        <w:t xml:space="preserve"> add babel into the Front end using the </w:t>
       </w:r>
       <w:r>
         <w:rPr>
@@ -1090,7 +1246,15 @@
         </w:numPr>
       </w:pPr>
       <w:r>
-        <w:t>&lt;script src="https://unpkg.com/@babel/standalone/babel.min.js"&gt;&lt;/script&gt;</w:t>
+        <w:t xml:space="preserve">&lt;script </w:t>
+      </w:r>
+      <w:proofErr w:type="spellStart"/>
+      <w:r>
+        <w:t>src</w:t>
+      </w:r>
+      <w:proofErr w:type="spellEnd"/>
+      <w:r>
+        <w:t>="https://unpkg.com/@babel/standalone/babel.min.js"&gt;&lt;/script&gt;</w:t>
       </w:r>
     </w:p>
     <w:p>
@@ -1114,7 +1278,15 @@
         </w:numPr>
       </w:pPr>
       <w:r>
-        <w:t>We also have to add React into the Front E</w:t>
+        <w:t xml:space="preserve">We also </w:t>
+      </w:r>
+      <w:proofErr w:type="gramStart"/>
+      <w:r>
+        <w:t>have to</w:t>
+      </w:r>
+      <w:proofErr w:type="gramEnd"/>
+      <w:r>
+        <w:t xml:space="preserve"> add React into the Front E</w:t>
       </w:r>
       <w:r>
         <w:t xml:space="preserve">nd using the </w:t>
@@ -1154,30 +1326,65 @@
           <w:numId w:val="1"/>
         </w:numPr>
       </w:pPr>
-      <w:r>
-        <w:t>ReactDOM (is a global variable from the CDN)</w:t>
-      </w:r>
-    </w:p>
-    <w:p>
-      <w:pPr>
-        <w:pStyle w:val="ListParagraph"/>
-        <w:numPr>
-          <w:ilvl w:val="1"/>
-          <w:numId w:val="1"/>
-        </w:numPr>
-      </w:pPr>
-      <w:r>
-        <w:t>ReactDOM.hydrateRoot(document.getElementById(“root”),&lt;Home/&gt;);</w:t>
-      </w:r>
+      <w:proofErr w:type="spellStart"/>
+      <w:r>
+        <w:t>ReactDOM</w:t>
+      </w:r>
+      <w:proofErr w:type="spellEnd"/>
+      <w:r>
+        <w:t xml:space="preserve"> (is a global variable from the CDN)</w:t>
+      </w:r>
+    </w:p>
+    <w:p>
+      <w:pPr>
+        <w:pStyle w:val="ListParagraph"/>
+        <w:numPr>
+          <w:ilvl w:val="1"/>
+          <w:numId w:val="1"/>
+        </w:numPr>
+      </w:pPr>
+      <w:proofErr w:type="spellStart"/>
+      <w:r>
+        <w:t>ReactDOM.hydrateRoot</w:t>
+      </w:r>
+      <w:proofErr w:type="spellEnd"/>
+      <w:r>
+        <w:t>(</w:t>
+      </w:r>
+      <w:proofErr w:type="spellStart"/>
+      <w:proofErr w:type="gramStart"/>
+      <w:r>
+        <w:t>document.getElementById</w:t>
+      </w:r>
+      <w:proofErr w:type="spellEnd"/>
+      <w:proofErr w:type="gramEnd"/>
+      <w:r>
+        <w:t>(“root”</w:t>
+      </w:r>
+      <w:proofErr w:type="gramStart"/>
+      <w:r>
+        <w:t>),&lt;</w:t>
+      </w:r>
+      <w:proofErr w:type="gramEnd"/>
+      <w:r>
+        <w:t>Home/&gt;</w:t>
+      </w:r>
+      <w:proofErr w:type="gramStart"/>
+      <w:r>
+        <w:t>);</w:t>
+      </w:r>
+      <w:proofErr w:type="gramEnd"/>
     </w:p>
     <w:p/>
     <w:p>
       <w:pPr>
         <w:pStyle w:val="Heading1"/>
       </w:pPr>
+      <w:proofErr w:type="spellStart"/>
       <w:r>
         <w:t>NEXT.jS</w:t>
       </w:r>
+      <w:proofErr w:type="spellEnd"/>
     </w:p>
     <w:p>
       <w:pPr>
@@ -1200,7 +1407,15 @@
         </w:numPr>
       </w:pPr>
       <w:r>
-        <w:t>We still get to use all the components , props and hooks</w:t>
+        <w:t xml:space="preserve">We still get to use all the </w:t>
+      </w:r>
+      <w:proofErr w:type="gramStart"/>
+      <w:r>
+        <w:t>components ,</w:t>
+      </w:r>
+      <w:proofErr w:type="gramEnd"/>
+      <w:r>
+        <w:t xml:space="preserve"> props and hooks</w:t>
       </w:r>
     </w:p>
     <w:p>
@@ -1553,12 +1768,21 @@
       <w:r>
         <w:t xml:space="preserve">Easy fetching with </w:t>
       </w:r>
-      <w:r>
-        <w:rPr>
-          <w:b/>
-          <w:bCs/>
-        </w:rPr>
-        <w:t>fetch()</w:t>
+      <w:proofErr w:type="gramStart"/>
+      <w:r>
+        <w:rPr>
+          <w:b/>
+          <w:bCs/>
+        </w:rPr>
+        <w:t>fetch(</w:t>
+      </w:r>
+      <w:proofErr w:type="gramEnd"/>
+      <w:r>
+        <w:rPr>
+          <w:b/>
+          <w:bCs/>
+        </w:rPr>
+        <w:t>)</w:t>
       </w:r>
     </w:p>
     <w:p>
@@ -1660,20 +1884,38 @@
           <w:numId w:val="1"/>
         </w:numPr>
       </w:pPr>
-      <w:r>
-        <w:t>Npx create-next-app@14</w:t>
-      </w:r>
-    </w:p>
-    <w:p>
-      <w:pPr>
-        <w:pStyle w:val="ListParagraph"/>
-        <w:numPr>
-          <w:ilvl w:val="1"/>
-          <w:numId w:val="1"/>
-        </w:numPr>
-      </w:pPr>
-      <w:r>
-        <w:t>Npx create-next-app@latest – to get the latest version</w:t>
+      <w:proofErr w:type="spellStart"/>
+      <w:r>
+        <w:t>Npx</w:t>
+      </w:r>
+      <w:proofErr w:type="spellEnd"/>
+      <w:r>
+        <w:t xml:space="preserve"> create-next-app@14</w:t>
+      </w:r>
+    </w:p>
+    <w:p>
+      <w:pPr>
+        <w:pStyle w:val="ListParagraph"/>
+        <w:numPr>
+          <w:ilvl w:val="1"/>
+          <w:numId w:val="1"/>
+        </w:numPr>
+      </w:pPr>
+      <w:proofErr w:type="spellStart"/>
+      <w:r>
+        <w:t>Npx</w:t>
+      </w:r>
+      <w:proofErr w:type="spellEnd"/>
+      <w:r>
+        <w:t xml:space="preserve"> </w:t>
+      </w:r>
+      <w:proofErr w:type="spellStart"/>
+      <w:r>
+        <w:t>create-next-app@latest</w:t>
+      </w:r>
+      <w:proofErr w:type="spellEnd"/>
+      <w:r>
+        <w:t xml:space="preserve"> – to get the latest version</w:t>
       </w:r>
     </w:p>
     <w:p/>
@@ -1756,7 +1998,23 @@
         </w:numPr>
       </w:pPr>
       <w:r>
-        <w:t>Inside each folder we have to add a js file</w:t>
+        <w:t xml:space="preserve">Inside each folder we </w:t>
+      </w:r>
+      <w:proofErr w:type="gramStart"/>
+      <w:r>
+        <w:t>have to</w:t>
+      </w:r>
+      <w:proofErr w:type="gramEnd"/>
+      <w:r>
+        <w:t xml:space="preserve"> add a </w:t>
+      </w:r>
+      <w:proofErr w:type="spellStart"/>
+      <w:r>
+        <w:t>js</w:t>
+      </w:r>
+      <w:proofErr w:type="spellEnd"/>
+      <w:r>
+        <w:t xml:space="preserve"> file</w:t>
       </w:r>
     </w:p>
     <w:p>
@@ -1791,7 +2049,15 @@
         </w:numPr>
       </w:pPr>
       <w:r>
-        <w:t xml:space="preserve">An anchor element with a href will </w:t>
+        <w:t xml:space="preserve">An anchor element with a </w:t>
+      </w:r>
+      <w:proofErr w:type="spellStart"/>
+      <w:r>
+        <w:t>href</w:t>
+      </w:r>
+      <w:proofErr w:type="spellEnd"/>
+      <w:r>
+        <w:t xml:space="preserve"> will </w:t>
       </w:r>
       <w:r>
         <w:rPr>
@@ -1878,6 +2144,7 @@
         </w:rPr>
         <w:t xml:space="preserve"> </w:t>
       </w:r>
+      <w:proofErr w:type="spellStart"/>
       <w:r>
         <w:rPr>
           <w:rFonts w:ascii="Consolas" w:eastAsia="Times New Roman" w:hAnsi="Consolas" w:cs="Times New Roman"/>
@@ -1889,6 +2156,7 @@
         </w:rPr>
         <w:t>href</w:t>
       </w:r>
+      <w:proofErr w:type="spellEnd"/>
       <w:r>
         <w:rPr>
           <w:rFonts w:ascii="Consolas" w:eastAsia="Times New Roman" w:hAnsi="Consolas" w:cs="Times New Roman"/>
@@ -1974,8 +2242,13 @@
           <w:numId w:val="1"/>
         </w:numPr>
       </w:pPr>
-      <w:r>
-        <w:t xml:space="preserve">Similar to the </w:t>
+      <w:proofErr w:type="gramStart"/>
+      <w:r>
+        <w:t>Similar to</w:t>
+      </w:r>
+      <w:proofErr w:type="gramEnd"/>
+      <w:r>
+        <w:t xml:space="preserve"> the </w:t>
       </w:r>
       <w:r>
         <w:rPr>
@@ -2016,7 +2289,15 @@
         </w:numPr>
       </w:pPr>
       <w:r>
-        <w:t>the RootLayout will wrap the whole application</w:t>
+        <w:t xml:space="preserve">the </w:t>
+      </w:r>
+      <w:proofErr w:type="spellStart"/>
+      <w:r>
+        <w:t>RootLayout</w:t>
+      </w:r>
+      <w:proofErr w:type="spellEnd"/>
+      <w:r>
+        <w:t xml:space="preserve"> will wrap the whole application</w:t>
       </w:r>
     </w:p>
     <w:p>
@@ -2083,21 +2364,31 @@
           <w:numId w:val="1"/>
         </w:numPr>
       </w:pPr>
-      <w:r>
-        <w:t>RootLayout({children})</w:t>
-      </w:r>
-    </w:p>
-    <w:p>
-      <w:pPr>
-        <w:pStyle w:val="ListParagraph"/>
-        <w:numPr>
-          <w:ilvl w:val="1"/>
-          <w:numId w:val="1"/>
-        </w:numPr>
-      </w:pPr>
-      <w:r>
-        <w:t>We use the {children}inside the RootLayout</w:t>
-      </w:r>
+      <w:proofErr w:type="spellStart"/>
+      <w:r>
+        <w:t>RootLayout</w:t>
+      </w:r>
+      <w:proofErr w:type="spellEnd"/>
+      <w:r>
+        <w:t>({children})</w:t>
+      </w:r>
+    </w:p>
+    <w:p>
+      <w:pPr>
+        <w:pStyle w:val="ListParagraph"/>
+        <w:numPr>
+          <w:ilvl w:val="1"/>
+          <w:numId w:val="1"/>
+        </w:numPr>
+      </w:pPr>
+      <w:r>
+        <w:t xml:space="preserve">We use the {children}inside the </w:t>
+      </w:r>
+      <w:proofErr w:type="spellStart"/>
+      <w:r>
+        <w:t>RootLayout</w:t>
+      </w:r>
+      <w:proofErr w:type="spellEnd"/>
     </w:p>
     <w:p>
       <w:pPr>
@@ -2147,7 +2438,23 @@
         </w:numPr>
       </w:pPr>
       <w:r>
-        <w:t>Export const metadata = {title:”what ever title we want”})</w:t>
+        <w:t>Export const metadata = {title</w:t>
+      </w:r>
+      <w:proofErr w:type="gramStart"/>
+      <w:r>
+        <w:t>:”</w:t>
+      </w:r>
+      <w:proofErr w:type="spellStart"/>
+      <w:r>
+        <w:t>what</w:t>
+      </w:r>
+      <w:proofErr w:type="gramEnd"/>
+      <w:r>
+        <w:t xml:space="preserve"> ever</w:t>
+      </w:r>
+      <w:proofErr w:type="spellEnd"/>
+      <w:r>
+        <w:t xml:space="preserve"> title we want”})</w:t>
       </w:r>
     </w:p>
     <w:p/>
@@ -2193,7 +2500,17 @@
         <w:t>server</w:t>
       </w:r>
       <w:r>
-        <w:t xml:space="preserve"> as a </w:t>
+        <w:t xml:space="preserve"> as </w:t>
+      </w:r>
+      <w:proofErr w:type="spellStart"/>
+      <w:proofErr w:type="gramStart"/>
+      <w:r>
+        <w:t>a</w:t>
+      </w:r>
+      <w:proofErr w:type="spellEnd"/>
+      <w:proofErr w:type="gramEnd"/>
+      <w:r>
+        <w:t xml:space="preserve"> </w:t>
       </w:r>
       <w:r>
         <w:rPr>
@@ -2563,6 +2880,9 @@
     </w:p>
     <w:p>
       <w:r>
+        <w:rPr>
+          <w:noProof/>
+        </w:rPr>
         <w:drawing>
           <wp:inline distT="0" distB="0" distL="0" distR="0" wp14:anchorId="25549465" wp14:editId="7B23A0EE">
             <wp:extent cx="4933950" cy="2353642"/>
@@ -2605,13 +2925,29 @@
       <w:pPr>
         <w:pStyle w:val="Heading2"/>
       </w:pPr>
+      <w:proofErr w:type="gramStart"/>
       <w:r>
         <w:lastRenderedPageBreak/>
-        <w:t>Client Side Comp vs Server Side Comp</w:t>
-      </w:r>
-    </w:p>
-    <w:p>
-      <w:r>
+        <w:t>Client Side</w:t>
+      </w:r>
+      <w:proofErr w:type="gramEnd"/>
+      <w:r>
+        <w:t xml:space="preserve"> Comp vs </w:t>
+      </w:r>
+      <w:proofErr w:type="gramStart"/>
+      <w:r>
+        <w:t>Server Side</w:t>
+      </w:r>
+      <w:proofErr w:type="gramEnd"/>
+      <w:r>
+        <w:t xml:space="preserve"> Comp</w:t>
+      </w:r>
+    </w:p>
+    <w:p>
+      <w:r>
+        <w:rPr>
+          <w:noProof/>
+        </w:rPr>
         <w:drawing>
           <wp:inline distT="0" distB="0" distL="0" distR="0" wp14:anchorId="0CA31EC1" wp14:editId="0A982876">
             <wp:extent cx="5271051" cy="2632710"/>
@@ -2666,7 +3002,15 @@
         </w:numPr>
       </w:pPr>
       <w:r>
-        <w:t>We are using the json placeholder for dummy data</w:t>
+        <w:t xml:space="preserve">We are using the </w:t>
+      </w:r>
+      <w:proofErr w:type="spellStart"/>
+      <w:r>
+        <w:t>json</w:t>
+      </w:r>
+      <w:proofErr w:type="spellEnd"/>
+      <w:r>
+        <w:t xml:space="preserve"> placeholder for dummy data</w:t>
       </w:r>
     </w:p>
     <w:p>
@@ -2718,7 +3062,23 @@
         </w:numPr>
       </w:pPr>
       <w:r>
-        <w:t>We can await fetch(‘URL api’) inside the Component</w:t>
+        <w:t xml:space="preserve">We can await </w:t>
+      </w:r>
+      <w:proofErr w:type="gramStart"/>
+      <w:r>
+        <w:t>fetch(</w:t>
+      </w:r>
+      <w:proofErr w:type="gramEnd"/>
+      <w:r>
+        <w:t xml:space="preserve">‘URL </w:t>
+      </w:r>
+      <w:proofErr w:type="spellStart"/>
+      <w:r>
+        <w:t>api</w:t>
+      </w:r>
+      <w:proofErr w:type="spellEnd"/>
+      <w:r>
+        <w:t>’) inside the Component</w:t>
       </w:r>
     </w:p>
     <w:p>
@@ -2871,6 +3231,7 @@
         </w:rPr>
         <w:t>"https://jsonplaceholder.typicode.com/comments"</w:t>
       </w:r>
+      <w:proofErr w:type="gramStart"/>
       <w:r>
         <w:rPr>
           <w:rFonts w:ascii="Consolas" w:eastAsia="Times New Roman" w:hAnsi="Consolas" w:cs="Times New Roman"/>
@@ -2893,6 +3254,7 @@
         </w:rPr>
         <w:t>;</w:t>
       </w:r>
+      <w:proofErr w:type="gramEnd"/>
     </w:p>
     <w:p>
       <w:pPr>
@@ -2945,6 +3307,7 @@
         </w:rPr>
         <w:t xml:space="preserve"> </w:t>
       </w:r>
+      <w:proofErr w:type="spellStart"/>
       <w:r>
         <w:rPr>
           <w:rFonts w:ascii="Consolas" w:eastAsia="Times New Roman" w:hAnsi="Consolas" w:cs="Times New Roman"/>
@@ -2956,6 +3319,7 @@
         </w:rPr>
         <w:t>dummyData</w:t>
       </w:r>
+      <w:proofErr w:type="spellEnd"/>
       <w:r>
         <w:rPr>
           <w:rFonts w:ascii="Consolas" w:eastAsia="Times New Roman" w:hAnsi="Consolas" w:cs="Times New Roman"/>
@@ -3011,6 +3375,8 @@
         </w:rPr>
         <w:t xml:space="preserve"> </w:t>
       </w:r>
+      <w:proofErr w:type="spellStart"/>
+      <w:proofErr w:type="gramStart"/>
       <w:r>
         <w:rPr>
           <w:rFonts w:ascii="Consolas" w:eastAsia="Times New Roman" w:hAnsi="Consolas" w:cs="Times New Roman"/>
@@ -3044,6 +3410,8 @@
         </w:rPr>
         <w:t>json</w:t>
       </w:r>
+      <w:proofErr w:type="spellEnd"/>
+      <w:proofErr w:type="gramEnd"/>
       <w:r>
         <w:rPr>
           <w:rFonts w:ascii="Consolas" w:eastAsia="Times New Roman" w:hAnsi="Consolas" w:cs="Times New Roman"/>
@@ -3053,7 +3421,19 @@
           <w:szCs w:val="21"/>
           <w14:ligatures w14:val="none"/>
         </w:rPr>
-        <w:t>()</w:t>
+        <w:t>(</w:t>
+      </w:r>
+      <w:proofErr w:type="gramStart"/>
+      <w:r>
+        <w:rPr>
+          <w:rFonts w:ascii="Consolas" w:eastAsia="Times New Roman" w:hAnsi="Consolas" w:cs="Times New Roman"/>
+          <w:color w:val="ABB2BF"/>
+          <w:kern w:val="0"/>
+          <w:sz w:val="21"/>
+          <w:szCs w:val="21"/>
+          <w14:ligatures w14:val="none"/>
+        </w:rPr>
+        <w:t>)</w:t>
       </w:r>
       <w:r>
         <w:rPr>
@@ -3066,6 +3446,7 @@
         </w:rPr>
         <w:t>;</w:t>
       </w:r>
+      <w:proofErr w:type="gramEnd"/>
     </w:p>
     <w:p>
       <w:pPr>
@@ -3096,6 +3477,7 @@
         </w:rPr>
         <w:t xml:space="preserve">  </w:t>
       </w:r>
+      <w:proofErr w:type="gramStart"/>
       <w:r>
         <w:rPr>
           <w:rFonts w:ascii="Consolas" w:eastAsia="Times New Roman" w:hAnsi="Consolas" w:cs="Times New Roman"/>
@@ -3140,6 +3522,7 @@
         </w:rPr>
         <w:t>(</w:t>
       </w:r>
+      <w:proofErr w:type="gramEnd"/>
       <w:r>
         <w:rPr>
           <w:rFonts w:ascii="Consolas" w:eastAsia="Times New Roman" w:hAnsi="Consolas" w:cs="Times New Roman"/>
@@ -3149,7 +3532,31 @@
           <w:szCs w:val="21"/>
           <w14:ligatures w14:val="none"/>
         </w:rPr>
-        <w:t>"dummyData"</w:t>
+        <w:t>"</w:t>
+      </w:r>
+      <w:proofErr w:type="spellStart"/>
+      <w:r>
+        <w:rPr>
+          <w:rFonts w:ascii="Consolas" w:eastAsia="Times New Roman" w:hAnsi="Consolas" w:cs="Times New Roman"/>
+          <w:color w:val="E5C07B"/>
+          <w:kern w:val="0"/>
+          <w:sz w:val="21"/>
+          <w:szCs w:val="21"/>
+          <w14:ligatures w14:val="none"/>
+        </w:rPr>
+        <w:t>dummyData</w:t>
+      </w:r>
+      <w:proofErr w:type="spellEnd"/>
+      <w:r>
+        <w:rPr>
+          <w:rFonts w:ascii="Consolas" w:eastAsia="Times New Roman" w:hAnsi="Consolas" w:cs="Times New Roman"/>
+          <w:color w:val="E5C07B"/>
+          <w:kern w:val="0"/>
+          <w:sz w:val="21"/>
+          <w:szCs w:val="21"/>
+          <w14:ligatures w14:val="none"/>
+        </w:rPr>
+        <w:t>"</w:t>
       </w:r>
       <w:r>
         <w:rPr>
@@ -3173,6 +3580,7 @@
         </w:rPr>
         <w:t xml:space="preserve"> </w:t>
       </w:r>
+      <w:proofErr w:type="spellStart"/>
       <w:r>
         <w:rPr>
           <w:rFonts w:ascii="Consolas" w:eastAsia="Times New Roman" w:hAnsi="Consolas" w:cs="Times New Roman"/>
@@ -3182,7 +3590,20 @@
           <w:szCs w:val="21"/>
           <w14:ligatures w14:val="none"/>
         </w:rPr>
-        <w:t>dummyData)</w:t>
+        <w:t>dummyData</w:t>
+      </w:r>
+      <w:proofErr w:type="spellEnd"/>
+      <w:proofErr w:type="gramStart"/>
+      <w:r>
+        <w:rPr>
+          <w:rFonts w:ascii="Consolas" w:eastAsia="Times New Roman" w:hAnsi="Consolas" w:cs="Times New Roman"/>
+          <w:color w:val="ABB2BF"/>
+          <w:kern w:val="0"/>
+          <w:sz w:val="21"/>
+          <w:szCs w:val="21"/>
+          <w14:ligatures w14:val="none"/>
+        </w:rPr>
+        <w:t>)</w:t>
       </w:r>
       <w:r>
         <w:rPr>
@@ -3195,6 +3616,7 @@
         </w:rPr>
         <w:t>;</w:t>
       </w:r>
+      <w:proofErr w:type="gramEnd"/>
     </w:p>
     <w:p/>
     <w:p>
@@ -3369,6 +3791,7 @@
         </w:rPr>
         <w:t xml:space="preserve"> </w:t>
       </w:r>
+      <w:proofErr w:type="gramStart"/>
       <w:r>
         <w:rPr>
           <w:rFonts w:ascii="Consolas" w:eastAsia="Times New Roman" w:hAnsi="Consolas" w:cs="Times New Roman"/>
@@ -3389,7 +3812,19 @@
           <w:szCs w:val="21"/>
           <w14:ligatures w14:val="none"/>
         </w:rPr>
-        <w:t>() {</w:t>
+        <w:t>(</w:t>
+      </w:r>
+      <w:proofErr w:type="gramEnd"/>
+      <w:r>
+        <w:rPr>
+          <w:rFonts w:ascii="Consolas" w:eastAsia="Times New Roman" w:hAnsi="Consolas" w:cs="Times New Roman"/>
+          <w:color w:val="BBBBBB"/>
+          <w:kern w:val="0"/>
+          <w:sz w:val="21"/>
+          <w:szCs w:val="21"/>
+          <w14:ligatures w14:val="none"/>
+        </w:rPr>
+        <w:t>) {</w:t>
       </w:r>
     </w:p>
     <w:p>
@@ -3464,7 +3899,31 @@
           <w:szCs w:val="21"/>
           <w14:ligatures w14:val="none"/>
         </w:rPr>
-        <w:t>&gt;Loading Data....&lt;/</w:t>
+        <w:t>&gt;Loading Data</w:t>
+      </w:r>
+      <w:proofErr w:type="gramStart"/>
+      <w:r>
+        <w:rPr>
+          <w:rFonts w:ascii="Consolas" w:eastAsia="Times New Roman" w:hAnsi="Consolas" w:cs="Times New Roman"/>
+          <w:color w:val="BBBBBB"/>
+          <w:kern w:val="0"/>
+          <w:sz w:val="21"/>
+          <w:szCs w:val="21"/>
+          <w14:ligatures w14:val="none"/>
+        </w:rPr>
+        <w:t>....&lt;</w:t>
+      </w:r>
+      <w:proofErr w:type="gramEnd"/>
+      <w:r>
+        <w:rPr>
+          <w:rFonts w:ascii="Consolas" w:eastAsia="Times New Roman" w:hAnsi="Consolas" w:cs="Times New Roman"/>
+          <w:color w:val="BBBBBB"/>
+          <w:kern w:val="0"/>
+          <w:sz w:val="21"/>
+          <w:szCs w:val="21"/>
+          <w14:ligatures w14:val="none"/>
+        </w:rPr>
+        <w:t>/</w:t>
       </w:r>
       <w:r>
         <w:rPr>
@@ -3477,6 +3936,7 @@
         </w:rPr>
         <w:t>p</w:t>
       </w:r>
+      <w:proofErr w:type="gramStart"/>
       <w:r>
         <w:rPr>
           <w:rFonts w:ascii="Consolas" w:eastAsia="Times New Roman" w:hAnsi="Consolas" w:cs="Times New Roman"/>
@@ -3488,6 +3948,7 @@
         </w:rPr>
         <w:t>&gt;;</w:t>
       </w:r>
+      <w:proofErr w:type="gramEnd"/>
     </w:p>
     <w:p>
       <w:pPr>
@@ -3549,6 +4010,9 @@
     </w:p>
     <w:p>
       <w:r>
+        <w:rPr>
+          <w:noProof/>
+        </w:rPr>
         <w:drawing>
           <wp:inline distT="0" distB="0" distL="0" distR="0" wp14:anchorId="6EB935B9" wp14:editId="160B8513">
             <wp:extent cx="5943600" cy="2774315"/>
@@ -3744,7 +4208,15 @@
         </w:numPr>
       </w:pPr>
       <w:r>
-        <w:t xml:space="preserve">On sign up, each guest get a profile in the DB </w:t>
+        <w:t xml:space="preserve">On sign up, each guest </w:t>
+      </w:r>
+      <w:proofErr w:type="gramStart"/>
+      <w:r>
+        <w:t>get</w:t>
+      </w:r>
+      <w:proofErr w:type="gramEnd"/>
+      <w:r>
+        <w:t xml:space="preserve"> a profile in the DB </w:t>
       </w:r>
     </w:p>
     <w:p>
@@ -3929,7 +4401,15 @@
         </w:numPr>
       </w:pPr>
       <w:r>
-        <w:t xml:space="preserve">On sign up, each guest get a profile in the DB </w:t>
+        <w:t xml:space="preserve">On sign up, each guest </w:t>
+      </w:r>
+      <w:proofErr w:type="gramStart"/>
+      <w:r>
+        <w:t>get</w:t>
+      </w:r>
+      <w:proofErr w:type="gramEnd"/>
+      <w:r>
+        <w:t xml:space="preserve"> a profile in the DB </w:t>
       </w:r>
     </w:p>
     <w:p>
@@ -4006,8 +4486,13 @@
         </w:numPr>
       </w:pPr>
       <w:r>
-        <w:t>/about</w:t>
-      </w:r>
+        <w:t>/</w:t>
+      </w:r>
+      <w:proofErr w:type="gramStart"/>
+      <w:r>
+        <w:t>about</w:t>
+      </w:r>
+      <w:proofErr w:type="gramEnd"/>
     </w:p>
     <w:p>
       <w:pPr>
@@ -4030,8 +4515,47 @@
         </w:numPr>
       </w:pPr>
       <w:r>
+        <w:t>/</w:t>
+      </w:r>
+      <w:proofErr w:type="gramStart"/>
+      <w:r>
+        <w:t>cabins</w:t>
+      </w:r>
+      <w:proofErr w:type="gramEnd"/>
+    </w:p>
+    <w:p>
+      <w:pPr>
+        <w:pStyle w:val="ListParagraph"/>
+        <w:numPr>
+          <w:ilvl w:val="0"/>
+          <w:numId w:val="10"/>
+        </w:numPr>
+      </w:pPr>
+      <w:r>
+        <w:t>Single Cabin</w:t>
+      </w:r>
+    </w:p>
+    <w:p>
+      <w:pPr>
+        <w:pStyle w:val="ListParagraph"/>
+        <w:numPr>
+          <w:ilvl w:val="1"/>
+          <w:numId w:val="10"/>
+        </w:numPr>
+      </w:pPr>
+      <w:r>
         <w:t>/cabins</w:t>
       </w:r>
+      <w:proofErr w:type="gramStart"/>
+      <w:r>
+        <w:t>/:</w:t>
+      </w:r>
+      <w:proofErr w:type="spellStart"/>
+      <w:r>
+        <w:t>cabinId</w:t>
+      </w:r>
+      <w:proofErr w:type="spellEnd"/>
+      <w:proofErr w:type="gramEnd"/>
     </w:p>
     <w:p>
       <w:pPr>
@@ -4042,7 +4566,7 @@
         </w:numPr>
       </w:pPr>
       <w:r>
-        <w:t>Single Cabin</w:t>
+        <w:t>Login page</w:t>
       </w:r>
     </w:p>
     <w:p>
@@ -4054,32 +4578,13 @@
         </w:numPr>
       </w:pPr>
       <w:r>
-        <w:t>/cabins/:cabinId</w:t>
-      </w:r>
-    </w:p>
-    <w:p>
-      <w:pPr>
-        <w:pStyle w:val="ListParagraph"/>
-        <w:numPr>
-          <w:ilvl w:val="0"/>
-          <w:numId w:val="10"/>
-        </w:numPr>
-      </w:pPr>
-      <w:r>
-        <w:t>Login page</w:t>
-      </w:r>
-    </w:p>
-    <w:p>
-      <w:pPr>
-        <w:pStyle w:val="ListParagraph"/>
-        <w:numPr>
-          <w:ilvl w:val="1"/>
-          <w:numId w:val="10"/>
-        </w:numPr>
-      </w:pPr>
-      <w:r>
-        <w:t>/login</w:t>
-      </w:r>
+        <w:t>/</w:t>
+      </w:r>
+      <w:proofErr w:type="gramStart"/>
+      <w:r>
+        <w:t>login</w:t>
+      </w:r>
+      <w:proofErr w:type="gramEnd"/>
     </w:p>
     <w:p>
       <w:pPr>
@@ -4103,8 +4608,13 @@
         </w:numPr>
       </w:pPr>
       <w:r>
-        <w:t>/account</w:t>
-      </w:r>
+        <w:t>/</w:t>
+      </w:r>
+      <w:proofErr w:type="gramStart"/>
+      <w:r>
+        <w:t>account</w:t>
+      </w:r>
+      <w:proofErr w:type="gramEnd"/>
     </w:p>
     <w:p>
       <w:pPr>
@@ -4159,8 +4669,13 @@
         </w:numPr>
       </w:pPr>
       <w:r>
-        <w:t>Or Redux or Zustand</w:t>
-      </w:r>
+        <w:t xml:space="preserve">Or Redux or </w:t>
+      </w:r>
+      <w:proofErr w:type="spellStart"/>
+      <w:r>
+        <w:t>Zustand</w:t>
+      </w:r>
+      <w:proofErr w:type="spellEnd"/>
     </w:p>
     <w:p>
       <w:pPr>
@@ -4170,9 +4685,11 @@
           <w:numId w:val="11"/>
         </w:numPr>
       </w:pPr>
+      <w:proofErr w:type="spellStart"/>
       <w:r>
         <w:t>Supabase</w:t>
       </w:r>
+      <w:proofErr w:type="spellEnd"/>
     </w:p>
     <w:p>
       <w:pPr>
@@ -4275,6 +4792,9 @@
         </w:numPr>
       </w:pPr>
       <w:r>
+        <w:rPr>
+          <w:noProof/>
+        </w:rPr>
         <w:drawing>
           <wp:inline distT="0" distB="0" distL="0" distR="0" wp14:anchorId="3086E5E5" wp14:editId="422E3EE2">
             <wp:extent cx="1767993" cy="502964"/>
@@ -4671,19 +5191,34 @@
         </w:numPr>
       </w:pPr>
       <w:r>
-        <w:t>Export const metadata={</w:t>
-      </w:r>
-    </w:p>
-    <w:p>
-      <w:pPr>
-        <w:pStyle w:val="ListParagraph"/>
-        <w:numPr>
-          <w:ilvl w:val="1"/>
-          <w:numId w:val="1"/>
-        </w:numPr>
-      </w:pPr>
-      <w:r>
-        <w:t>Title:”Cabins”}</w:t>
+        <w:t>Export const metadata</w:t>
+      </w:r>
+      <w:proofErr w:type="gramStart"/>
+      <w:r>
+        <w:t>={</w:t>
+      </w:r>
+      <w:proofErr w:type="gramEnd"/>
+    </w:p>
+    <w:p>
+      <w:pPr>
+        <w:pStyle w:val="ListParagraph"/>
+        <w:numPr>
+          <w:ilvl w:val="1"/>
+          <w:numId w:val="1"/>
+        </w:numPr>
+      </w:pPr>
+      <w:proofErr w:type="spellStart"/>
+      <w:r>
+        <w:t>Title</w:t>
+      </w:r>
+      <w:proofErr w:type="gramStart"/>
+      <w:r>
+        <w:t>:”Cabins</w:t>
+      </w:r>
+      <w:proofErr w:type="spellEnd"/>
+      <w:proofErr w:type="gramEnd"/>
+      <w:r>
+        <w:t>”}</w:t>
       </w:r>
     </w:p>
     <w:p>
@@ -5228,8 +5763,13 @@
         </w:numPr>
       </w:pPr>
       <w:r>
-        <w:t>We can host our own fonts straight in the Next js</w:t>
-      </w:r>
+        <w:t xml:space="preserve">We can host our own fonts straight in the Next </w:t>
+      </w:r>
+      <w:proofErr w:type="spellStart"/>
+      <w:r>
+        <w:t>js</w:t>
+      </w:r>
+      <w:proofErr w:type="spellEnd"/>
     </w:p>
     <w:p>
       <w:pPr>
@@ -5291,7 +5831,15 @@
         </w:numPr>
       </w:pPr>
       <w:r>
-        <w:t>Import the className from the function into the Wrapper</w:t>
+        <w:t xml:space="preserve">Import the </w:t>
+      </w:r>
+      <w:proofErr w:type="spellStart"/>
+      <w:r>
+        <w:t>className</w:t>
+      </w:r>
+      <w:proofErr w:type="spellEnd"/>
+      <w:r>
+        <w:t xml:space="preserve"> from the function into the Wrapper</w:t>
       </w:r>
     </w:p>
     <w:p>
@@ -5364,8 +5912,13 @@
         </w:numPr>
       </w:pPr>
       <w:r>
-        <w:t>Prevents layout shifs</w:t>
-      </w:r>
+        <w:t xml:space="preserve">Prevents layout </w:t>
+      </w:r>
+      <w:proofErr w:type="spellStart"/>
+      <w:r>
+        <w:t>shifs</w:t>
+      </w:r>
+      <w:proofErr w:type="spellEnd"/>
     </w:p>
     <w:p/>
     <w:p>
@@ -5471,6 +6024,7 @@
       <w:r>
         <w:t xml:space="preserve">The </w:t>
       </w:r>
+      <w:proofErr w:type="spellStart"/>
       <w:r>
         <w:rPr>
           <w:b/>
@@ -5478,6 +6032,7 @@
         </w:rPr>
         <w:t>RootLayout</w:t>
       </w:r>
+      <w:proofErr w:type="spellEnd"/>
       <w:r>
         <w:t xml:space="preserve"> applies to the whole application</w:t>
       </w:r>
@@ -5493,6 +6048,7 @@
       <w:r>
         <w:t xml:space="preserve">If we want another </w:t>
       </w:r>
+      <w:proofErr w:type="gramStart"/>
       <w:r>
         <w:rPr>
           <w:b/>
@@ -5501,7 +6057,11 @@
         <w:t xml:space="preserve">layout </w:t>
       </w:r>
       <w:r>
-        <w:t xml:space="preserve"> to apply just to a single route, we create a </w:t>
+        <w:t xml:space="preserve"> to</w:t>
+      </w:r>
+      <w:proofErr w:type="gramEnd"/>
+      <w:r>
+        <w:t xml:space="preserve"> apply just to a single route, we create a </w:t>
       </w:r>
       <w:r>
         <w:rPr>
@@ -5544,33 +6104,51 @@
       <w:pPr>
         <w:pStyle w:val="Heading1"/>
       </w:pPr>
+      <w:proofErr w:type="spellStart"/>
       <w:r>
         <w:lastRenderedPageBreak/>
-        <w:t>Supabase Installation</w:t>
-      </w:r>
-    </w:p>
-    <w:p>
-      <w:pPr>
-        <w:pStyle w:val="ListParagraph"/>
-        <w:numPr>
-          <w:ilvl w:val="0"/>
-          <w:numId w:val="1"/>
-        </w:numPr>
-      </w:pPr>
-      <w:r>
-        <w:t>Npm I @supabase/supaabase-js</w:t>
-      </w:r>
-    </w:p>
-    <w:p>
-      <w:pPr>
-        <w:pStyle w:val="ListParagraph"/>
-        <w:numPr>
-          <w:ilvl w:val="0"/>
-          <w:numId w:val="1"/>
-        </w:numPr>
-      </w:pPr>
-      <w:r>
-        <w:t>All keys stored into the .env are on the server, so they are not leaking to the public</w:t>
+        <w:t>Supabase</w:t>
+      </w:r>
+      <w:proofErr w:type="spellEnd"/>
+      <w:r>
+        <w:t xml:space="preserve"> Installation</w:t>
+      </w:r>
+    </w:p>
+    <w:p>
+      <w:pPr>
+        <w:pStyle w:val="ListParagraph"/>
+        <w:numPr>
+          <w:ilvl w:val="0"/>
+          <w:numId w:val="1"/>
+        </w:numPr>
+      </w:pPr>
+      <w:proofErr w:type="spellStart"/>
+      <w:r>
+        <w:t>Npm</w:t>
+      </w:r>
+      <w:proofErr w:type="spellEnd"/>
+      <w:r>
+        <w:t xml:space="preserve"> I @supabase/supaabase-js</w:t>
+      </w:r>
+    </w:p>
+    <w:p>
+      <w:pPr>
+        <w:pStyle w:val="ListParagraph"/>
+        <w:numPr>
+          <w:ilvl w:val="0"/>
+          <w:numId w:val="1"/>
+        </w:numPr>
+      </w:pPr>
+      <w:r>
+        <w:t xml:space="preserve">All keys stored into </w:t>
+      </w:r>
+      <w:proofErr w:type="gramStart"/>
+      <w:r>
+        <w:t>the .env</w:t>
+      </w:r>
+      <w:proofErr w:type="gramEnd"/>
+      <w:r>
+        <w:t xml:space="preserve"> are on the server, so they are not leaking to the public</w:t>
       </w:r>
     </w:p>
     <w:p>
@@ -5593,6 +6171,7 @@
           <w:numId w:val="1"/>
         </w:numPr>
       </w:pPr>
+      <w:proofErr w:type="spellStart"/>
       <w:r>
         <w:rPr>
           <w:b/>
@@ -5600,6 +6179,7 @@
         </w:rPr>
         <w:t>NEXT_PUBLIC_VArName</w:t>
       </w:r>
+      <w:proofErr w:type="spellEnd"/>
     </w:p>
     <w:p>
       <w:pPr>
@@ -5612,15 +6192,1094 @@
       <w:r>
         <w:t xml:space="preserve">We are using the </w:t>
       </w:r>
-      <w:r>
-        <w:rPr>
-          <w:b/>
-          <w:bCs/>
-        </w:rPr>
-        <w:t xml:space="preserve">Service_role </w:t>
-      </w:r>
-      <w:r>
-        <w:t xml:space="preserve"> key since it’s overriding the Row Level Security</w:t>
+      <w:proofErr w:type="spellStart"/>
+      <w:r>
+        <w:rPr>
+          <w:b/>
+          <w:bCs/>
+        </w:rPr>
+        <w:t>Service_</w:t>
+      </w:r>
+      <w:proofErr w:type="gramStart"/>
+      <w:r>
+        <w:rPr>
+          <w:b/>
+          <w:bCs/>
+        </w:rPr>
+        <w:t>role</w:t>
+      </w:r>
+      <w:proofErr w:type="spellEnd"/>
+      <w:r>
+        <w:rPr>
+          <w:b/>
+          <w:bCs/>
+        </w:rPr>
+        <w:t xml:space="preserve"> </w:t>
+      </w:r>
+      <w:r>
+        <w:t xml:space="preserve"> key</w:t>
+      </w:r>
+      <w:proofErr w:type="gramEnd"/>
+      <w:r>
+        <w:t xml:space="preserve"> since it’s overriding the Row Level Securit</w:t>
+      </w:r>
+      <w:r>
+        <w:t>y</w:t>
+      </w:r>
+    </w:p>
+    <w:p>
+      <w:pPr>
+        <w:pStyle w:val="Heading1"/>
+      </w:pPr>
+      <w:r>
+        <w:t>Loading item</w:t>
+      </w:r>
+    </w:p>
+    <w:p>
+      <w:pPr>
+        <w:pStyle w:val="ListParagraph"/>
+        <w:numPr>
+          <w:ilvl w:val="0"/>
+          <w:numId w:val="1"/>
+        </w:numPr>
+      </w:pPr>
+      <w:r>
+        <w:t>We can add the global Loader alongside the global page and layout</w:t>
+      </w:r>
+    </w:p>
+    <w:p>
+      <w:pPr>
+        <w:pStyle w:val="ListParagraph"/>
+        <w:numPr>
+          <w:ilvl w:val="0"/>
+          <w:numId w:val="1"/>
+        </w:numPr>
+      </w:pPr>
+      <w:r>
+        <w:t xml:space="preserve">We can also add a </w:t>
+      </w:r>
+      <w:proofErr w:type="gramStart"/>
+      <w:r>
+        <w:rPr>
+          <w:b/>
+          <w:bCs/>
+        </w:rPr>
+        <w:t xml:space="preserve">Loader </w:t>
+      </w:r>
+      <w:r>
+        <w:t xml:space="preserve"> for</w:t>
+      </w:r>
+      <w:proofErr w:type="gramEnd"/>
+      <w:r>
+        <w:t xml:space="preserve"> distinct routes, just like adding a layout</w:t>
+      </w:r>
+    </w:p>
+    <w:p>
+      <w:pPr>
+        <w:pStyle w:val="ListParagraph"/>
+        <w:numPr>
+          <w:ilvl w:val="1"/>
+          <w:numId w:val="1"/>
+        </w:numPr>
+      </w:pPr>
+      <w:r>
+        <w:t>We add the loader file into the route</w:t>
+      </w:r>
+    </w:p>
+    <w:p>
+      <w:pPr>
+        <w:pStyle w:val="Heading2"/>
+        <w:rPr>
+          <w:b/>
+          <w:bCs/>
+        </w:rPr>
+      </w:pPr>
+      <w:r>
+        <w:t xml:space="preserve">Adding a loader activates the </w:t>
+      </w:r>
+      <w:r>
+        <w:rPr>
+          <w:b/>
+          <w:bCs/>
+        </w:rPr>
+        <w:t>STREAMING</w:t>
+      </w:r>
+    </w:p>
+    <w:p>
+      <w:pPr>
+        <w:pStyle w:val="ListParagraph"/>
+        <w:numPr>
+          <w:ilvl w:val="0"/>
+          <w:numId w:val="1"/>
+        </w:numPr>
+      </w:pPr>
+      <w:r>
+        <w:t>Now the website will work only if JavaScript is available</w:t>
+      </w:r>
+    </w:p>
+    <w:p/>
+    <w:p>
+      <w:pPr>
+        <w:pStyle w:val="Heading1"/>
+      </w:pPr>
+      <w:r>
+        <w:t>React Suspense</w:t>
+      </w:r>
+    </w:p>
+    <w:p>
+      <w:pPr>
+        <w:pStyle w:val="ListParagraph"/>
+        <w:numPr>
+          <w:ilvl w:val="0"/>
+          <w:numId w:val="1"/>
+        </w:numPr>
+      </w:pPr>
+      <w:r>
+        <w:t>A modern a react feature</w:t>
+      </w:r>
+    </w:p>
+    <w:p>
+      <w:pPr>
+        <w:pStyle w:val="ListParagraph"/>
+        <w:numPr>
+          <w:ilvl w:val="0"/>
+          <w:numId w:val="1"/>
+        </w:numPr>
+      </w:pPr>
+      <w:r>
+        <w:t xml:space="preserve">A built-in React component that we can use to catch/isolate </w:t>
+      </w:r>
+      <w:proofErr w:type="spellStart"/>
+      <w:r>
+        <w:t>componets</w:t>
+      </w:r>
+      <w:proofErr w:type="spellEnd"/>
+      <w:r>
+        <w:t xml:space="preserve"> that are </w:t>
+      </w:r>
+      <w:r>
+        <w:rPr>
+          <w:b/>
+          <w:bCs/>
+        </w:rPr>
+        <w:t>not ready to be rendered (“suspending”)</w:t>
+      </w:r>
+      <w:r>
+        <w:t xml:space="preserve"> </w:t>
+      </w:r>
+    </w:p>
+    <w:p>
+      <w:pPr>
+        <w:pStyle w:val="ListParagraph"/>
+        <w:numPr>
+          <w:ilvl w:val="0"/>
+          <w:numId w:val="1"/>
+        </w:numPr>
+      </w:pPr>
+      <w:r>
+        <w:t>Like a catch block</w:t>
+      </w:r>
+    </w:p>
+    <w:p>
+      <w:pPr>
+        <w:pStyle w:val="ListParagraph"/>
+        <w:numPr>
+          <w:ilvl w:val="1"/>
+          <w:numId w:val="1"/>
+        </w:numPr>
+      </w:pPr>
+      <w:r>
+        <w:t>It catches components that are suspending</w:t>
+      </w:r>
+    </w:p>
+    <w:p>
+      <w:pPr>
+        <w:pStyle w:val="Heading3"/>
+      </w:pPr>
+      <w:r>
+        <w:t>What causes a component to be suspending?</w:t>
+      </w:r>
+    </w:p>
+    <w:p>
+      <w:pPr>
+        <w:pStyle w:val="ListParagraph"/>
+        <w:numPr>
+          <w:ilvl w:val="0"/>
+          <w:numId w:val="13"/>
+        </w:numPr>
+      </w:pPr>
+      <w:r>
+        <w:t>Fetching data</w:t>
+      </w:r>
+    </w:p>
+    <w:p>
+      <w:pPr>
+        <w:pStyle w:val="ListParagraph"/>
+        <w:numPr>
+          <w:ilvl w:val="1"/>
+          <w:numId w:val="13"/>
+        </w:numPr>
+      </w:pPr>
+      <w:r>
+        <w:t>We need a data fetching library that supports suspense</w:t>
+      </w:r>
+    </w:p>
+    <w:p>
+      <w:pPr>
+        <w:pStyle w:val="ListParagraph"/>
+        <w:numPr>
+          <w:ilvl w:val="0"/>
+          <w:numId w:val="13"/>
+        </w:numPr>
+      </w:pPr>
+      <w:r>
+        <w:t>Loading code with React Lazy Loading</w:t>
+      </w:r>
+    </w:p>
+    <w:p>
+      <w:pPr>
+        <w:pStyle w:val="Heading3"/>
+      </w:pPr>
+      <w:r>
+        <w:t>How to use it</w:t>
+      </w:r>
+    </w:p>
+    <w:p>
+      <w:pPr>
+        <w:pStyle w:val="ListParagraph"/>
+        <w:numPr>
+          <w:ilvl w:val="0"/>
+          <w:numId w:val="1"/>
+        </w:numPr>
+      </w:pPr>
+      <w:r>
+        <w:t xml:space="preserve">We wrap the whole </w:t>
+      </w:r>
+      <w:proofErr w:type="spellStart"/>
+      <w:r>
+        <w:t>SubTree</w:t>
+      </w:r>
+      <w:proofErr w:type="spellEnd"/>
+      <w:r>
+        <w:t xml:space="preserve">, above the </w:t>
+      </w:r>
+      <w:r>
+        <w:rPr>
+          <w:b/>
+          <w:bCs/>
+        </w:rPr>
+        <w:t>suspending component</w:t>
+      </w:r>
+      <w:r>
+        <w:rPr>
+          <w:b/>
+          <w:bCs/>
+        </w:rPr>
+        <w:t xml:space="preserve"> in a </w:t>
+      </w:r>
+      <w:r>
+        <w:t>Suspense component</w:t>
+      </w:r>
+    </w:p>
+    <w:p>
+      <w:pPr>
+        <w:pStyle w:val="ListParagraph"/>
+        <w:numPr>
+          <w:ilvl w:val="0"/>
+          <w:numId w:val="1"/>
+        </w:numPr>
+      </w:pPr>
+      <w:r>
+        <w:rPr>
+          <w:b/>
+          <w:bCs/>
+        </w:rPr>
+        <w:t>This is a declarative way</w:t>
+      </w:r>
+      <w:r>
+        <w:t xml:space="preserve"> – no more </w:t>
+      </w:r>
+      <w:proofErr w:type="spellStart"/>
+      <w:r>
+        <w:t>isLoading</w:t>
+      </w:r>
+      <w:proofErr w:type="spellEnd"/>
+      <w:r>
+        <w:t xml:space="preserve"> states and render logic</w:t>
+      </w:r>
+    </w:p>
+    <w:p/>
+    <w:p/>
+    <w:p>
+      <w:pPr>
+        <w:pStyle w:val="Heading2"/>
+      </w:pPr>
+      <w:r>
+        <w:lastRenderedPageBreak/>
+        <w:t>How it works?</w:t>
+      </w:r>
+    </w:p>
+    <w:p>
+      <w:pPr>
+        <w:pStyle w:val="ListParagraph"/>
+        <w:numPr>
+          <w:ilvl w:val="0"/>
+          <w:numId w:val="1"/>
+        </w:numPr>
+      </w:pPr>
+      <w:r>
+        <w:t xml:space="preserve">While rendering, </w:t>
+      </w:r>
+      <w:r>
+        <w:rPr>
+          <w:b/>
+          <w:bCs/>
+        </w:rPr>
+        <w:t xml:space="preserve">suspending </w:t>
+      </w:r>
+      <w:r>
+        <w:t>component is found</w:t>
+      </w:r>
+    </w:p>
+    <w:p>
+      <w:pPr>
+        <w:pStyle w:val="ListParagraph"/>
+        <w:numPr>
+          <w:ilvl w:val="0"/>
+          <w:numId w:val="1"/>
+        </w:numPr>
+      </w:pPr>
+      <w:r>
+        <w:t xml:space="preserve">The flow goes back to the </w:t>
+      </w:r>
+      <w:r>
+        <w:rPr>
+          <w:b/>
+          <w:bCs/>
+        </w:rPr>
+        <w:t>closest Suspense Parent (‘</w:t>
+      </w:r>
+      <w:r>
+        <w:t>boundary’)</w:t>
+      </w:r>
+    </w:p>
+    <w:p>
+      <w:pPr>
+        <w:pStyle w:val="ListParagraph"/>
+        <w:numPr>
+          <w:ilvl w:val="1"/>
+          <w:numId w:val="1"/>
+        </w:numPr>
+      </w:pPr>
+      <w:r>
+        <w:t>All already rendered children are discarded</w:t>
+      </w:r>
+    </w:p>
+    <w:p>
+      <w:pPr>
+        <w:pStyle w:val="ListParagraph"/>
+        <w:numPr>
+          <w:ilvl w:val="2"/>
+          <w:numId w:val="1"/>
+        </w:numPr>
+      </w:pPr>
+      <w:r>
+        <w:t xml:space="preserve">But the state is </w:t>
+      </w:r>
+      <w:r>
+        <w:rPr>
+          <w:b/>
+          <w:bCs/>
+        </w:rPr>
+        <w:t>preserved</w:t>
+      </w:r>
+      <w:r>
+        <w:t xml:space="preserve"> in the </w:t>
+      </w:r>
+      <w:r>
+        <w:rPr>
+          <w:b/>
+          <w:bCs/>
+        </w:rPr>
+        <w:t>Fiber Tree</w:t>
+      </w:r>
+    </w:p>
+    <w:p>
+      <w:pPr>
+        <w:pStyle w:val="ListParagraph"/>
+        <w:numPr>
+          <w:ilvl w:val="1"/>
+          <w:numId w:val="1"/>
+        </w:numPr>
+      </w:pPr>
+      <w:r>
+        <w:t xml:space="preserve">Display </w:t>
+      </w:r>
+      <w:r>
+        <w:rPr>
+          <w:b/>
+          <w:bCs/>
+        </w:rPr>
+        <w:t xml:space="preserve">fallback </w:t>
+      </w:r>
+      <w:r>
+        <w:t>c</w:t>
+      </w:r>
+      <w:r>
+        <w:t>omponent while ASYNC operation happens</w:t>
+      </w:r>
+    </w:p>
+    <w:p>
+      <w:pPr>
+        <w:pStyle w:val="ListParagraph"/>
+        <w:numPr>
+          <w:ilvl w:val="2"/>
+          <w:numId w:val="1"/>
+        </w:numPr>
+      </w:pPr>
+      <w:r>
+        <w:t>just a spinner usually</w:t>
+      </w:r>
+    </w:p>
+    <w:p>
+      <w:pPr>
+        <w:pStyle w:val="ListParagraph"/>
+        <w:numPr>
+          <w:ilvl w:val="0"/>
+          <w:numId w:val="1"/>
+        </w:numPr>
+      </w:pPr>
+      <w:r>
+        <w:t>After Async work is done – the component is no longer suspending</w:t>
+      </w:r>
+    </w:p>
+    <w:p>
+      <w:pPr>
+        <w:pStyle w:val="ListParagraph"/>
+        <w:numPr>
+          <w:ilvl w:val="1"/>
+          <w:numId w:val="1"/>
+        </w:numPr>
+      </w:pPr>
+      <w:r>
+        <w:rPr>
+          <w:b/>
+          <w:bCs/>
+        </w:rPr>
+        <w:t xml:space="preserve">React will RERENDER the subtree </w:t>
+      </w:r>
+      <w:r>
+        <w:t>with the fetched data</w:t>
+      </w:r>
+    </w:p>
+    <w:p>
+      <w:pPr>
+        <w:pStyle w:val="ListParagraph"/>
+        <w:numPr>
+          <w:ilvl w:val="0"/>
+          <w:numId w:val="1"/>
+        </w:numPr>
+      </w:pPr>
+      <w:r>
+        <w:rPr>
+          <w:b/>
+          <w:bCs/>
+        </w:rPr>
+        <w:t xml:space="preserve">Suspense works OUT OF THE BOX </w:t>
+      </w:r>
+      <w:r>
+        <w:t>with Next JS.</w:t>
+      </w:r>
+    </w:p>
+    <w:p/>
+    <w:p>
+      <w:pPr>
+        <w:pStyle w:val="Heading2"/>
+      </w:pPr>
+      <w:r>
+        <w:t>How to use it?</w:t>
+      </w:r>
+    </w:p>
+    <w:p>
+      <w:pPr>
+        <w:pStyle w:val="ListParagraph"/>
+        <w:numPr>
+          <w:ilvl w:val="0"/>
+          <w:numId w:val="1"/>
+        </w:numPr>
+      </w:pPr>
+      <w:r>
+        <w:t xml:space="preserve">We mode the data fetching into </w:t>
+      </w:r>
+      <w:proofErr w:type="spellStart"/>
+      <w:proofErr w:type="gramStart"/>
+      <w:r>
+        <w:t>it’s</w:t>
+      </w:r>
+      <w:proofErr w:type="spellEnd"/>
+      <w:proofErr w:type="gramEnd"/>
+      <w:r>
+        <w:t xml:space="preserve"> own component</w:t>
+      </w:r>
+    </w:p>
+    <w:p>
+      <w:pPr>
+        <w:pStyle w:val="ListParagraph"/>
+        <w:numPr>
+          <w:ilvl w:val="1"/>
+          <w:numId w:val="1"/>
+        </w:numPr>
+      </w:pPr>
+      <w:r>
+        <w:t>Cabin list</w:t>
+      </w:r>
+    </w:p>
+    <w:p>
+      <w:pPr>
+        <w:pStyle w:val="ListParagraph"/>
+        <w:numPr>
+          <w:ilvl w:val="0"/>
+          <w:numId w:val="1"/>
+        </w:numPr>
+      </w:pPr>
+      <w:r>
+        <w:t xml:space="preserve">We add the new component to the </w:t>
+      </w:r>
+      <w:r>
+        <w:t xml:space="preserve">old component and </w:t>
+      </w:r>
+      <w:r>
+        <w:rPr>
+          <w:b/>
+          <w:bCs/>
+        </w:rPr>
+        <w:t xml:space="preserve">wrap it into Suspense </w:t>
+      </w:r>
+    </w:p>
+    <w:p>
+      <w:pPr>
+        <w:pStyle w:val="ListParagraph"/>
+        <w:numPr>
+          <w:ilvl w:val="0"/>
+          <w:numId w:val="1"/>
+        </w:numPr>
+      </w:pPr>
+      <w:r>
+        <w:rPr>
+          <w:b/>
+          <w:bCs/>
+        </w:rPr>
+        <w:t>Suspense</w:t>
+      </w:r>
+      <w:r>
+        <w:t xml:space="preserve"> takes in a prop for the </w:t>
+      </w:r>
+      <w:r>
+        <w:rPr>
+          <w:b/>
+          <w:bCs/>
+        </w:rPr>
+        <w:t>fallback</w:t>
+      </w:r>
+    </w:p>
+    <w:p>
+      <w:r>
+        <w:drawing>
+          <wp:inline distT="0" distB="0" distL="0" distR="0" wp14:anchorId="615D2501" wp14:editId="4D61946B">
+            <wp:extent cx="4521200" cy="2324100"/>
+            <wp:effectExtent l="0" t="0" r="0" b="0"/>
+            <wp:docPr id="763424968" name="Picture 1"/>
+            <wp:cNvGraphicFramePr>
+              <a:graphicFrameLocks xmlns:a="http://schemas.openxmlformats.org/drawingml/2006/main" noChangeAspect="1"/>
+            </wp:cNvGraphicFramePr>
+            <a:graphic xmlns:a="http://schemas.openxmlformats.org/drawingml/2006/main">
+              <a:graphicData uri="http://schemas.openxmlformats.org/drawingml/2006/picture">
+                <pic:pic xmlns:pic="http://schemas.openxmlformats.org/drawingml/2006/picture">
+                  <pic:nvPicPr>
+                    <pic:cNvPr id="763424968" name=""/>
+                    <pic:cNvPicPr/>
+                  </pic:nvPicPr>
+                  <pic:blipFill>
+                    <a:blip r:embed="rId13"/>
+                    <a:stretch>
+                      <a:fillRect/>
+                    </a:stretch>
+                  </pic:blipFill>
+                  <pic:spPr>
+                    <a:xfrm>
+                      <a:off x="0" y="0"/>
+                      <a:ext cx="4521200" cy="2324100"/>
+                    </a:xfrm>
+                    <a:prstGeom prst="rect">
+                      <a:avLst/>
+                    </a:prstGeom>
+                  </pic:spPr>
+                </pic:pic>
+              </a:graphicData>
+            </a:graphic>
+          </wp:inline>
+        </w:drawing>
+      </w:r>
+    </w:p>
+    <w:p>
+      <w:pPr>
+        <w:pStyle w:val="ListParagraph"/>
+        <w:numPr>
+          <w:ilvl w:val="0"/>
+          <w:numId w:val="1"/>
+        </w:numPr>
+      </w:pPr>
+      <w:r>
+        <w:t xml:space="preserve">Now, the text it </w:t>
+      </w:r>
+      <w:proofErr w:type="gramStart"/>
+      <w:r>
+        <w:t>loading</w:t>
+      </w:r>
+      <w:proofErr w:type="gramEnd"/>
+      <w:r>
+        <w:t xml:space="preserve"> and it’s now waiting for the </w:t>
+      </w:r>
+      <w:r>
+        <w:t>cabins data</w:t>
+      </w:r>
+    </w:p>
+    <w:p>
+      <w:pPr>
+        <w:pStyle w:val="Heading1"/>
+      </w:pPr>
+    </w:p>
+    <w:p/>
+    <w:p>
+      <w:pPr>
+        <w:pStyle w:val="Heading1"/>
+      </w:pPr>
+      <w:r>
+        <w:lastRenderedPageBreak/>
+        <w:t>Dynamic Route Segments</w:t>
+      </w:r>
+    </w:p>
+    <w:p>
+      <w:pPr>
+        <w:pStyle w:val="ListParagraph"/>
+        <w:numPr>
+          <w:ilvl w:val="0"/>
+          <w:numId w:val="1"/>
+        </w:numPr>
+      </w:pPr>
+      <w:r>
+        <w:t xml:space="preserve">It’s about the URL segment </w:t>
+      </w:r>
+    </w:p>
+    <w:p>
+      <w:pPr>
+        <w:pStyle w:val="ListParagraph"/>
+        <w:numPr>
+          <w:ilvl w:val="0"/>
+          <w:numId w:val="1"/>
+        </w:numPr>
+      </w:pPr>
+      <w:r>
+        <w:t>We create a new folder inside the parent (Cabins)</w:t>
+      </w:r>
+    </w:p>
+    <w:p>
+      <w:pPr>
+        <w:pStyle w:val="ListParagraph"/>
+        <w:numPr>
+          <w:ilvl w:val="1"/>
+          <w:numId w:val="1"/>
+        </w:numPr>
+      </w:pPr>
+      <w:r>
+        <w:t xml:space="preserve">This are the </w:t>
+      </w:r>
+      <w:proofErr w:type="spellStart"/>
+      <w:r>
+        <w:t>childrens</w:t>
+      </w:r>
+      <w:proofErr w:type="spellEnd"/>
+      <w:r>
+        <w:t xml:space="preserve"> of the Cabins, a single </w:t>
+      </w:r>
+      <w:r>
+        <w:rPr>
+          <w:b/>
+          <w:bCs/>
+        </w:rPr>
+        <w:t>cabin</w:t>
+      </w:r>
+    </w:p>
+    <w:p>
+      <w:pPr>
+        <w:pStyle w:val="ListParagraph"/>
+        <w:numPr>
+          <w:ilvl w:val="1"/>
+          <w:numId w:val="1"/>
+        </w:numPr>
+      </w:pPr>
+      <w:r>
+        <w:t xml:space="preserve">We use </w:t>
+      </w:r>
+      <w:r>
+        <w:rPr>
+          <w:b/>
+          <w:bCs/>
+        </w:rPr>
+        <w:t>square brackets</w:t>
+      </w:r>
+    </w:p>
+    <w:p>
+      <w:r>
+        <w:drawing>
+          <wp:inline distT="0" distB="0" distL="0" distR="0" wp14:anchorId="5D22CB1C" wp14:editId="1AD6EA56">
+            <wp:extent cx="4521200" cy="2324100"/>
+            <wp:effectExtent l="0" t="0" r="0" b="0"/>
+            <wp:docPr id="66760678" name="Picture 1"/>
+            <wp:cNvGraphicFramePr>
+              <a:graphicFrameLocks xmlns:a="http://schemas.openxmlformats.org/drawingml/2006/main" noChangeAspect="1"/>
+            </wp:cNvGraphicFramePr>
+            <a:graphic xmlns:a="http://schemas.openxmlformats.org/drawingml/2006/main">
+              <a:graphicData uri="http://schemas.openxmlformats.org/drawingml/2006/picture">
+                <pic:pic xmlns:pic="http://schemas.openxmlformats.org/drawingml/2006/picture">
+                  <pic:nvPicPr>
+                    <pic:cNvPr id="66760678" name=""/>
+                    <pic:cNvPicPr/>
+                  </pic:nvPicPr>
+                  <pic:blipFill>
+                    <a:blip r:embed="rId14"/>
+                    <a:stretch>
+                      <a:fillRect/>
+                    </a:stretch>
+                  </pic:blipFill>
+                  <pic:spPr>
+                    <a:xfrm>
+                      <a:off x="0" y="0"/>
+                      <a:ext cx="4521200" cy="2324100"/>
+                    </a:xfrm>
+                    <a:prstGeom prst="rect">
+                      <a:avLst/>
+                    </a:prstGeom>
+                  </pic:spPr>
+                </pic:pic>
+              </a:graphicData>
+            </a:graphic>
+          </wp:inline>
+        </w:drawing>
+      </w:r>
+    </w:p>
+    <w:p>
+      <w:pPr>
+        <w:pStyle w:val="ListParagraph"/>
+        <w:numPr>
+          <w:ilvl w:val="0"/>
+          <w:numId w:val="1"/>
+        </w:numPr>
+      </w:pPr>
+      <w:r>
+        <w:t xml:space="preserve">Any page that is associated to the </w:t>
+      </w:r>
+      <w:r>
+        <w:rPr>
+          <w:b/>
+          <w:bCs/>
+        </w:rPr>
+        <w:t xml:space="preserve">Dynamic Route </w:t>
+      </w:r>
+      <w:proofErr w:type="gramStart"/>
+      <w:r>
+        <w:rPr>
+          <w:b/>
+          <w:bCs/>
+        </w:rPr>
+        <w:t xml:space="preserve">Segment </w:t>
+      </w:r>
+      <w:r>
+        <w:t xml:space="preserve"> has</w:t>
+      </w:r>
+      <w:proofErr w:type="gramEnd"/>
+      <w:r>
+        <w:t xml:space="preserve"> access to </w:t>
+      </w:r>
+      <w:r>
+        <w:rPr>
+          <w:b/>
+          <w:bCs/>
+        </w:rPr>
+        <w:t>PARAMS</w:t>
+      </w:r>
+    </w:p>
+    <w:p>
+      <w:r>
+        <w:drawing>
+          <wp:inline distT="0" distB="0" distL="0" distR="0" wp14:anchorId="6B44B4B3" wp14:editId="45D53954">
+            <wp:extent cx="5854700" cy="2667000"/>
+            <wp:effectExtent l="0" t="0" r="0" b="0"/>
+            <wp:docPr id="1797087057" name="Picture 1"/>
+            <wp:cNvGraphicFramePr>
+              <a:graphicFrameLocks xmlns:a="http://schemas.openxmlformats.org/drawingml/2006/main" noChangeAspect="1"/>
+            </wp:cNvGraphicFramePr>
+            <a:graphic xmlns:a="http://schemas.openxmlformats.org/drawingml/2006/main">
+              <a:graphicData uri="http://schemas.openxmlformats.org/drawingml/2006/picture">
+                <pic:pic xmlns:pic="http://schemas.openxmlformats.org/drawingml/2006/picture">
+                  <pic:nvPicPr>
+                    <pic:cNvPr id="1797087057" name=""/>
+                    <pic:cNvPicPr/>
+                  </pic:nvPicPr>
+                  <pic:blipFill>
+                    <a:blip r:embed="rId15"/>
+                    <a:stretch>
+                      <a:fillRect/>
+                    </a:stretch>
+                  </pic:blipFill>
+                  <pic:spPr>
+                    <a:xfrm>
+                      <a:off x="0" y="0"/>
+                      <a:ext cx="5854700" cy="2667000"/>
+                    </a:xfrm>
+                    <a:prstGeom prst="rect">
+                      <a:avLst/>
+                    </a:prstGeom>
+                  </pic:spPr>
+                </pic:pic>
+              </a:graphicData>
+            </a:graphic>
+          </wp:inline>
+        </w:drawing>
+      </w:r>
+    </w:p>
+    <w:p/>
+    <w:p/>
+    <w:p/>
+    <w:p>
+      <w:pPr>
+        <w:pStyle w:val="Heading1"/>
+      </w:pPr>
+      <w:r>
+        <w:lastRenderedPageBreak/>
+        <w:t xml:space="preserve">Dynamic </w:t>
+      </w:r>
+      <w:proofErr w:type="spellStart"/>
+      <w:r>
+        <w:t>MetaData</w:t>
+      </w:r>
+      <w:proofErr w:type="spellEnd"/>
+    </w:p>
+    <w:p>
+      <w:r>
+        <w:drawing>
+          <wp:inline distT="0" distB="0" distL="0" distR="0" wp14:anchorId="02B01A07" wp14:editId="7A45E95B">
+            <wp:extent cx="5943600" cy="1933575"/>
+            <wp:effectExtent l="0" t="0" r="0" b="0"/>
+            <wp:docPr id="1940822561" name="Picture 1"/>
+            <wp:cNvGraphicFramePr>
+              <a:graphicFrameLocks xmlns:a="http://schemas.openxmlformats.org/drawingml/2006/main" noChangeAspect="1"/>
+            </wp:cNvGraphicFramePr>
+            <a:graphic xmlns:a="http://schemas.openxmlformats.org/drawingml/2006/main">
+              <a:graphicData uri="http://schemas.openxmlformats.org/drawingml/2006/picture">
+                <pic:pic xmlns:pic="http://schemas.openxmlformats.org/drawingml/2006/picture">
+                  <pic:nvPicPr>
+                    <pic:cNvPr id="1940822561" name=""/>
+                    <pic:cNvPicPr/>
+                  </pic:nvPicPr>
+                  <pic:blipFill>
+                    <a:blip r:embed="rId16"/>
+                    <a:stretch>
+                      <a:fillRect/>
+                    </a:stretch>
+                  </pic:blipFill>
+                  <pic:spPr>
+                    <a:xfrm>
+                      <a:off x="0" y="0"/>
+                      <a:ext cx="5943600" cy="1933575"/>
+                    </a:xfrm>
+                    <a:prstGeom prst="rect">
+                      <a:avLst/>
+                    </a:prstGeom>
+                  </pic:spPr>
+                </pic:pic>
+              </a:graphicData>
+            </a:graphic>
+          </wp:inline>
+        </w:drawing>
+      </w:r>
+    </w:p>
+    <w:p>
+      <w:pPr>
+        <w:pStyle w:val="ListParagraph"/>
+        <w:numPr>
+          <w:ilvl w:val="0"/>
+          <w:numId w:val="1"/>
+        </w:numPr>
+      </w:pPr>
+      <w:r>
+        <w:t xml:space="preserve">We create a </w:t>
+      </w:r>
+      <w:proofErr w:type="spellStart"/>
+      <w:r>
+        <w:t>generateMetadata</w:t>
+      </w:r>
+      <w:proofErr w:type="spellEnd"/>
+      <w:r>
+        <w:t xml:space="preserve"> function </w:t>
+      </w:r>
+    </w:p>
+    <w:p>
+      <w:pPr>
+        <w:pStyle w:val="ListParagraph"/>
+        <w:numPr>
+          <w:ilvl w:val="1"/>
+          <w:numId w:val="1"/>
+        </w:numPr>
+      </w:pPr>
+      <w:r>
+        <w:t>We fetch the cabin data again</w:t>
+      </w:r>
+    </w:p>
+    <w:p>
+      <w:pPr>
+        <w:pStyle w:val="Heading1"/>
+      </w:pPr>
+      <w:r>
+        <w:t xml:space="preserve">Error Handling - </w:t>
+      </w:r>
+      <w:r>
+        <w:t>Gl</w:t>
+      </w:r>
+      <w:r>
+        <w:t>obal Error Boundary</w:t>
+      </w:r>
+    </w:p>
+    <w:p>
+      <w:pPr>
+        <w:pStyle w:val="ListParagraph"/>
+        <w:numPr>
+          <w:ilvl w:val="0"/>
+          <w:numId w:val="1"/>
+        </w:numPr>
+      </w:pPr>
+      <w:r>
+        <w:t xml:space="preserve">Will automatically Wrap the </w:t>
+      </w:r>
+      <w:r>
+        <w:rPr>
+          <w:b/>
+          <w:bCs/>
+        </w:rPr>
+        <w:t xml:space="preserve">WHOLE app </w:t>
+      </w:r>
+    </w:p>
+    <w:p>
+      <w:pPr>
+        <w:pStyle w:val="ListParagraph"/>
+        <w:numPr>
+          <w:ilvl w:val="0"/>
+          <w:numId w:val="1"/>
+        </w:numPr>
+      </w:pPr>
+      <w:r>
+        <w:t>Another convention</w:t>
+      </w:r>
+    </w:p>
+    <w:p>
+      <w:pPr>
+        <w:pStyle w:val="ListParagraph"/>
+        <w:numPr>
+          <w:ilvl w:val="1"/>
+          <w:numId w:val="1"/>
+        </w:numPr>
+      </w:pPr>
+      <w:r>
+        <w:rPr>
+          <w:b/>
+          <w:bCs/>
+        </w:rPr>
+        <w:t>In the root folder =&gt; error.js</w:t>
+      </w:r>
+    </w:p>
+    <w:p>
+      <w:pPr>
+        <w:pStyle w:val="ListParagraph"/>
+        <w:numPr>
+          <w:ilvl w:val="0"/>
+          <w:numId w:val="1"/>
+        </w:numPr>
+      </w:pPr>
+      <w:r>
+        <w:t xml:space="preserve">The error file is </w:t>
+      </w:r>
+      <w:r>
+        <w:rPr>
+          <w:b/>
+          <w:bCs/>
+        </w:rPr>
+        <w:t>always a client component</w:t>
+      </w:r>
+    </w:p>
+    <w:p>
+      <w:pPr>
+        <w:pStyle w:val="ListParagraph"/>
+        <w:numPr>
+          <w:ilvl w:val="1"/>
+          <w:numId w:val="1"/>
+        </w:numPr>
+      </w:pPr>
+      <w:r>
+        <w:rPr>
+          <w:b/>
+          <w:bCs/>
+        </w:rPr>
+        <w:t>‘</w:t>
+      </w:r>
+      <w:proofErr w:type="gramStart"/>
+      <w:r>
+        <w:t>use</w:t>
+      </w:r>
+      <w:proofErr w:type="gramEnd"/>
+      <w:r>
+        <w:t xml:space="preserve"> </w:t>
+      </w:r>
+      <w:r>
+        <w:t>client’</w:t>
+      </w:r>
+    </w:p>
+    <w:p>
+      <w:r>
+        <w:drawing>
+          <wp:inline distT="0" distB="0" distL="0" distR="0" wp14:anchorId="69719CF5" wp14:editId="146FCB1C">
+            <wp:extent cx="5943600" cy="1933575"/>
+            <wp:effectExtent l="0" t="0" r="0" b="0"/>
+            <wp:docPr id="292635407" name="Picture 1"/>
+            <wp:cNvGraphicFramePr>
+              <a:graphicFrameLocks xmlns:a="http://schemas.openxmlformats.org/drawingml/2006/main" noChangeAspect="1"/>
+            </wp:cNvGraphicFramePr>
+            <a:graphic xmlns:a="http://schemas.openxmlformats.org/drawingml/2006/main">
+              <a:graphicData uri="http://schemas.openxmlformats.org/drawingml/2006/picture">
+                <pic:pic xmlns:pic="http://schemas.openxmlformats.org/drawingml/2006/picture">
+                  <pic:nvPicPr>
+                    <pic:cNvPr id="292635407" name=""/>
+                    <pic:cNvPicPr/>
+                  </pic:nvPicPr>
+                  <pic:blipFill>
+                    <a:blip r:embed="rId16"/>
+                    <a:stretch>
+                      <a:fillRect/>
+                    </a:stretch>
+                  </pic:blipFill>
+                  <pic:spPr>
+                    <a:xfrm>
+                      <a:off x="0" y="0"/>
+                      <a:ext cx="5943600" cy="1933575"/>
+                    </a:xfrm>
+                    <a:prstGeom prst="rect">
+                      <a:avLst/>
+                    </a:prstGeom>
+                  </pic:spPr>
+                </pic:pic>
+              </a:graphicData>
+            </a:graphic>
+          </wp:inline>
+        </w:drawing>
       </w:r>
     </w:p>
     <w:sectPr>
@@ -5634,7 +7293,7 @@
 </file>
 
 <file path=word/numbering.xml><?xml version="1.0" encoding="utf-8"?>
-<w:numbering xmlns:wpc="http://schemas.microsoft.com/office/word/2010/wordprocessingCanvas" xmlns:cx="http://schemas.microsoft.com/office/drawing/2014/chartex" xmlns:cx1="http://schemas.microsoft.com/office/drawing/2015/9/8/chartex" xmlns:cx2="http://schemas.microsoft.com/office/drawing/2015/10/21/chartex" xmlns:cx3="http://schemas.microsoft.com/office/drawing/2016/5/9/chartex" xmlns:cx4="http://schemas.microsoft.com/office/drawing/2016/5/10/chartex" xmlns:cx5="http://schemas.microsoft.com/office/drawing/2016/5/11/chartex" xmlns:cx6="http://schemas.microsoft.com/office/drawing/2016/5/12/chartex" xmlns:cx7="http://schemas.microsoft.com/office/drawing/2016/5/13/chartex" xmlns:cx8="http://schemas.microsoft.com/office/drawing/2016/5/14/chartex" xmlns:mc="http://schemas.openxmlformats.org/markup-compatibility/2006" xmlns:aink="http://schemas.microsoft.com/office/drawing/2016/ink" xmlns:am3d="http://schemas.microsoft.com/office/drawing/2017/model3d" xmlns:o="urn:schemas-microsoft-com:office:office" xmlns:oel="http://schemas.microsoft.com/office/2019/extlst" xmlns:r="http://schemas.openxmlformats.org/officeDocument/2006/relationships" xmlns:m="http://schemas.openxmlformats.org/officeDocument/2006/math" xmlns:v="urn:schemas-microsoft-com:vml" xmlns:wp14="http://schemas.microsoft.com/office/word/2010/wordprocessingDrawing" xmlns:wp="http://schemas.openxmlformats.org/drawingml/2006/wordprocessingDrawing" xmlns:w10="urn:schemas-microsoft-com:office:word" xmlns:w="http://schemas.openxmlformats.org/wordprocessingml/2006/main" xmlns:w14="http://schemas.microsoft.com/office/word/2010/wordml" xmlns:w15="http://schemas.microsoft.com/office/word/2012/wordml" xmlns:w16cex="http://schemas.microsoft.com/office/word/2018/wordml/cex" xmlns:w16cid="http://schemas.microsoft.com/office/word/2016/wordml/cid" xmlns:w16="http://schemas.microsoft.com/office/word/2018/wordml" xmlns:w16sdtdh="http://schemas.microsoft.com/office/word/2020/wordml/sdtdatahash" xmlns:w16se="http://schemas.microsoft.com/office/word/2015/wordml/symex" xmlns:wpg="http://schemas.microsoft.com/office/word/2010/wordprocessingGroup" xmlns:wpi="http://schemas.microsoft.com/office/word/2010/wordprocessingInk" xmlns:wne="http://schemas.microsoft.com/office/word/2006/wordml" xmlns:wps="http://schemas.microsoft.com/office/word/2010/wordprocessingShape" mc:Ignorable="w14 w15 w16se w16cid w16 w16cex w16sdtdh wp14">
+<w:numbering xmlns:wpc="http://schemas.microsoft.com/office/word/2010/wordprocessingCanvas" xmlns:cx="http://schemas.microsoft.com/office/drawing/2014/chartex" xmlns:cx1="http://schemas.microsoft.com/office/drawing/2015/9/8/chartex" xmlns:cx2="http://schemas.microsoft.com/office/drawing/2015/10/21/chartex" xmlns:cx3="http://schemas.microsoft.com/office/drawing/2016/5/9/chartex" xmlns:cx4="http://schemas.microsoft.com/office/drawing/2016/5/10/chartex" xmlns:cx5="http://schemas.microsoft.com/office/drawing/2016/5/11/chartex" xmlns:cx6="http://schemas.microsoft.com/office/drawing/2016/5/12/chartex" xmlns:cx7="http://schemas.microsoft.com/office/drawing/2016/5/13/chartex" xmlns:cx8="http://schemas.microsoft.com/office/drawing/2016/5/14/chartex" xmlns:mc="http://schemas.openxmlformats.org/markup-compatibility/2006" xmlns:aink="http://schemas.microsoft.com/office/drawing/2016/ink" xmlns:am3d="http://schemas.microsoft.com/office/drawing/2017/model3d" xmlns:o="urn:schemas-microsoft-com:office:office" xmlns:oel="http://schemas.microsoft.com/office/2019/extlst" xmlns:r="http://schemas.openxmlformats.org/officeDocument/2006/relationships" xmlns:m="http://schemas.openxmlformats.org/officeDocument/2006/math" xmlns:v="urn:schemas-microsoft-com:vml" xmlns:wp14="http://schemas.microsoft.com/office/word/2010/wordprocessingDrawing" xmlns:wp="http://schemas.openxmlformats.org/drawingml/2006/wordprocessingDrawing" xmlns:w10="urn:schemas-microsoft-com:office:word" xmlns:w="http://schemas.openxmlformats.org/wordprocessingml/2006/main" xmlns:w14="http://schemas.microsoft.com/office/word/2010/wordml" xmlns:w15="http://schemas.microsoft.com/office/word/2012/wordml" xmlns:w16cex="http://schemas.microsoft.com/office/word/2018/wordml/cex" xmlns:w16cid="http://schemas.microsoft.com/office/word/2016/wordml/cid" xmlns:w16="http://schemas.microsoft.com/office/word/2018/wordml" xmlns:w16du="http://schemas.microsoft.com/office/word/2023/wordml/word16du" xmlns:w16sdtdh="http://schemas.microsoft.com/office/word/2020/wordml/sdtdatahash" xmlns:w16sdtfl="http://schemas.microsoft.com/office/word/2024/wordml/sdtformatlock" xmlns:w16se="http://schemas.microsoft.com/office/word/2015/wordml/symex" xmlns:wpg="http://schemas.microsoft.com/office/word/2010/wordprocessingGroup" xmlns:wpi="http://schemas.microsoft.com/office/word/2010/wordprocessingInk" xmlns:wne="http://schemas.microsoft.com/office/word/2006/wordml" xmlns:wps="http://schemas.microsoft.com/office/word/2010/wordprocessingShape" mc:Ignorable="w14 w15 w16se w16cid w16 w16cex w16sdtdh w16sdtfl w16du wp14">
   <w:abstractNum w:abstractNumId="0" w15:restartNumberingAfterBreak="0">
     <w:nsid w:val="024416B3"/>
     <w:multiLevelType w:val="hybridMultilevel"/>
@@ -5903,6 +7562,95 @@
     </w:lvl>
   </w:abstractNum>
   <w:abstractNum w:abstractNumId="3" w15:restartNumberingAfterBreak="0">
+    <w:nsid w:val="05CE5E09"/>
+    <w:multiLevelType w:val="hybridMultilevel"/>
+    <w:tmpl w:val="8F32EDF0"/>
+    <w:lvl w:ilvl="0" w:tplc="0409000F">
+      <w:start w:val="1"/>
+      <w:numFmt w:val="decimal"/>
+      <w:lvlText w:val="%1."/>
+      <w:lvlJc w:val="left"/>
+      <w:pPr>
+        <w:ind w:left="720" w:hanging="360"/>
+      </w:pPr>
+      <w:rPr>
+        <w:rFonts w:hint="default"/>
+      </w:rPr>
+    </w:lvl>
+    <w:lvl w:ilvl="1" w:tplc="04090019">
+      <w:start w:val="1"/>
+      <w:numFmt w:val="lowerLetter"/>
+      <w:lvlText w:val="%2."/>
+      <w:lvlJc w:val="left"/>
+      <w:pPr>
+        <w:ind w:left="1440" w:hanging="360"/>
+      </w:pPr>
+    </w:lvl>
+    <w:lvl w:ilvl="2" w:tplc="0409001B" w:tentative="1">
+      <w:start w:val="1"/>
+      <w:numFmt w:val="lowerRoman"/>
+      <w:lvlText w:val="%3."/>
+      <w:lvlJc w:val="right"/>
+      <w:pPr>
+        <w:ind w:left="2160" w:hanging="180"/>
+      </w:pPr>
+    </w:lvl>
+    <w:lvl w:ilvl="3" w:tplc="0409000F" w:tentative="1">
+      <w:start w:val="1"/>
+      <w:numFmt w:val="decimal"/>
+      <w:lvlText w:val="%4."/>
+      <w:lvlJc w:val="left"/>
+      <w:pPr>
+        <w:ind w:left="2880" w:hanging="360"/>
+      </w:pPr>
+    </w:lvl>
+    <w:lvl w:ilvl="4" w:tplc="04090019" w:tentative="1">
+      <w:start w:val="1"/>
+      <w:numFmt w:val="lowerLetter"/>
+      <w:lvlText w:val="%5."/>
+      <w:lvlJc w:val="left"/>
+      <w:pPr>
+        <w:ind w:left="3600" w:hanging="360"/>
+      </w:pPr>
+    </w:lvl>
+    <w:lvl w:ilvl="5" w:tplc="0409001B" w:tentative="1">
+      <w:start w:val="1"/>
+      <w:numFmt w:val="lowerRoman"/>
+      <w:lvlText w:val="%6."/>
+      <w:lvlJc w:val="right"/>
+      <w:pPr>
+        <w:ind w:left="4320" w:hanging="180"/>
+      </w:pPr>
+    </w:lvl>
+    <w:lvl w:ilvl="6" w:tplc="0409000F" w:tentative="1">
+      <w:start w:val="1"/>
+      <w:numFmt w:val="decimal"/>
+      <w:lvlText w:val="%7."/>
+      <w:lvlJc w:val="left"/>
+      <w:pPr>
+        <w:ind w:left="5040" w:hanging="360"/>
+      </w:pPr>
+    </w:lvl>
+    <w:lvl w:ilvl="7" w:tplc="04090019" w:tentative="1">
+      <w:start w:val="1"/>
+      <w:numFmt w:val="lowerLetter"/>
+      <w:lvlText w:val="%8."/>
+      <w:lvlJc w:val="left"/>
+      <w:pPr>
+        <w:ind w:left="5760" w:hanging="360"/>
+      </w:pPr>
+    </w:lvl>
+    <w:lvl w:ilvl="8" w:tplc="0409001B" w:tentative="1">
+      <w:start w:val="1"/>
+      <w:numFmt w:val="lowerRoman"/>
+      <w:lvlText w:val="%9."/>
+      <w:lvlJc w:val="right"/>
+      <w:pPr>
+        <w:ind w:left="6480" w:hanging="180"/>
+      </w:pPr>
+    </w:lvl>
+  </w:abstractNum>
+  <w:abstractNum w:abstractNumId="4" w15:restartNumberingAfterBreak="0">
     <w:nsid w:val="06DB36DE"/>
     <w:multiLevelType w:val="hybridMultilevel"/>
     <w:tmpl w:val="7654EB74"/>
@@ -5991,7 +7739,7 @@
       </w:pPr>
     </w:lvl>
   </w:abstractNum>
-  <w:abstractNum w:abstractNumId="4" w15:restartNumberingAfterBreak="0">
+  <w:abstractNum w:abstractNumId="5" w15:restartNumberingAfterBreak="0">
     <w:nsid w:val="16F43E8F"/>
     <w:multiLevelType w:val="hybridMultilevel"/>
     <w:tmpl w:val="FA8095A2"/>
@@ -6103,7 +7851,7 @@
       </w:rPr>
     </w:lvl>
   </w:abstractNum>
-  <w:abstractNum w:abstractNumId="5" w15:restartNumberingAfterBreak="0">
+  <w:abstractNum w:abstractNumId="6" w15:restartNumberingAfterBreak="0">
     <w:nsid w:val="1E294324"/>
     <w:multiLevelType w:val="hybridMultilevel"/>
     <w:tmpl w:val="7654EB74"/>
@@ -6192,7 +7940,7 @@
       </w:pPr>
     </w:lvl>
   </w:abstractNum>
-  <w:abstractNum w:abstractNumId="6" w15:restartNumberingAfterBreak="0">
+  <w:abstractNum w:abstractNumId="7" w15:restartNumberingAfterBreak="0">
     <w:nsid w:val="29FE1D0C"/>
     <w:multiLevelType w:val="hybridMultilevel"/>
     <w:tmpl w:val="7654EB74"/>
@@ -6281,7 +8029,7 @@
       </w:pPr>
     </w:lvl>
   </w:abstractNum>
-  <w:abstractNum w:abstractNumId="7" w15:restartNumberingAfterBreak="0">
+  <w:abstractNum w:abstractNumId="8" w15:restartNumberingAfterBreak="0">
     <w:nsid w:val="3BFF6E85"/>
     <w:multiLevelType w:val="hybridMultilevel"/>
     <w:tmpl w:val="7654EB74"/>
@@ -6370,7 +8118,7 @@
       </w:pPr>
     </w:lvl>
   </w:abstractNum>
-  <w:abstractNum w:abstractNumId="8" w15:restartNumberingAfterBreak="0">
+  <w:abstractNum w:abstractNumId="9" w15:restartNumberingAfterBreak="0">
     <w:nsid w:val="3CCB78C0"/>
     <w:multiLevelType w:val="hybridMultilevel"/>
     <w:tmpl w:val="17185B66"/>
@@ -6459,7 +8207,7 @@
       </w:pPr>
     </w:lvl>
   </w:abstractNum>
-  <w:abstractNum w:abstractNumId="9" w15:restartNumberingAfterBreak="0">
+  <w:abstractNum w:abstractNumId="10" w15:restartNumberingAfterBreak="0">
     <w:nsid w:val="5FBE561B"/>
     <w:multiLevelType w:val="hybridMultilevel"/>
     <w:tmpl w:val="B42A5BE4"/>
@@ -6548,7 +8296,7 @@
       </w:pPr>
     </w:lvl>
   </w:abstractNum>
-  <w:abstractNum w:abstractNumId="10" w15:restartNumberingAfterBreak="0">
+  <w:abstractNum w:abstractNumId="11" w15:restartNumberingAfterBreak="0">
     <w:nsid w:val="622A25C6"/>
     <w:multiLevelType w:val="hybridMultilevel"/>
     <w:tmpl w:val="1F56B266"/>
@@ -6637,7 +8385,7 @@
       </w:pPr>
     </w:lvl>
   </w:abstractNum>
-  <w:abstractNum w:abstractNumId="11" w15:restartNumberingAfterBreak="0">
+  <w:abstractNum w:abstractNumId="12" w15:restartNumberingAfterBreak="0">
     <w:nsid w:val="69ED701E"/>
     <w:multiLevelType w:val="hybridMultilevel"/>
     <w:tmpl w:val="7654EB74"/>
@@ -6727,31 +8475,31 @@
     </w:lvl>
   </w:abstractNum>
   <w:num w:numId="1" w16cid:durableId="1933071">
-    <w:abstractNumId w:val="4"/>
+    <w:abstractNumId w:val="5"/>
   </w:num>
   <w:num w:numId="2" w16cid:durableId="426969922">
-    <w:abstractNumId w:val="8"/>
+    <w:abstractNumId w:val="9"/>
   </w:num>
   <w:num w:numId="3" w16cid:durableId="563372085">
-    <w:abstractNumId w:val="10"/>
+    <w:abstractNumId w:val="11"/>
   </w:num>
   <w:num w:numId="4" w16cid:durableId="58788235">
-    <w:abstractNumId w:val="11"/>
+    <w:abstractNumId w:val="12"/>
   </w:num>
   <w:num w:numId="5" w16cid:durableId="1086003620">
     <w:abstractNumId w:val="2"/>
   </w:num>
   <w:num w:numId="6" w16cid:durableId="633340674">
+    <w:abstractNumId w:val="8"/>
+  </w:num>
+  <w:num w:numId="7" w16cid:durableId="35935957">
     <w:abstractNumId w:val="7"/>
   </w:num>
-  <w:num w:numId="7" w16cid:durableId="35935957">
-    <w:abstractNumId w:val="6"/>
-  </w:num>
   <w:num w:numId="8" w16cid:durableId="272521519">
-    <w:abstractNumId w:val="3"/>
+    <w:abstractNumId w:val="4"/>
   </w:num>
   <w:num w:numId="9" w16cid:durableId="2060351671">
-    <w:abstractNumId w:val="5"/>
+    <w:abstractNumId w:val="6"/>
   </w:num>
   <w:num w:numId="10" w16cid:durableId="1439444671">
     <w:abstractNumId w:val="0"/>
@@ -6760,13 +8508,16 @@
     <w:abstractNumId w:val="1"/>
   </w:num>
   <w:num w:numId="12" w16cid:durableId="1231119425">
-    <w:abstractNumId w:val="9"/>
+    <w:abstractNumId w:val="10"/>
+  </w:num>
+  <w:num w:numId="13" w16cid:durableId="1999536098">
+    <w:abstractNumId w:val="3"/>
   </w:num>
 </w:numbering>
 </file>
 
 <file path=word/styles.xml><?xml version="1.0" encoding="utf-8"?>
-<w:styles xmlns:mc="http://schemas.openxmlformats.org/markup-compatibility/2006" xmlns:r="http://schemas.openxmlformats.org/officeDocument/2006/relationships" xmlns:w="http://schemas.openxmlformats.org/wordprocessingml/2006/main" xmlns:w14="http://schemas.microsoft.com/office/word/2010/wordml" xmlns:w15="http://schemas.microsoft.com/office/word/2012/wordml" xmlns:w16cex="http://schemas.microsoft.com/office/word/2018/wordml/cex" xmlns:w16cid="http://schemas.microsoft.com/office/word/2016/wordml/cid" xmlns:w16="http://schemas.microsoft.com/office/word/2018/wordml" xmlns:w16sdtdh="http://schemas.microsoft.com/office/word/2020/wordml/sdtdatahash" xmlns:w16se="http://schemas.microsoft.com/office/word/2015/wordml/symex" mc:Ignorable="w14 w15 w16se w16cid w16 w16cex w16sdtdh">
+<w:styles xmlns:mc="http://schemas.openxmlformats.org/markup-compatibility/2006" xmlns:r="http://schemas.openxmlformats.org/officeDocument/2006/relationships" xmlns:w="http://schemas.openxmlformats.org/wordprocessingml/2006/main" xmlns:w14="http://schemas.microsoft.com/office/word/2010/wordml" xmlns:w15="http://schemas.microsoft.com/office/word/2012/wordml" xmlns:w16cex="http://schemas.microsoft.com/office/word/2018/wordml/cex" xmlns:w16cid="http://schemas.microsoft.com/office/word/2016/wordml/cid" xmlns:w16="http://schemas.microsoft.com/office/word/2018/wordml" xmlns:w16du="http://schemas.microsoft.com/office/word/2023/wordml/word16du" xmlns:w16sdtdh="http://schemas.microsoft.com/office/word/2020/wordml/sdtdatahash" xmlns:w16sdtfl="http://schemas.microsoft.com/office/word/2024/wordml/sdtformatlock" xmlns:w16se="http://schemas.microsoft.com/office/word/2015/wordml/symex" mc:Ignorable="w14 w15 w16se w16cid w16 w16cex w16sdtdh w16sdtfl w16du">
   <w:docDefaults>
     <w:rPrDefault>
       <w:rPr>
@@ -7366,6 +9117,7 @@
   <w:style w:type="character" w:default="1" w:styleId="DefaultParagraphFont">
     <w:name w:val="Default Paragraph Font"/>
     <w:uiPriority w:val="1"/>
+    <w:semiHidden/>
     <w:unhideWhenUsed/>
   </w:style>
   <w:style w:type="table" w:default="1" w:styleId="TableNormal">

</xml_diff>

<commit_message>
23.NextJS - data fetching - 75%
</commit_message>
<xml_diff>
--- a/22. Next JS - Intro/Notes.docx
+++ b/22. Next JS - Intro/Notes.docx
@@ -845,7 +845,7 @@
           <w:noProof/>
         </w:rPr>
         <w:drawing>
-          <wp:anchor distT="0" distB="0" distL="114300" distR="114300" simplePos="0" relativeHeight="251658240" behindDoc="0" locked="0" layoutInCell="1" allowOverlap="1" wp14:anchorId="046671FB" wp14:editId="5C4A36D2">
+          <wp:anchor distT="0" distB="0" distL="114300" distR="114300" simplePos="0" relativeHeight="251658240" behindDoc="0" locked="0" layoutInCell="1" allowOverlap="1" wp14:anchorId="046671FB" wp14:editId="6494ED9E">
             <wp:simplePos x="0" y="0"/>
             <wp:positionH relativeFrom="page">
               <wp:align>right</wp:align>
@@ -6784,6 +6784,9 @@
     </w:p>
     <w:p>
       <w:r>
+        <w:rPr>
+          <w:noProof/>
+        </w:rPr>
         <w:drawing>
           <wp:inline distT="0" distB="0" distL="0" distR="0" wp14:anchorId="615D2501" wp14:editId="4D61946B">
             <wp:extent cx="4521200" cy="2324100"/>
@@ -6931,6 +6934,9 @@
     </w:p>
     <w:p>
       <w:r>
+        <w:rPr>
+          <w:noProof/>
+        </w:rPr>
         <w:drawing>
           <wp:inline distT="0" distB="0" distL="0" distR="0" wp14:anchorId="5D22CB1C" wp14:editId="1AD6EA56">
             <wp:extent cx="4521200" cy="2324100"/>
@@ -7011,6 +7017,9 @@
     </w:p>
     <w:p>
       <w:r>
+        <w:rPr>
+          <w:noProof/>
+        </w:rPr>
         <w:drawing>
           <wp:inline distT="0" distB="0" distL="0" distR="0" wp14:anchorId="6B44B4B3" wp14:editId="45D53954">
             <wp:extent cx="5854700" cy="2667000"/>
@@ -7067,6 +7076,9 @@
     </w:p>
     <w:p>
       <w:r>
+        <w:rPr>
+          <w:noProof/>
+        </w:rPr>
         <w:drawing>
           <wp:inline distT="0" distB="0" distL="0" distR="0" wp14:anchorId="02B01A07" wp14:editId="7A45E95B">
             <wp:extent cx="5943600" cy="1933575"/>
@@ -7245,6 +7257,9 @@
     </w:p>
     <w:p>
       <w:r>
+        <w:rPr>
+          <w:noProof/>
+        </w:rPr>
         <w:drawing>
           <wp:inline distT="0" distB="0" distL="0" distR="0" wp14:anchorId="69719CF5" wp14:editId="146FCB1C">
             <wp:extent cx="5943600" cy="1933575"/>
@@ -7282,6 +7297,1054 @@
         </w:drawing>
       </w:r>
     </w:p>
+    <w:p/>
+    <w:p/>
+    <w:p/>
+    <w:p/>
+    <w:p>
+      <w:pPr>
+        <w:pStyle w:val="Heading1"/>
+      </w:pPr>
+      <w:r>
+        <w:lastRenderedPageBreak/>
+        <w:t>Server-Side Rendering</w:t>
+      </w:r>
+    </w:p>
+    <w:p>
+      <w:pPr>
+        <w:pStyle w:val="ListParagraph"/>
+        <w:numPr>
+          <w:ilvl w:val="0"/>
+          <w:numId w:val="1"/>
+        </w:numPr>
+      </w:pPr>
+      <w:r>
+        <w:t>Next.js is a React Frameworks, so rendering is done by React, following the rules we learned earlier</w:t>
+      </w:r>
+    </w:p>
+    <w:p>
+      <w:pPr>
+        <w:pStyle w:val="ListParagraph"/>
+        <w:numPr>
+          <w:ilvl w:val="1"/>
+          <w:numId w:val="1"/>
+        </w:numPr>
+      </w:pPr>
+      <w:r>
+        <w:t>Both Server and Client components are rendered on the server</w:t>
+      </w:r>
+    </w:p>
+    <w:p>
+      <w:pPr>
+        <w:pStyle w:val="ListParagraph"/>
+        <w:numPr>
+          <w:ilvl w:val="0"/>
+          <w:numId w:val="1"/>
+        </w:numPr>
+      </w:pPr>
+      <w:r>
+        <w:t xml:space="preserve">Next. </w:t>
+      </w:r>
+      <w:proofErr w:type="spellStart"/>
+      <w:r>
+        <w:t>Js</w:t>
+      </w:r>
+      <w:proofErr w:type="spellEnd"/>
+      <w:r>
+        <w:t xml:space="preserve"> splits the rendering work </w:t>
+      </w:r>
+      <w:r>
+        <w:rPr>
+          <w:b/>
+          <w:bCs/>
+        </w:rPr>
+        <w:t>by routes</w:t>
+      </w:r>
+    </w:p>
+    <w:p>
+      <w:pPr>
+        <w:pStyle w:val="ListParagraph"/>
+        <w:numPr>
+          <w:ilvl w:val="0"/>
+          <w:numId w:val="1"/>
+        </w:numPr>
+      </w:pPr>
+      <w:r>
+        <w:t>Each route can be rendered</w:t>
+      </w:r>
+    </w:p>
+    <w:p>
+      <w:pPr>
+        <w:pStyle w:val="ListParagraph"/>
+        <w:numPr>
+          <w:ilvl w:val="1"/>
+          <w:numId w:val="1"/>
+        </w:numPr>
+      </w:pPr>
+      <w:r>
+        <w:rPr>
+          <w:b/>
+          <w:bCs/>
+        </w:rPr>
+        <w:t>Static</w:t>
+      </w:r>
+      <w:r>
+        <w:rPr>
+          <w:b/>
+          <w:bCs/>
+        </w:rPr>
+        <w:t xml:space="preserve"> </w:t>
+      </w:r>
+      <w:r>
+        <w:t>(pre-rendered)</w:t>
+      </w:r>
+    </w:p>
+    <w:p>
+      <w:pPr>
+        <w:pStyle w:val="ListParagraph"/>
+        <w:numPr>
+          <w:ilvl w:val="1"/>
+          <w:numId w:val="1"/>
+        </w:numPr>
+      </w:pPr>
+      <w:r>
+        <w:rPr>
+          <w:b/>
+          <w:bCs/>
+        </w:rPr>
+        <w:t>Dynamic</w:t>
+      </w:r>
+    </w:p>
+    <w:p>
+      <w:pPr>
+        <w:pStyle w:val="Heading2"/>
+      </w:pPr>
+      <w:r>
+        <w:t>Static Rendering</w:t>
+      </w:r>
+    </w:p>
+    <w:p>
+      <w:pPr>
+        <w:pStyle w:val="ListParagraph"/>
+        <w:numPr>
+          <w:ilvl w:val="0"/>
+          <w:numId w:val="1"/>
+        </w:numPr>
+      </w:pPr>
+      <w:r>
+        <w:t>The HTML is generated at built time</w:t>
+      </w:r>
+    </w:p>
+    <w:p>
+      <w:pPr>
+        <w:pStyle w:val="ListParagraph"/>
+        <w:numPr>
+          <w:ilvl w:val="0"/>
+          <w:numId w:val="1"/>
+        </w:numPr>
+      </w:pPr>
+      <w:r>
+        <w:t xml:space="preserve">Or periodically in the background </w:t>
+      </w:r>
+    </w:p>
+    <w:p>
+      <w:pPr>
+        <w:pStyle w:val="ListParagraph"/>
+        <w:numPr>
+          <w:ilvl w:val="0"/>
+          <w:numId w:val="1"/>
+        </w:numPr>
+      </w:pPr>
+      <w:r>
+        <w:t>Rendered just once at built time</w:t>
+      </w:r>
+    </w:p>
+    <w:p>
+      <w:pPr>
+        <w:pStyle w:val="ListParagraph"/>
+        <w:numPr>
+          <w:ilvl w:val="0"/>
+          <w:numId w:val="1"/>
+        </w:numPr>
+      </w:pPr>
+      <w:r>
+        <w:t xml:space="preserve">When data doesn’t change </w:t>
+      </w:r>
+      <w:proofErr w:type="gramStart"/>
+      <w:r>
+        <w:t>often</w:t>
+      </w:r>
+      <w:proofErr w:type="gramEnd"/>
+      <w:r>
+        <w:t xml:space="preserve"> and it not personalized</w:t>
+      </w:r>
+    </w:p>
+    <w:p>
+      <w:pPr>
+        <w:pStyle w:val="ListParagraph"/>
+        <w:numPr>
+          <w:ilvl w:val="0"/>
+          <w:numId w:val="1"/>
+        </w:numPr>
+      </w:pPr>
+      <w:r>
+        <w:rPr>
+          <w:b/>
+          <w:bCs/>
+        </w:rPr>
+        <w:t>DEFAULT RENDERING in next.js</w:t>
+      </w:r>
+    </w:p>
+    <w:p>
+      <w:pPr>
+        <w:pStyle w:val="ListParagraph"/>
+        <w:numPr>
+          <w:ilvl w:val="1"/>
+          <w:numId w:val="1"/>
+        </w:numPr>
+      </w:pPr>
+      <w:r>
+        <w:t>Way faster</w:t>
+      </w:r>
+    </w:p>
+    <w:p>
+      <w:pPr>
+        <w:pStyle w:val="Heading2"/>
+      </w:pPr>
+      <w:r>
+        <w:t>Dynamic Rendering</w:t>
+      </w:r>
+    </w:p>
+    <w:p>
+      <w:pPr>
+        <w:pStyle w:val="ListParagraph"/>
+        <w:numPr>
+          <w:ilvl w:val="0"/>
+          <w:numId w:val="1"/>
+        </w:numPr>
+      </w:pPr>
+      <w:r>
+        <w:t xml:space="preserve">HTML is generated at </w:t>
+      </w:r>
+      <w:r>
+        <w:rPr>
+          <w:b/>
+          <w:bCs/>
+        </w:rPr>
+        <w:t>Request Time</w:t>
+      </w:r>
+    </w:p>
+    <w:p>
+      <w:pPr>
+        <w:pStyle w:val="ListParagraph"/>
+        <w:numPr>
+          <w:ilvl w:val="0"/>
+          <w:numId w:val="1"/>
+        </w:numPr>
+      </w:pPr>
+      <w:r>
+        <w:t>For each new request reaches the server</w:t>
+      </w:r>
+    </w:p>
+    <w:p>
+      <w:pPr>
+        <w:pStyle w:val="ListParagraph"/>
+        <w:numPr>
+          <w:ilvl w:val="0"/>
+          <w:numId w:val="1"/>
+        </w:numPr>
+      </w:pPr>
+      <w:r>
+        <w:t>The data changes frequently</w:t>
+      </w:r>
+    </w:p>
+    <w:p>
+      <w:pPr>
+        <w:pStyle w:val="ListParagraph"/>
+        <w:numPr>
+          <w:ilvl w:val="0"/>
+          <w:numId w:val="1"/>
+        </w:numPr>
+      </w:pPr>
+      <w:r>
+        <w:t>The data is personalized to the user</w:t>
+      </w:r>
+    </w:p>
+    <w:p>
+      <w:pPr>
+        <w:pStyle w:val="ListParagraph"/>
+        <w:numPr>
+          <w:ilvl w:val="0"/>
+          <w:numId w:val="1"/>
+        </w:numPr>
+      </w:pPr>
+      <w:r>
+        <w:t>Rendering depends on the request(params)</w:t>
+      </w:r>
+    </w:p>
+    <w:p/>
+    <w:p>
+      <w:pPr>
+        <w:pStyle w:val="Heading2"/>
+      </w:pPr>
+      <w:r>
+        <w:t>When next.js switches from STATIC to DYNAMIC</w:t>
+      </w:r>
+    </w:p>
+    <w:p>
+      <w:pPr>
+        <w:pStyle w:val="ListParagraph"/>
+        <w:numPr>
+          <w:ilvl w:val="0"/>
+          <w:numId w:val="1"/>
+        </w:numPr>
+      </w:pPr>
+      <w:r>
+        <w:t>All is done automatically</w:t>
+      </w:r>
+    </w:p>
+    <w:p>
+      <w:pPr>
+        <w:pStyle w:val="ListParagraph"/>
+        <w:numPr>
+          <w:ilvl w:val="0"/>
+          <w:numId w:val="14"/>
+        </w:numPr>
+      </w:pPr>
+      <w:r>
+        <w:t xml:space="preserve">The route has some dynamic segment (page uses </w:t>
+      </w:r>
+      <w:r>
+        <w:rPr>
+          <w:b/>
+          <w:bCs/>
+        </w:rPr>
+        <w:t>params)</w:t>
+      </w:r>
+    </w:p>
+    <w:p>
+      <w:pPr>
+        <w:pStyle w:val="ListParagraph"/>
+        <w:numPr>
+          <w:ilvl w:val="0"/>
+          <w:numId w:val="14"/>
+        </w:numPr>
+      </w:pPr>
+      <w:proofErr w:type="spellStart"/>
+      <w:r>
+        <w:rPr>
+          <w:b/>
+          <w:bCs/>
+        </w:rPr>
+        <w:t>searchParams</w:t>
+      </w:r>
+      <w:proofErr w:type="spellEnd"/>
+      <w:r>
+        <w:t xml:space="preserve"> are used in the page component</w:t>
+      </w:r>
+    </w:p>
+    <w:p>
+      <w:pPr>
+        <w:pStyle w:val="ListParagraph"/>
+        <w:numPr>
+          <w:ilvl w:val="0"/>
+          <w:numId w:val="14"/>
+        </w:numPr>
+      </w:pPr>
+      <w:proofErr w:type="gramStart"/>
+      <w:r>
+        <w:rPr>
+          <w:b/>
+          <w:bCs/>
+        </w:rPr>
+        <w:t>headers(</w:t>
+      </w:r>
+      <w:proofErr w:type="gramEnd"/>
+      <w:r>
+        <w:rPr>
+          <w:b/>
+          <w:bCs/>
+        </w:rPr>
+        <w:t>)</w:t>
+      </w:r>
+      <w:r>
+        <w:t xml:space="preserve"> or </w:t>
+      </w:r>
+      <w:proofErr w:type="gramStart"/>
+      <w:r>
+        <w:rPr>
+          <w:b/>
+          <w:bCs/>
+        </w:rPr>
+        <w:t>cookies(</w:t>
+      </w:r>
+      <w:proofErr w:type="gramEnd"/>
+      <w:r>
+        <w:rPr>
+          <w:b/>
+          <w:bCs/>
+        </w:rPr>
+        <w:t>)</w:t>
+      </w:r>
+      <w:r>
+        <w:t xml:space="preserve"> are used in any of the route’s server components</w:t>
+      </w:r>
+    </w:p>
+    <w:p>
+      <w:pPr>
+        <w:pStyle w:val="ListParagraph"/>
+        <w:numPr>
+          <w:ilvl w:val="0"/>
+          <w:numId w:val="14"/>
+        </w:numPr>
+      </w:pPr>
+      <w:r>
+        <w:t xml:space="preserve">An </w:t>
+      </w:r>
+      <w:proofErr w:type="spellStart"/>
+      <w:r>
+        <w:rPr>
+          <w:b/>
+          <w:bCs/>
+        </w:rPr>
+        <w:t>uncached</w:t>
+      </w:r>
+      <w:proofErr w:type="spellEnd"/>
+      <w:r>
+        <w:rPr>
+          <w:b/>
+          <w:bCs/>
+        </w:rPr>
+        <w:t xml:space="preserve"> data request</w:t>
+      </w:r>
+      <w:r>
+        <w:t xml:space="preserve"> is made in any of the route’s server</w:t>
+      </w:r>
+    </w:p>
+    <w:p/>
+    <w:p>
+      <w:pPr>
+        <w:pStyle w:val="Heading2"/>
+      </w:pPr>
+      <w:r>
+        <w:t>Terminology</w:t>
+      </w:r>
+    </w:p>
+    <w:p>
+      <w:pPr>
+        <w:pStyle w:val="ListParagraph"/>
+        <w:numPr>
+          <w:ilvl w:val="0"/>
+          <w:numId w:val="1"/>
+        </w:numPr>
+      </w:pPr>
+      <w:r>
+        <w:t>CDN</w:t>
+      </w:r>
+    </w:p>
+    <w:p>
+      <w:pPr>
+        <w:pStyle w:val="ListParagraph"/>
+        <w:numPr>
+          <w:ilvl w:val="1"/>
+          <w:numId w:val="1"/>
+        </w:numPr>
+        <w:rPr>
+          <w:b/>
+          <w:bCs/>
+        </w:rPr>
+      </w:pPr>
+      <w:r>
+        <w:rPr>
+          <w:b/>
+          <w:bCs/>
+        </w:rPr>
+        <w:t>Content delivery network</w:t>
+      </w:r>
+    </w:p>
+    <w:p>
+      <w:pPr>
+        <w:pStyle w:val="ListParagraph"/>
+        <w:numPr>
+          <w:ilvl w:val="1"/>
+          <w:numId w:val="1"/>
+        </w:numPr>
+      </w:pPr>
+      <w:r>
+        <w:lastRenderedPageBreak/>
+        <w:t>A network of servers located around the globe</w:t>
+      </w:r>
+    </w:p>
+    <w:p>
+      <w:pPr>
+        <w:pStyle w:val="ListParagraph"/>
+        <w:numPr>
+          <w:ilvl w:val="1"/>
+          <w:numId w:val="1"/>
+        </w:numPr>
+      </w:pPr>
+      <w:r>
+        <w:t xml:space="preserve">They store the </w:t>
+      </w:r>
+      <w:r>
+        <w:rPr>
+          <w:b/>
+          <w:bCs/>
+        </w:rPr>
+        <w:t>static content of a website</w:t>
+      </w:r>
+    </w:p>
+    <w:p>
+      <w:pPr>
+        <w:pStyle w:val="ListParagraph"/>
+        <w:numPr>
+          <w:ilvl w:val="1"/>
+          <w:numId w:val="1"/>
+        </w:numPr>
+      </w:pPr>
+      <w:r>
+        <w:rPr>
+          <w:b/>
+          <w:bCs/>
+        </w:rPr>
+        <w:t xml:space="preserve"> </w:t>
+      </w:r>
+      <w:r>
+        <w:t>As close as possible to the user</w:t>
+      </w:r>
+    </w:p>
+    <w:p>
+      <w:pPr>
+        <w:pStyle w:val="ListParagraph"/>
+        <w:numPr>
+          <w:ilvl w:val="0"/>
+          <w:numId w:val="1"/>
+        </w:numPr>
+      </w:pPr>
+      <w:r>
+        <w:t>Serverless Functions</w:t>
+      </w:r>
+    </w:p>
+    <w:p>
+      <w:pPr>
+        <w:pStyle w:val="ListParagraph"/>
+        <w:numPr>
+          <w:ilvl w:val="1"/>
+          <w:numId w:val="1"/>
+        </w:numPr>
+      </w:pPr>
+      <w:r>
+        <w:rPr>
+          <w:b/>
+          <w:bCs/>
+        </w:rPr>
+        <w:t>Serverless computing</w:t>
+      </w:r>
+    </w:p>
+    <w:p>
+      <w:pPr>
+        <w:pStyle w:val="ListParagraph"/>
+        <w:numPr>
+          <w:ilvl w:val="1"/>
+          <w:numId w:val="1"/>
+        </w:numPr>
+      </w:pPr>
+      <w:r>
+        <w:t>Run single functions on a cloud provider</w:t>
+      </w:r>
+    </w:p>
+    <w:p>
+      <w:pPr>
+        <w:pStyle w:val="ListParagraph"/>
+        <w:numPr>
+          <w:ilvl w:val="1"/>
+          <w:numId w:val="1"/>
+        </w:numPr>
+      </w:pPr>
+      <w:r>
+        <w:t xml:space="preserve">The server is initialized </w:t>
+      </w:r>
+      <w:r>
+        <w:rPr>
+          <w:b/>
+          <w:bCs/>
+        </w:rPr>
+        <w:t>only when the function is runni</w:t>
+      </w:r>
+      <w:r>
+        <w:rPr>
+          <w:b/>
+          <w:bCs/>
+        </w:rPr>
+        <w:t>ng</w:t>
+      </w:r>
+    </w:p>
+    <w:p>
+      <w:pPr>
+        <w:pStyle w:val="ListParagraph"/>
+        <w:numPr>
+          <w:ilvl w:val="1"/>
+          <w:numId w:val="1"/>
+        </w:numPr>
+      </w:pPr>
+      <w:r>
+        <w:t xml:space="preserve">Each dynamic route becomes a </w:t>
+      </w:r>
+      <w:r>
+        <w:rPr>
+          <w:b/>
+          <w:bCs/>
+        </w:rPr>
+        <w:t>serverless function</w:t>
+      </w:r>
+    </w:p>
+    <w:p>
+      <w:pPr>
+        <w:pStyle w:val="ListParagraph"/>
+        <w:numPr>
+          <w:ilvl w:val="1"/>
+          <w:numId w:val="1"/>
+        </w:numPr>
+      </w:pPr>
+      <w:r>
+        <w:t>Hosted on the CDN</w:t>
+      </w:r>
+    </w:p>
+    <w:p>
+      <w:pPr>
+        <w:pStyle w:val="ListParagraph"/>
+        <w:numPr>
+          <w:ilvl w:val="0"/>
+          <w:numId w:val="1"/>
+        </w:numPr>
+      </w:pPr>
+      <w:r>
+        <w:t>Edge</w:t>
+      </w:r>
+    </w:p>
+    <w:p>
+      <w:pPr>
+        <w:pStyle w:val="ListParagraph"/>
+        <w:numPr>
+          <w:ilvl w:val="1"/>
+          <w:numId w:val="1"/>
+        </w:numPr>
+      </w:pPr>
+      <w:r>
+        <w:t xml:space="preserve">As close as </w:t>
+      </w:r>
+      <w:proofErr w:type="spellStart"/>
+      <w:r>
+        <w:t>possibe</w:t>
+      </w:r>
+      <w:proofErr w:type="spellEnd"/>
+      <w:r>
+        <w:t xml:space="preserve"> to the user</w:t>
+      </w:r>
+    </w:p>
+    <w:p>
+      <w:pPr>
+        <w:pStyle w:val="ListParagraph"/>
+        <w:numPr>
+          <w:ilvl w:val="1"/>
+          <w:numId w:val="1"/>
+        </w:numPr>
+      </w:pPr>
+      <w:r>
+        <w:t xml:space="preserve">The CDN is part of the </w:t>
+      </w:r>
+      <w:r>
+        <w:rPr>
+          <w:b/>
+          <w:bCs/>
+        </w:rPr>
+        <w:t>edge network</w:t>
+      </w:r>
+    </w:p>
+    <w:p>
+      <w:pPr>
+        <w:pStyle w:val="ListParagraph"/>
+        <w:numPr>
+          <w:ilvl w:val="1"/>
+          <w:numId w:val="1"/>
+        </w:numPr>
+      </w:pPr>
+      <w:r>
+        <w:rPr>
+          <w:b/>
+          <w:bCs/>
+        </w:rPr>
+        <w:t>Serverless computing is also part of the edge network</w:t>
+      </w:r>
+    </w:p>
+    <w:p>
+      <w:pPr>
+        <w:pStyle w:val="ListParagraph"/>
+        <w:numPr>
+          <w:ilvl w:val="1"/>
+          <w:numId w:val="1"/>
+        </w:numPr>
+      </w:pPr>
+      <w:r>
+        <w:t>Edge Computing</w:t>
+      </w:r>
+    </w:p>
+    <w:p>
+      <w:pPr>
+        <w:pStyle w:val="ListParagraph"/>
+        <w:numPr>
+          <w:ilvl w:val="0"/>
+          <w:numId w:val="1"/>
+        </w:numPr>
+      </w:pPr>
+      <w:r>
+        <w:t>ICR</w:t>
+      </w:r>
+    </w:p>
+    <w:p>
+      <w:pPr>
+        <w:pStyle w:val="ListParagraph"/>
+        <w:numPr>
+          <w:ilvl w:val="1"/>
+          <w:numId w:val="1"/>
+        </w:numPr>
+      </w:pPr>
+      <w:r>
+        <w:rPr>
+          <w:b/>
+          <w:bCs/>
+        </w:rPr>
+        <w:t>Incremental Static Regeneration</w:t>
+      </w:r>
+    </w:p>
+    <w:p>
+      <w:pPr>
+        <w:pStyle w:val="ListParagraph"/>
+        <w:numPr>
+          <w:ilvl w:val="1"/>
+          <w:numId w:val="1"/>
+        </w:numPr>
+      </w:pPr>
+      <w:r>
+        <w:t xml:space="preserve">Process in Next.js to allow </w:t>
+      </w:r>
+      <w:proofErr w:type="spellStart"/>
+      <w:r>
+        <w:t>devs</w:t>
+      </w:r>
+      <w:proofErr w:type="spellEnd"/>
+      <w:r>
+        <w:t xml:space="preserve"> to update the content of a </w:t>
+      </w:r>
+      <w:r>
+        <w:rPr>
+          <w:b/>
+          <w:bCs/>
+        </w:rPr>
+        <w:t>static page</w:t>
+      </w:r>
+      <w:r>
+        <w:t>, in the background</w:t>
+      </w:r>
+    </w:p>
+    <w:p>
+      <w:pPr>
+        <w:pStyle w:val="Heading2"/>
+      </w:pPr>
+      <w:proofErr w:type="spellStart"/>
+      <w:r>
+        <w:t>Npm</w:t>
+      </w:r>
+      <w:proofErr w:type="spellEnd"/>
+      <w:r>
+        <w:t xml:space="preserve"> run Build</w:t>
+      </w:r>
+    </w:p>
+    <w:p>
+      <w:pPr>
+        <w:pStyle w:val="ListParagraph"/>
+        <w:numPr>
+          <w:ilvl w:val="0"/>
+          <w:numId w:val="1"/>
+        </w:numPr>
+      </w:pPr>
+      <w:r>
+        <w:t>We can see which routes are Dynamic or Static</w:t>
+      </w:r>
+    </w:p>
+    <w:p>
+      <w:r>
+        <w:drawing>
+          <wp:inline distT="0" distB="0" distL="0" distR="0" wp14:anchorId="2A8B72EC" wp14:editId="67E0C924">
+            <wp:extent cx="5649686" cy="3520792"/>
+            <wp:effectExtent l="0" t="0" r="1905" b="0"/>
+            <wp:docPr id="644745168" name="Picture 1" descr="A screenshot of a computer&#10;&#10;AI-generated content may be incorrect."/>
+            <wp:cNvGraphicFramePr>
+              <a:graphicFrameLocks xmlns:a="http://schemas.openxmlformats.org/drawingml/2006/main" noChangeAspect="1"/>
+            </wp:cNvGraphicFramePr>
+            <a:graphic xmlns:a="http://schemas.openxmlformats.org/drawingml/2006/main">
+              <a:graphicData uri="http://schemas.openxmlformats.org/drawingml/2006/picture">
+                <pic:pic xmlns:pic="http://schemas.openxmlformats.org/drawingml/2006/picture">
+                  <pic:nvPicPr>
+                    <pic:cNvPr id="644745168" name="Picture 1" descr="A screenshot of a computer&#10;&#10;AI-generated content may be incorrect."/>
+                    <pic:cNvPicPr/>
+                  </pic:nvPicPr>
+                  <pic:blipFill>
+                    <a:blip r:embed="rId17"/>
+                    <a:stretch>
+                      <a:fillRect/>
+                    </a:stretch>
+                  </pic:blipFill>
+                  <pic:spPr>
+                    <a:xfrm>
+                      <a:off x="0" y="0"/>
+                      <a:ext cx="5711273" cy="3559172"/>
+                    </a:xfrm>
+                    <a:prstGeom prst="rect">
+                      <a:avLst/>
+                    </a:prstGeom>
+                  </pic:spPr>
+                </pic:pic>
+              </a:graphicData>
+            </a:graphic>
+          </wp:inline>
+        </w:drawing>
+      </w:r>
+    </w:p>
+    <w:p>
+      <w:pPr>
+        <w:pStyle w:val="Heading2"/>
+      </w:pPr>
+      <w:r>
+        <w:lastRenderedPageBreak/>
+        <w:t>Making Dynamic Pages with static with GENERATEPARAMSVALUES</w:t>
+      </w:r>
+    </w:p>
+    <w:p>
+      <w:pPr>
+        <w:pStyle w:val="ListParagraph"/>
+        <w:numPr>
+          <w:ilvl w:val="0"/>
+          <w:numId w:val="1"/>
+        </w:numPr>
+      </w:pPr>
+      <w:r>
+        <w:t xml:space="preserve">We can </w:t>
+      </w:r>
+      <w:proofErr w:type="gramStart"/>
+      <w:r>
+        <w:t>actually let</w:t>
+      </w:r>
+      <w:proofErr w:type="gramEnd"/>
+      <w:r>
+        <w:t xml:space="preserve"> Next.js know what params </w:t>
+      </w:r>
+      <w:proofErr w:type="gramStart"/>
+      <w:r>
+        <w:t>will a Dynamic page</w:t>
+      </w:r>
+      <w:proofErr w:type="gramEnd"/>
+      <w:r>
+        <w:t xml:space="preserve"> have, so it will be rendered as a Static page</w:t>
+      </w:r>
+    </w:p>
+    <w:p>
+      <w:pPr>
+        <w:pStyle w:val="ListParagraph"/>
+        <w:numPr>
+          <w:ilvl w:val="0"/>
+          <w:numId w:val="1"/>
+        </w:numPr>
+      </w:pPr>
+      <w:r>
+        <w:t xml:space="preserve">When we have a small base of params, we can let </w:t>
+      </w:r>
+      <w:proofErr w:type="spellStart"/>
+      <w:r>
+        <w:t>Next.Js</w:t>
+      </w:r>
+      <w:proofErr w:type="spellEnd"/>
+      <w:r>
+        <w:t xml:space="preserve"> know about this</w:t>
+      </w:r>
+    </w:p>
+    <w:p>
+      <w:pPr>
+        <w:pStyle w:val="ListParagraph"/>
+        <w:numPr>
+          <w:ilvl w:val="0"/>
+          <w:numId w:val="1"/>
+        </w:numPr>
+      </w:pPr>
+      <w:r>
+        <w:t xml:space="preserve">So that we can generate the whole site as </w:t>
+      </w:r>
+      <w:proofErr w:type="gramStart"/>
+      <w:r>
+        <w:rPr>
+          <w:b/>
+          <w:bCs/>
+        </w:rPr>
+        <w:t xml:space="preserve">static </w:t>
+      </w:r>
+      <w:r>
+        <w:t xml:space="preserve"> so</w:t>
+      </w:r>
+      <w:proofErr w:type="gramEnd"/>
+      <w:r>
+        <w:t xml:space="preserve"> it can be </w:t>
+      </w:r>
+      <w:r>
+        <w:rPr>
+          <w:b/>
+          <w:bCs/>
+        </w:rPr>
+        <w:t>deployed anywhere</w:t>
+      </w:r>
+    </w:p>
+    <w:p>
+      <w:pPr>
+        <w:pStyle w:val="Heading3"/>
+      </w:pPr>
+      <w:proofErr w:type="spellStart"/>
+      <w:proofErr w:type="gramStart"/>
+      <w:r>
+        <w:t>generateStaticParams</w:t>
+      </w:r>
+      <w:proofErr w:type="spellEnd"/>
+      <w:r>
+        <w:t>();</w:t>
+      </w:r>
+      <w:proofErr w:type="gramEnd"/>
+    </w:p>
+    <w:p>
+      <w:pPr>
+        <w:pStyle w:val="ListParagraph"/>
+        <w:numPr>
+          <w:ilvl w:val="0"/>
+          <w:numId w:val="1"/>
+        </w:numPr>
+      </w:pPr>
+      <w:r>
+        <w:t xml:space="preserve">We export this function from the page where </w:t>
+      </w:r>
+      <w:r>
+        <w:t>we have the dynamic content</w:t>
+      </w:r>
+    </w:p>
+    <w:p>
+      <w:pPr>
+        <w:pStyle w:val="ListParagraph"/>
+        <w:numPr>
+          <w:ilvl w:val="0"/>
+          <w:numId w:val="1"/>
+        </w:numPr>
+      </w:pPr>
+      <w:r>
+        <w:t xml:space="preserve">We fetch all the data in this function </w:t>
+      </w:r>
+    </w:p>
+    <w:p>
+      <w:pPr>
+        <w:pStyle w:val="ListParagraph"/>
+        <w:numPr>
+          <w:ilvl w:val="0"/>
+          <w:numId w:val="1"/>
+        </w:numPr>
+      </w:pPr>
+      <w:r>
+        <w:t xml:space="preserve">We get all the id’s </w:t>
+      </w:r>
+    </w:p>
+    <w:p>
+      <w:pPr>
+        <w:pStyle w:val="ListParagraph"/>
+        <w:numPr>
+          <w:ilvl w:val="0"/>
+          <w:numId w:val="1"/>
+        </w:numPr>
+      </w:pPr>
+      <w:r>
+        <w:drawing>
+          <wp:inline distT="0" distB="0" distL="0" distR="0" wp14:anchorId="4DBE1AC8" wp14:editId="2BCA225D">
+            <wp:extent cx="5943600" cy="1570990"/>
+            <wp:effectExtent l="0" t="0" r="0" b="3810"/>
+            <wp:docPr id="198372823" name="Picture 1" descr="A screen shot of a computer program&#10;&#10;AI-generated content may be incorrect."/>
+            <wp:cNvGraphicFramePr>
+              <a:graphicFrameLocks xmlns:a="http://schemas.openxmlformats.org/drawingml/2006/main" noChangeAspect="1"/>
+            </wp:cNvGraphicFramePr>
+            <a:graphic xmlns:a="http://schemas.openxmlformats.org/drawingml/2006/main">
+              <a:graphicData uri="http://schemas.openxmlformats.org/drawingml/2006/picture">
+                <pic:pic xmlns:pic="http://schemas.openxmlformats.org/drawingml/2006/picture">
+                  <pic:nvPicPr>
+                    <pic:cNvPr id="198372823" name="Picture 1" descr="A screen shot of a computer program&#10;&#10;AI-generated content may be incorrect."/>
+                    <pic:cNvPicPr/>
+                  </pic:nvPicPr>
+                  <pic:blipFill>
+                    <a:blip r:embed="rId18"/>
+                    <a:stretch>
+                      <a:fillRect/>
+                    </a:stretch>
+                  </pic:blipFill>
+                  <pic:spPr>
+                    <a:xfrm>
+                      <a:off x="0" y="0"/>
+                      <a:ext cx="5943600" cy="1570990"/>
+                    </a:xfrm>
+                    <a:prstGeom prst="rect">
+                      <a:avLst/>
+                    </a:prstGeom>
+                  </pic:spPr>
+                </pic:pic>
+              </a:graphicData>
+            </a:graphic>
+          </wp:inline>
+        </w:drawing>
+      </w:r>
+      <w:r>
+        <w:rPr>
+          <w:noProof/>
+        </w:rPr>
+        <w:t xml:space="preserve"> </w:t>
+      </w:r>
+      <w:r>
+        <w:drawing>
+          <wp:inline distT="0" distB="0" distL="0" distR="0" wp14:anchorId="465E65D6" wp14:editId="296A74E4">
+            <wp:extent cx="3009900" cy="2286000"/>
+            <wp:effectExtent l="0" t="0" r="0" b="0"/>
+            <wp:docPr id="1697101913" name="Picture 1" descr="A screenshot of a computer program&#10;&#10;AI-generated content may be incorrect."/>
+            <wp:cNvGraphicFramePr>
+              <a:graphicFrameLocks xmlns:a="http://schemas.openxmlformats.org/drawingml/2006/main" noChangeAspect="1"/>
+            </wp:cNvGraphicFramePr>
+            <a:graphic xmlns:a="http://schemas.openxmlformats.org/drawingml/2006/main">
+              <a:graphicData uri="http://schemas.openxmlformats.org/drawingml/2006/picture">
+                <pic:pic xmlns:pic="http://schemas.openxmlformats.org/drawingml/2006/picture">
+                  <pic:nvPicPr>
+                    <pic:cNvPr id="1697101913" name="Picture 1" descr="A screenshot of a computer program&#10;&#10;AI-generated content may be incorrect."/>
+                    <pic:cNvPicPr/>
+                  </pic:nvPicPr>
+                  <pic:blipFill>
+                    <a:blip r:embed="rId19"/>
+                    <a:stretch>
+                      <a:fillRect/>
+                    </a:stretch>
+                  </pic:blipFill>
+                  <pic:spPr>
+                    <a:xfrm>
+                      <a:off x="0" y="0"/>
+                      <a:ext cx="3009900" cy="2286000"/>
+                    </a:xfrm>
+                    <a:prstGeom prst="rect">
+                      <a:avLst/>
+                    </a:prstGeom>
+                  </pic:spPr>
+                </pic:pic>
+              </a:graphicData>
+            </a:graphic>
+          </wp:inline>
+        </w:drawing>
+      </w:r>
+    </w:p>
     <w:sectPr>
       <w:pgSz w:w="12240" w:h="15840"/>
       <w:pgMar w:top="1440" w:right="1440" w:bottom="1440" w:left="1440" w:header="720" w:footer="720" w:gutter="0"/>
@@ -8030,6 +9093,95 @@
     </w:lvl>
   </w:abstractNum>
   <w:abstractNum w:abstractNumId="8" w15:restartNumberingAfterBreak="0">
+    <w:nsid w:val="3A616642"/>
+    <w:multiLevelType w:val="hybridMultilevel"/>
+    <w:tmpl w:val="013009B4"/>
+    <w:lvl w:ilvl="0" w:tplc="9426F8B6">
+      <w:start w:val="1"/>
+      <w:numFmt w:val="decimal"/>
+      <w:lvlText w:val="%1."/>
+      <w:lvlJc w:val="left"/>
+      <w:pPr>
+        <w:ind w:left="1080" w:hanging="360"/>
+      </w:pPr>
+      <w:rPr>
+        <w:rFonts w:hint="default"/>
+      </w:rPr>
+    </w:lvl>
+    <w:lvl w:ilvl="1" w:tplc="04090019" w:tentative="1">
+      <w:start w:val="1"/>
+      <w:numFmt w:val="lowerLetter"/>
+      <w:lvlText w:val="%2."/>
+      <w:lvlJc w:val="left"/>
+      <w:pPr>
+        <w:ind w:left="1800" w:hanging="360"/>
+      </w:pPr>
+    </w:lvl>
+    <w:lvl w:ilvl="2" w:tplc="0409001B" w:tentative="1">
+      <w:start w:val="1"/>
+      <w:numFmt w:val="lowerRoman"/>
+      <w:lvlText w:val="%3."/>
+      <w:lvlJc w:val="right"/>
+      <w:pPr>
+        <w:ind w:left="2520" w:hanging="180"/>
+      </w:pPr>
+    </w:lvl>
+    <w:lvl w:ilvl="3" w:tplc="0409000F" w:tentative="1">
+      <w:start w:val="1"/>
+      <w:numFmt w:val="decimal"/>
+      <w:lvlText w:val="%4."/>
+      <w:lvlJc w:val="left"/>
+      <w:pPr>
+        <w:ind w:left="3240" w:hanging="360"/>
+      </w:pPr>
+    </w:lvl>
+    <w:lvl w:ilvl="4" w:tplc="04090019" w:tentative="1">
+      <w:start w:val="1"/>
+      <w:numFmt w:val="lowerLetter"/>
+      <w:lvlText w:val="%5."/>
+      <w:lvlJc w:val="left"/>
+      <w:pPr>
+        <w:ind w:left="3960" w:hanging="360"/>
+      </w:pPr>
+    </w:lvl>
+    <w:lvl w:ilvl="5" w:tplc="0409001B" w:tentative="1">
+      <w:start w:val="1"/>
+      <w:numFmt w:val="lowerRoman"/>
+      <w:lvlText w:val="%6."/>
+      <w:lvlJc w:val="right"/>
+      <w:pPr>
+        <w:ind w:left="4680" w:hanging="180"/>
+      </w:pPr>
+    </w:lvl>
+    <w:lvl w:ilvl="6" w:tplc="0409000F" w:tentative="1">
+      <w:start w:val="1"/>
+      <w:numFmt w:val="decimal"/>
+      <w:lvlText w:val="%7."/>
+      <w:lvlJc w:val="left"/>
+      <w:pPr>
+        <w:ind w:left="5400" w:hanging="360"/>
+      </w:pPr>
+    </w:lvl>
+    <w:lvl w:ilvl="7" w:tplc="04090019" w:tentative="1">
+      <w:start w:val="1"/>
+      <w:numFmt w:val="lowerLetter"/>
+      <w:lvlText w:val="%8."/>
+      <w:lvlJc w:val="left"/>
+      <w:pPr>
+        <w:ind w:left="6120" w:hanging="360"/>
+      </w:pPr>
+    </w:lvl>
+    <w:lvl w:ilvl="8" w:tplc="0409001B" w:tentative="1">
+      <w:start w:val="1"/>
+      <w:numFmt w:val="lowerRoman"/>
+      <w:lvlText w:val="%9."/>
+      <w:lvlJc w:val="right"/>
+      <w:pPr>
+        <w:ind w:left="6840" w:hanging="180"/>
+      </w:pPr>
+    </w:lvl>
+  </w:abstractNum>
+  <w:abstractNum w:abstractNumId="9" w15:restartNumberingAfterBreak="0">
     <w:nsid w:val="3BFF6E85"/>
     <w:multiLevelType w:val="hybridMultilevel"/>
     <w:tmpl w:val="7654EB74"/>
@@ -8118,7 +9270,7 @@
       </w:pPr>
     </w:lvl>
   </w:abstractNum>
-  <w:abstractNum w:abstractNumId="9" w15:restartNumberingAfterBreak="0">
+  <w:abstractNum w:abstractNumId="10" w15:restartNumberingAfterBreak="0">
     <w:nsid w:val="3CCB78C0"/>
     <w:multiLevelType w:val="hybridMultilevel"/>
     <w:tmpl w:val="17185B66"/>
@@ -8207,7 +9359,7 @@
       </w:pPr>
     </w:lvl>
   </w:abstractNum>
-  <w:abstractNum w:abstractNumId="10" w15:restartNumberingAfterBreak="0">
+  <w:abstractNum w:abstractNumId="11" w15:restartNumberingAfterBreak="0">
     <w:nsid w:val="5FBE561B"/>
     <w:multiLevelType w:val="hybridMultilevel"/>
     <w:tmpl w:val="B42A5BE4"/>
@@ -8296,7 +9448,7 @@
       </w:pPr>
     </w:lvl>
   </w:abstractNum>
-  <w:abstractNum w:abstractNumId="11" w15:restartNumberingAfterBreak="0">
+  <w:abstractNum w:abstractNumId="12" w15:restartNumberingAfterBreak="0">
     <w:nsid w:val="622A25C6"/>
     <w:multiLevelType w:val="hybridMultilevel"/>
     <w:tmpl w:val="1F56B266"/>
@@ -8385,7 +9537,7 @@
       </w:pPr>
     </w:lvl>
   </w:abstractNum>
-  <w:abstractNum w:abstractNumId="12" w15:restartNumberingAfterBreak="0">
+  <w:abstractNum w:abstractNumId="13" w15:restartNumberingAfterBreak="0">
     <w:nsid w:val="69ED701E"/>
     <w:multiLevelType w:val="hybridMultilevel"/>
     <w:tmpl w:val="7654EB74"/>
@@ -8478,19 +9630,19 @@
     <w:abstractNumId w:val="5"/>
   </w:num>
   <w:num w:numId="2" w16cid:durableId="426969922">
-    <w:abstractNumId w:val="9"/>
+    <w:abstractNumId w:val="10"/>
   </w:num>
   <w:num w:numId="3" w16cid:durableId="563372085">
-    <w:abstractNumId w:val="11"/>
+    <w:abstractNumId w:val="12"/>
   </w:num>
   <w:num w:numId="4" w16cid:durableId="58788235">
-    <w:abstractNumId w:val="12"/>
+    <w:abstractNumId w:val="13"/>
   </w:num>
   <w:num w:numId="5" w16cid:durableId="1086003620">
     <w:abstractNumId w:val="2"/>
   </w:num>
   <w:num w:numId="6" w16cid:durableId="633340674">
-    <w:abstractNumId w:val="8"/>
+    <w:abstractNumId w:val="9"/>
   </w:num>
   <w:num w:numId="7" w16cid:durableId="35935957">
     <w:abstractNumId w:val="7"/>
@@ -8508,10 +9660,13 @@
     <w:abstractNumId w:val="1"/>
   </w:num>
   <w:num w:numId="12" w16cid:durableId="1231119425">
-    <w:abstractNumId w:val="10"/>
+    <w:abstractNumId w:val="11"/>
   </w:num>
   <w:num w:numId="13" w16cid:durableId="1999536098">
     <w:abstractNumId w:val="3"/>
+  </w:num>
+  <w:num w:numId="14" w16cid:durableId="288391078">
+    <w:abstractNumId w:val="8"/>
   </w:num>
 </w:numbering>
 </file>

</xml_diff>